<commit_message>
Swapped CARNOT with downloaded version.
</commit_message>
<xml_diff>
--- a/CARNOT/public/library_simulink/Weather/Radiation_on_Inclined_Surface/specification/Validation_Report_inclined_surface.docx
+++ b/CARNOT/public/library_simulink/Weather/Radiation_on_Inclined_Surface/specification/Validation_Report_inclined_surface.docx
@@ -1,6 +1,6 @@
 
 <file path=word/document.xml><?xml version="1.0" encoding="utf-8"?>
-<w:document xmlns:ve="http://schemas.openxmlformats.org/markup-compatibility/2006" xmlns:o="urn:schemas-microsoft-com:office:office" xmlns:r="http://schemas.openxmlformats.org/officeDocument/2006/relationships" xmlns:m="http://schemas.openxmlformats.org/officeDocument/2006/math" xmlns:v="urn:schemas-microsoft-com:vml" xmlns:wp="http://schemas.openxmlformats.org/drawingml/2006/wordprocessingDrawing" xmlns:w10="urn:schemas-microsoft-com:office:word" xmlns:w="http://schemas.openxmlformats.org/wordprocessingml/2006/main" xmlns:wne="http://schemas.microsoft.com/office/word/2006/wordml">
+<w:document xmlns:wpc="http://schemas.microsoft.com/office/word/2010/wordprocessingCanvas" xmlns:cx="http://schemas.microsoft.com/office/drawing/2014/chartex" xmlns:cx1="http://schemas.microsoft.com/office/drawing/2015/9/8/chartex" xmlns:cx2="http://schemas.microsoft.com/office/drawing/2015/10/21/chartex" xmlns:cx3="http://schemas.microsoft.com/office/drawing/2016/5/9/chartex" xmlns:cx4="http://schemas.microsoft.com/office/drawing/2016/5/10/chartex" xmlns:cx5="http://schemas.microsoft.com/office/drawing/2016/5/11/chartex" xmlns:cx6="http://schemas.microsoft.com/office/drawing/2016/5/12/chartex" xmlns:cx7="http://schemas.microsoft.com/office/drawing/2016/5/13/chartex" xmlns:cx8="http://schemas.microsoft.com/office/drawing/2016/5/14/chartex" xmlns:mc="http://schemas.openxmlformats.org/markup-compatibility/2006" xmlns:aink="http://schemas.microsoft.com/office/drawing/2016/ink" xmlns:am3d="http://schemas.microsoft.com/office/drawing/2017/model3d" xmlns:o="urn:schemas-microsoft-com:office:office" xmlns:r="http://schemas.openxmlformats.org/officeDocument/2006/relationships" xmlns:m="http://schemas.openxmlformats.org/officeDocument/2006/math" xmlns:v="urn:schemas-microsoft-com:vml" xmlns:wp14="http://schemas.microsoft.com/office/word/2010/wordprocessingDrawing" xmlns:wp="http://schemas.openxmlformats.org/drawingml/2006/wordprocessingDrawing" xmlns:w10="urn:schemas-microsoft-com:office:word" xmlns:w="http://schemas.openxmlformats.org/wordprocessingml/2006/main" xmlns:w14="http://schemas.microsoft.com/office/word/2010/wordml" xmlns:w15="http://schemas.microsoft.com/office/word/2012/wordml" xmlns:w16cid="http://schemas.microsoft.com/office/word/2016/wordml/cid" xmlns:w16se="http://schemas.microsoft.com/office/word/2015/wordml/symex" xmlns:wpg="http://schemas.microsoft.com/office/word/2010/wordprocessingGroup" xmlns:wpi="http://schemas.microsoft.com/office/word/2010/wordprocessingInk" xmlns:wne="http://schemas.microsoft.com/office/word/2006/wordml" xmlns:wps="http://schemas.microsoft.com/office/word/2010/wordprocessingShape" mc:Ignorable="w14 w15 w16se w16cid wp14">
   <w:body>
     <w:p/>
     <w:p>
@@ -8,74 +8,63 @@
         <w:jc w:val="center"/>
         <w:rPr>
           <w:b/>
-          <w:sz w:val="32"/>
+          <w:sz w:val="44"/>
           <w:szCs w:val="32"/>
         </w:rPr>
       </w:pPr>
       <w:r>
         <w:rPr>
           <w:b/>
-          <w:sz w:val="32"/>
+          <w:sz w:val="44"/>
           <w:szCs w:val="32"/>
         </w:rPr>
-        <w:t xml:space="preserve">Validation of the block </w:t>
-      </w:r>
+        <w:t>Validation of the block</w:t>
+      </w:r>
+    </w:p>
+    <w:p>
+      <w:pPr>
+        <w:jc w:val="center"/>
+        <w:rPr>
+          <w:b/>
+          <w:sz w:val="44"/>
+          <w:szCs w:val="32"/>
+        </w:rPr>
+      </w:pPr>
       <w:proofErr w:type="spellStart"/>
       <w:r>
         <w:rPr>
           <w:b/>
-          <w:sz w:val="32"/>
+          <w:sz w:val="44"/>
           <w:szCs w:val="32"/>
         </w:rPr>
-        <w:t>inclined_surface</w:t>
+        <w:t>Radiation_on_I</w:t>
+      </w:r>
+      <w:r>
+        <w:rPr>
+          <w:b/>
+          <w:sz w:val="44"/>
+          <w:szCs w:val="32"/>
+        </w:rPr>
+        <w:t>nclined_</w:t>
+      </w:r>
+      <w:r>
+        <w:rPr>
+          <w:b/>
+          <w:sz w:val="44"/>
+          <w:szCs w:val="32"/>
+        </w:rPr>
+        <w:t>S</w:t>
+      </w:r>
+      <w:r>
+        <w:rPr>
+          <w:b/>
+          <w:sz w:val="44"/>
+          <w:szCs w:val="32"/>
+        </w:rPr>
+        <w:t>urface</w:t>
       </w:r>
       <w:proofErr w:type="spellEnd"/>
-      <w:r>
-        <w:rPr>
-          <w:b/>
-          <w:sz w:val="32"/>
-          <w:szCs w:val="32"/>
-        </w:rPr>
-        <w:t xml:space="preserve"> </w:t>
-      </w:r>
-      <w:r>
-        <w:rPr>
-          <w:b/>
-          <w:sz w:val="32"/>
-          <w:szCs w:val="32"/>
-        </w:rPr>
-        <w:br/>
-      </w:r>
-      <w:r>
-        <w:rPr>
-          <w:b/>
-          <w:sz w:val="32"/>
-          <w:szCs w:val="32"/>
-        </w:rPr>
-        <w:t xml:space="preserve">with </w:t>
-      </w:r>
-      <w:proofErr w:type="spellStart"/>
-      <w:r>
-        <w:rPr>
-          <w:b/>
-          <w:sz w:val="32"/>
-          <w:szCs w:val="32"/>
-        </w:rPr>
-        <w:t>Meteonorm</w:t>
-      </w:r>
-      <w:proofErr w:type="spellEnd"/>
-      <w:r>
-        <w:rPr>
-          <w:b/>
-          <w:sz w:val="32"/>
-          <w:szCs w:val="32"/>
-        </w:rPr>
-        <w:t xml:space="preserve"> data</w:t>
-      </w:r>
-    </w:p>
-    <w:p/>
-    <w:p/>
-    <w:p/>
+    </w:p>
     <w:p>
       <w:pPr>
         <w:pStyle w:val="Titel"/>
@@ -107,8 +96,14 @@
     <w:p>
       <w:pPr>
         <w:pStyle w:val="Titel"/>
-      </w:pPr>
-      <w:r>
+        <w:rPr>
+          <w:sz w:val="40"/>
+        </w:rPr>
+      </w:pPr>
+      <w:r>
+        <w:rPr>
+          <w:sz w:val="40"/>
+        </w:rPr>
         <w:t>Table of contents</w:t>
       </w:r>
     </w:p>
@@ -120,7 +115,7 @@
           <w:tab w:val="right" w:leader="dot" w:pos="9016"/>
         </w:tabs>
         <w:rPr>
-          <w:rFonts w:eastAsia="SimHei"/>
+          <w:rFonts w:asciiTheme="minorHAnsi" w:eastAsiaTheme="minorEastAsia" w:hAnsiTheme="minorHAnsi" w:cstheme="minorBidi"/>
           <w:noProof/>
           <w:lang w:val="en-US"/>
         </w:rPr>
@@ -134,7 +129,7 @@
       <w:r>
         <w:fldChar w:fldCharType="separate"/>
       </w:r>
-      <w:hyperlink w:anchor="_Toc283229224" w:history="1">
+      <w:hyperlink w:anchor="_Toc26114395" w:history="1">
         <w:r>
           <w:rPr>
             <w:rStyle w:val="Hyperlink"/>
@@ -144,7 +139,7 @@
         </w:r>
         <w:r>
           <w:rPr>
-            <w:rFonts w:eastAsia="SimHei"/>
+            <w:rFonts w:asciiTheme="minorHAnsi" w:eastAsiaTheme="minorEastAsia" w:hAnsiTheme="minorHAnsi" w:cstheme="minorBidi"/>
             <w:noProof/>
             <w:lang w:val="en-US"/>
           </w:rPr>
@@ -155,7 +150,7 @@
             <w:rStyle w:val="Hyperlink"/>
             <w:noProof/>
           </w:rPr>
-          <w:t>Data used for validation</w:t>
+          <w:t>Software versions</w:t>
         </w:r>
         <w:r>
           <w:rPr>
@@ -176,7 +171,7 @@
             <w:noProof/>
             <w:webHidden/>
           </w:rPr>
-          <w:instrText xml:space="preserve"> PAGEREF _Toc283229224 \h </w:instrText>
+          <w:instrText xml:space="preserve"> PAGEREF _Toc26114395 \h </w:instrText>
         </w:r>
         <w:r>
           <w:rPr>
@@ -196,7 +191,7 @@
             <w:noProof/>
             <w:webHidden/>
           </w:rPr>
-          <w:t>1</w:t>
+          <w:t>2</w:t>
         </w:r>
         <w:r>
           <w:rPr>
@@ -215,12 +210,12 @@
           <w:tab w:val="right" w:leader="dot" w:pos="9016"/>
         </w:tabs>
         <w:rPr>
-          <w:rFonts w:eastAsia="SimHei"/>
+          <w:rFonts w:asciiTheme="minorHAnsi" w:eastAsiaTheme="minorEastAsia" w:hAnsiTheme="minorHAnsi" w:cstheme="minorBidi"/>
           <w:noProof/>
           <w:lang w:val="en-US"/>
         </w:rPr>
       </w:pPr>
-      <w:hyperlink w:anchor="_Toc283229225" w:history="1">
+      <w:hyperlink w:anchor="_Toc26114396" w:history="1">
         <w:r>
           <w:rPr>
             <w:rStyle w:val="Hyperlink"/>
@@ -230,7 +225,7 @@
         </w:r>
         <w:r>
           <w:rPr>
-            <w:rFonts w:eastAsia="SimHei"/>
+            <w:rFonts w:asciiTheme="minorHAnsi" w:eastAsiaTheme="minorEastAsia" w:hAnsiTheme="minorHAnsi" w:cstheme="minorBidi"/>
             <w:noProof/>
             <w:lang w:val="en-US"/>
           </w:rPr>
@@ -262,7 +257,7 @@
             <w:noProof/>
             <w:webHidden/>
           </w:rPr>
-          <w:instrText xml:space="preserve"> PAGEREF _Toc283229225 \h </w:instrText>
+          <w:instrText xml:space="preserve"> PAGEREF _Toc26114396 \h </w:instrText>
         </w:r>
         <w:r>
           <w:rPr>
@@ -301,12 +296,12 @@
           <w:tab w:val="right" w:leader="dot" w:pos="9016"/>
         </w:tabs>
         <w:rPr>
-          <w:rFonts w:eastAsia="SimHei"/>
+          <w:rFonts w:asciiTheme="minorHAnsi" w:eastAsiaTheme="minorEastAsia" w:hAnsiTheme="minorHAnsi" w:cstheme="minorBidi"/>
           <w:noProof/>
           <w:lang w:val="en-US"/>
         </w:rPr>
       </w:pPr>
-      <w:hyperlink w:anchor="_Toc283229226" w:history="1">
+      <w:hyperlink w:anchor="_Toc26114397" w:history="1">
         <w:r>
           <w:rPr>
             <w:rStyle w:val="Hyperlink"/>
@@ -316,7 +311,7 @@
         </w:r>
         <w:r>
           <w:rPr>
-            <w:rFonts w:eastAsia="SimHei"/>
+            <w:rFonts w:asciiTheme="minorHAnsi" w:eastAsiaTheme="minorEastAsia" w:hAnsiTheme="minorHAnsi" w:cstheme="minorBidi"/>
             <w:noProof/>
             <w:lang w:val="en-US"/>
           </w:rPr>
@@ -348,7 +343,7 @@
             <w:noProof/>
             <w:webHidden/>
           </w:rPr>
-          <w:instrText xml:space="preserve"> PAGEREF _Toc283229226 \h </w:instrText>
+          <w:instrText xml:space="preserve"> PAGEREF _Toc26114397 \h </w:instrText>
         </w:r>
         <w:r>
           <w:rPr>
@@ -387,12 +382,12 @@
           <w:tab w:val="right" w:leader="dot" w:pos="9016"/>
         </w:tabs>
         <w:rPr>
-          <w:rFonts w:eastAsia="SimHei"/>
+          <w:rFonts w:asciiTheme="minorHAnsi" w:eastAsiaTheme="minorEastAsia" w:hAnsiTheme="minorHAnsi" w:cstheme="minorBidi"/>
           <w:noProof/>
           <w:lang w:val="en-US"/>
         </w:rPr>
       </w:pPr>
-      <w:hyperlink w:anchor="_Toc283229227" w:history="1">
+      <w:hyperlink w:anchor="_Toc26114398" w:history="1">
         <w:r>
           <w:rPr>
             <w:rStyle w:val="Hyperlink"/>
@@ -402,7 +397,7 @@
         </w:r>
         <w:r>
           <w:rPr>
-            <w:rFonts w:eastAsia="SimHei"/>
+            <w:rFonts w:asciiTheme="minorHAnsi" w:eastAsiaTheme="minorEastAsia" w:hAnsiTheme="minorHAnsi" w:cstheme="minorBidi"/>
             <w:noProof/>
             <w:lang w:val="en-US"/>
           </w:rPr>
@@ -434,7 +429,7 @@
             <w:noProof/>
             <w:webHidden/>
           </w:rPr>
-          <w:instrText xml:space="preserve"> PAGEREF _Toc283229227 \h </w:instrText>
+          <w:instrText xml:space="preserve"> PAGEREF _Toc26114398 \h </w:instrText>
         </w:r>
         <w:r>
           <w:rPr>
@@ -454,7 +449,93 @@
             <w:noProof/>
             <w:webHidden/>
           </w:rPr>
-          <w:t>2</w:t>
+          <w:t>5</w:t>
+        </w:r>
+        <w:r>
+          <w:rPr>
+            <w:noProof/>
+            <w:webHidden/>
+          </w:rPr>
+          <w:fldChar w:fldCharType="end"/>
+        </w:r>
+      </w:hyperlink>
+    </w:p>
+    <w:p>
+      <w:pPr>
+        <w:pStyle w:val="Verzeichnis2"/>
+        <w:tabs>
+          <w:tab w:val="left" w:pos="880"/>
+          <w:tab w:val="right" w:leader="dot" w:pos="9016"/>
+        </w:tabs>
+        <w:rPr>
+          <w:rFonts w:asciiTheme="minorHAnsi" w:eastAsiaTheme="minorEastAsia" w:hAnsiTheme="minorHAnsi" w:cstheme="minorBidi"/>
+          <w:noProof/>
+          <w:lang w:val="en-US"/>
+        </w:rPr>
+      </w:pPr>
+      <w:hyperlink w:anchor="_Toc26114399" w:history="1">
+        <w:r>
+          <w:rPr>
+            <w:rStyle w:val="Hyperlink"/>
+            <w:noProof/>
+          </w:rPr>
+          <w:t>2.3</w:t>
+        </w:r>
+        <w:r>
+          <w:rPr>
+            <w:rFonts w:asciiTheme="minorHAnsi" w:eastAsiaTheme="minorEastAsia" w:hAnsiTheme="minorHAnsi" w:cstheme="minorBidi"/>
+            <w:noProof/>
+            <w:lang w:val="en-US"/>
+          </w:rPr>
+          <w:tab/>
+        </w:r>
+        <w:r>
+          <w:rPr>
+            <w:rStyle w:val="Hyperlink"/>
+            <w:noProof/>
+          </w:rPr>
+          <w:t>Incidence angles</w:t>
+        </w:r>
+        <w:r>
+          <w:rPr>
+            <w:noProof/>
+            <w:webHidden/>
+          </w:rPr>
+          <w:tab/>
+        </w:r>
+        <w:r>
+          <w:rPr>
+            <w:noProof/>
+            <w:webHidden/>
+          </w:rPr>
+          <w:fldChar w:fldCharType="begin"/>
+        </w:r>
+        <w:r>
+          <w:rPr>
+            <w:noProof/>
+            <w:webHidden/>
+          </w:rPr>
+          <w:instrText xml:space="preserve"> PAGEREF _Toc26114399 \h </w:instrText>
+        </w:r>
+        <w:r>
+          <w:rPr>
+            <w:noProof/>
+            <w:webHidden/>
+          </w:rPr>
+        </w:r>
+        <w:r>
+          <w:rPr>
+            <w:noProof/>
+            <w:webHidden/>
+          </w:rPr>
+          <w:fldChar w:fldCharType="separate"/>
+        </w:r>
+        <w:r>
+          <w:rPr>
+            <w:noProof/>
+            <w:webHidden/>
+          </w:rPr>
+          <w:t>6</w:t>
         </w:r>
         <w:r>
           <w:rPr>
@@ -473,12 +554,12 @@
           <w:tab w:val="right" w:leader="dot" w:pos="9016"/>
         </w:tabs>
         <w:rPr>
-          <w:rFonts w:eastAsia="SimHei"/>
+          <w:rFonts w:asciiTheme="minorHAnsi" w:eastAsiaTheme="minorEastAsia" w:hAnsiTheme="minorHAnsi" w:cstheme="minorBidi"/>
           <w:noProof/>
           <w:lang w:val="en-US"/>
         </w:rPr>
       </w:pPr>
-      <w:hyperlink w:anchor="_Toc283229228" w:history="1">
+      <w:hyperlink w:anchor="_Toc26114400" w:history="1">
         <w:r>
           <w:rPr>
             <w:rStyle w:val="Hyperlink"/>
@@ -488,7 +569,7 @@
         </w:r>
         <w:r>
           <w:rPr>
-            <w:rFonts w:eastAsia="SimHei"/>
+            <w:rFonts w:asciiTheme="minorHAnsi" w:eastAsiaTheme="minorEastAsia" w:hAnsiTheme="minorHAnsi" w:cstheme="minorBidi"/>
             <w:noProof/>
             <w:lang w:val="en-US"/>
           </w:rPr>
@@ -520,7 +601,7 @@
             <w:noProof/>
             <w:webHidden/>
           </w:rPr>
-          <w:instrText xml:space="preserve"> PAGEREF _Toc283229228 \h </w:instrText>
+          <w:instrText xml:space="preserve"> PAGEREF _Toc26114400 \h </w:instrText>
         </w:r>
         <w:r>
           <w:rPr>
@@ -540,7 +621,179 @@
             <w:noProof/>
             <w:webHidden/>
           </w:rPr>
-          <w:t>2</w:t>
+          <w:t>7</w:t>
+        </w:r>
+        <w:r>
+          <w:rPr>
+            <w:noProof/>
+            <w:webHidden/>
+          </w:rPr>
+          <w:fldChar w:fldCharType="end"/>
+        </w:r>
+      </w:hyperlink>
+    </w:p>
+    <w:p>
+      <w:pPr>
+        <w:pStyle w:val="Verzeichnis2"/>
+        <w:tabs>
+          <w:tab w:val="left" w:pos="880"/>
+          <w:tab w:val="right" w:leader="dot" w:pos="9016"/>
+        </w:tabs>
+        <w:rPr>
+          <w:rFonts w:asciiTheme="minorHAnsi" w:eastAsiaTheme="minorEastAsia" w:hAnsiTheme="minorHAnsi" w:cstheme="minorBidi"/>
+          <w:noProof/>
+          <w:lang w:val="en-US"/>
+        </w:rPr>
+      </w:pPr>
+      <w:hyperlink w:anchor="_Toc26114401" w:history="1">
+        <w:r>
+          <w:rPr>
+            <w:rStyle w:val="Hyperlink"/>
+            <w:noProof/>
+          </w:rPr>
+          <w:t>3.1</w:t>
+        </w:r>
+        <w:r>
+          <w:rPr>
+            <w:rFonts w:asciiTheme="minorHAnsi" w:eastAsiaTheme="minorEastAsia" w:hAnsiTheme="minorHAnsi" w:cstheme="minorBidi"/>
+            <w:noProof/>
+            <w:lang w:val="en-US"/>
+          </w:rPr>
+          <w:tab/>
+        </w:r>
+        <w:r>
+          <w:rPr>
+            <w:rStyle w:val="Hyperlink"/>
+            <w:noProof/>
+          </w:rPr>
+          <w:t>Annual Solar Radiation</w:t>
+        </w:r>
+        <w:r>
+          <w:rPr>
+            <w:noProof/>
+            <w:webHidden/>
+          </w:rPr>
+          <w:tab/>
+        </w:r>
+        <w:r>
+          <w:rPr>
+            <w:noProof/>
+            <w:webHidden/>
+          </w:rPr>
+          <w:fldChar w:fldCharType="begin"/>
+        </w:r>
+        <w:r>
+          <w:rPr>
+            <w:noProof/>
+            <w:webHidden/>
+          </w:rPr>
+          <w:instrText xml:space="preserve"> PAGEREF _Toc26114401 \h </w:instrText>
+        </w:r>
+        <w:r>
+          <w:rPr>
+            <w:noProof/>
+            <w:webHidden/>
+          </w:rPr>
+        </w:r>
+        <w:r>
+          <w:rPr>
+            <w:noProof/>
+            <w:webHidden/>
+          </w:rPr>
+          <w:fldChar w:fldCharType="separate"/>
+        </w:r>
+        <w:r>
+          <w:rPr>
+            <w:noProof/>
+            <w:webHidden/>
+          </w:rPr>
+          <w:t>7</w:t>
+        </w:r>
+        <w:r>
+          <w:rPr>
+            <w:noProof/>
+            <w:webHidden/>
+          </w:rPr>
+          <w:fldChar w:fldCharType="end"/>
+        </w:r>
+      </w:hyperlink>
+    </w:p>
+    <w:p>
+      <w:pPr>
+        <w:pStyle w:val="Verzeichnis2"/>
+        <w:tabs>
+          <w:tab w:val="left" w:pos="880"/>
+          <w:tab w:val="right" w:leader="dot" w:pos="9016"/>
+        </w:tabs>
+        <w:rPr>
+          <w:rFonts w:asciiTheme="minorHAnsi" w:eastAsiaTheme="minorEastAsia" w:hAnsiTheme="minorHAnsi" w:cstheme="minorBidi"/>
+          <w:noProof/>
+          <w:lang w:val="en-US"/>
+        </w:rPr>
+      </w:pPr>
+      <w:hyperlink w:anchor="_Toc26114402" w:history="1">
+        <w:r>
+          <w:rPr>
+            <w:rStyle w:val="Hyperlink"/>
+            <w:noProof/>
+          </w:rPr>
+          <w:t>3.2</w:t>
+        </w:r>
+        <w:r>
+          <w:rPr>
+            <w:rFonts w:asciiTheme="minorHAnsi" w:eastAsiaTheme="minorEastAsia" w:hAnsiTheme="minorHAnsi" w:cstheme="minorBidi"/>
+            <w:noProof/>
+            <w:lang w:val="en-US"/>
+          </w:rPr>
+          <w:tab/>
+        </w:r>
+        <w:r>
+          <w:rPr>
+            <w:rStyle w:val="Hyperlink"/>
+            <w:noProof/>
+          </w:rPr>
+          <w:t>Incidence angles</w:t>
+        </w:r>
+        <w:r>
+          <w:rPr>
+            <w:noProof/>
+            <w:webHidden/>
+          </w:rPr>
+          <w:tab/>
+        </w:r>
+        <w:r>
+          <w:rPr>
+            <w:noProof/>
+            <w:webHidden/>
+          </w:rPr>
+          <w:fldChar w:fldCharType="begin"/>
+        </w:r>
+        <w:r>
+          <w:rPr>
+            <w:noProof/>
+            <w:webHidden/>
+          </w:rPr>
+          <w:instrText xml:space="preserve"> PAGEREF _Toc26114402 \h </w:instrText>
+        </w:r>
+        <w:r>
+          <w:rPr>
+            <w:noProof/>
+            <w:webHidden/>
+          </w:rPr>
+        </w:r>
+        <w:r>
+          <w:rPr>
+            <w:noProof/>
+            <w:webHidden/>
+          </w:rPr>
+          <w:fldChar w:fldCharType="separate"/>
+        </w:r>
+        <w:r>
+          <w:rPr>
+            <w:noProof/>
+            <w:webHidden/>
+          </w:rPr>
+          <w:t>8</w:t>
         </w:r>
         <w:r>
           <w:rPr>
@@ -559,12 +812,12 @@
           <w:tab w:val="right" w:leader="dot" w:pos="9016"/>
         </w:tabs>
         <w:rPr>
-          <w:rFonts w:eastAsia="SimHei"/>
+          <w:rFonts w:asciiTheme="minorHAnsi" w:eastAsiaTheme="minorEastAsia" w:hAnsiTheme="minorHAnsi" w:cstheme="minorBidi"/>
           <w:noProof/>
           <w:lang w:val="en-US"/>
         </w:rPr>
       </w:pPr>
-      <w:hyperlink w:anchor="_Toc283229229" w:history="1">
+      <w:hyperlink w:anchor="_Toc26114403" w:history="1">
         <w:r>
           <w:rPr>
             <w:rStyle w:val="Hyperlink"/>
@@ -574,7 +827,7 @@
         </w:r>
         <w:r>
           <w:rPr>
-            <w:rFonts w:eastAsia="SimHei"/>
+            <w:rFonts w:asciiTheme="minorHAnsi" w:eastAsiaTheme="minorEastAsia" w:hAnsiTheme="minorHAnsi" w:cstheme="minorBidi"/>
             <w:noProof/>
             <w:lang w:val="en-US"/>
           </w:rPr>
@@ -606,7 +859,7 @@
             <w:noProof/>
             <w:webHidden/>
           </w:rPr>
-          <w:instrText xml:space="preserve"> PAGEREF _Toc283229229 \h </w:instrText>
+          <w:instrText xml:space="preserve"> PAGEREF _Toc26114403 \h </w:instrText>
         </w:r>
         <w:r>
           <w:rPr>
@@ -626,7 +879,7 @@
             <w:noProof/>
             <w:webHidden/>
           </w:rPr>
-          <w:t>2</w:t>
+          <w:t>8</w:t>
         </w:r>
         <w:r>
           <w:rPr>
@@ -649,31 +902,43 @@
           <w:b/>
           <w:sz w:val="24"/>
           <w:szCs w:val="24"/>
-        </w:rPr>
-      </w:pPr>
+          <w:lang w:val="de-DE"/>
+        </w:rPr>
+      </w:pPr>
+      <w:proofErr w:type="spellStart"/>
       <w:r>
         <w:rPr>
           <w:b/>
           <w:sz w:val="24"/>
           <w:szCs w:val="24"/>
+          <w:lang w:val="de-DE"/>
         </w:rPr>
         <w:t>Author</w:t>
       </w:r>
-    </w:p>
-    <w:p>
-      <w:r>
-        <w:t xml:space="preserve">Bernd Hafner, Viessmann </w:t>
-      </w:r>
-      <w:proofErr w:type="spellStart"/>
-      <w:r>
-        <w:t>Werke</w:t>
-      </w:r>
       <w:proofErr w:type="spellEnd"/>
-      <w:r>
-        <w:t>, Germany</w:t>
-      </w:r>
-    </w:p>
-    <w:p/>
+    </w:p>
+    <w:p>
+      <w:pPr>
+        <w:rPr>
+          <w:lang w:val="de-DE"/>
+        </w:rPr>
+      </w:pPr>
+      <w:r>
+        <w:rPr>
+          <w:lang w:val="de-DE"/>
+        </w:rPr>
+        <w:t>Bernd Hafner, Viessmann Werke, Germany</w:t>
+      </w:r>
+      <w:bookmarkStart w:id="0" w:name="_GoBack"/>
+      <w:bookmarkEnd w:id="0"/>
+    </w:p>
+    <w:p>
+      <w:pPr>
+        <w:rPr>
+          <w:lang w:val="de-DE"/>
+        </w:rPr>
+      </w:pPr>
+    </w:p>
     <w:p>
       <w:pPr>
         <w:rPr>
@@ -688,101 +953,45 @@
           <w:sz w:val="24"/>
           <w:szCs w:val="24"/>
         </w:rPr>
-        <w:t xml:space="preserve">Version of </w:t>
-      </w:r>
-      <w:r>
+        <w:t>Complete path of the block in the Carnot Library</w:t>
+      </w:r>
+    </w:p>
+    <w:p>
+      <w:pPr>
+        <w:spacing w:line="276" w:lineRule="auto"/>
+      </w:pPr>
+      <w:r>
+        <w:t>Carnot/weather</w:t>
+      </w:r>
+      <w:r>
+        <w:t>/</w:t>
+      </w:r>
+      <w:proofErr w:type="spellStart"/>
+      <w:r>
+        <w:t>radiation_on_inclinded</w:t>
+      </w:r>
+      <w:proofErr w:type="spellEnd"/>
+      <w:r>
+        <w:t xml:space="preserve"> surface</w:t>
+      </w:r>
+    </w:p>
+    <w:p>
+      <w:pPr>
+        <w:spacing w:line="276" w:lineRule="auto"/>
+      </w:pPr>
+    </w:p>
+    <w:p>
+      <w:pPr>
+        <w:spacing w:line="276" w:lineRule="auto"/>
         <w:rPr>
           <w:b/>
-          <w:sz w:val="24"/>
-          <w:szCs w:val="24"/>
-        </w:rPr>
-        <w:t xml:space="preserve">Model, </w:t>
-      </w:r>
+        </w:rPr>
+      </w:pPr>
       <w:r>
         <w:rPr>
           <w:b/>
-          <w:sz w:val="24"/>
-          <w:szCs w:val="24"/>
-        </w:rPr>
-        <w:t xml:space="preserve">Carnot, </w:t>
-      </w:r>
-      <w:proofErr w:type="spellStart"/>
-      <w:r>
-        <w:rPr>
-          <w:b/>
-          <w:sz w:val="24"/>
-          <w:szCs w:val="24"/>
-        </w:rPr>
-        <w:t>Matlab</w:t>
-      </w:r>
-      <w:proofErr w:type="spellEnd"/>
-      <w:r>
-        <w:rPr>
-          <w:b/>
-          <w:sz w:val="24"/>
-          <w:szCs w:val="24"/>
-        </w:rPr>
-        <w:t xml:space="preserve"> and Operation system</w:t>
-      </w:r>
-    </w:p>
-    <w:p>
-      <w:proofErr w:type="spellStart"/>
-      <w:r>
-        <w:t>surfrad</w:t>
-      </w:r>
-      <w:r>
-        <w:t>.c</w:t>
-      </w:r>
-      <w:proofErr w:type="spellEnd"/>
-      <w:r>
-        <w:t xml:space="preserve"> (V </w:t>
-      </w:r>
-      <w:r>
-        <w:t>5</w:t>
-      </w:r>
-      <w:r>
-        <w:t>.1.</w:t>
-      </w:r>
-      <w:r>
-        <w:t>0</w:t>
-      </w:r>
-      <w:r>
-        <w:t xml:space="preserve">), </w:t>
-      </w:r>
-      <w:r>
-        <w:t xml:space="preserve">Carnot </w:t>
-      </w:r>
-      <w:r>
-        <w:t>5.2</w:t>
-      </w:r>
-      <w:r>
-        <w:t xml:space="preserve">, </w:t>
-      </w:r>
-      <w:proofErr w:type="spellStart"/>
-      <w:r>
-        <w:t>Matlab</w:t>
-      </w:r>
-      <w:proofErr w:type="spellEnd"/>
-      <w:r>
-        <w:t xml:space="preserve"> R2010b, Windows XP</w:t>
-      </w:r>
-    </w:p>
-    <w:p/>
-    <w:p>
-      <w:pPr>
-        <w:rPr>
-          <w:b/>
-          <w:sz w:val="24"/>
-          <w:szCs w:val="24"/>
-        </w:rPr>
-      </w:pPr>
-      <w:r>
-        <w:rPr>
-          <w:b/>
-          <w:sz w:val="24"/>
-          <w:szCs w:val="24"/>
-        </w:rPr>
-        <w:t>Complete path of the block in the Carnot Library</w:t>
+        </w:rPr>
+        <w:t>Changes in the document</w:t>
       </w:r>
     </w:p>
     <w:p>
@@ -790,21 +999,24 @@
         <w:spacing w:line="276" w:lineRule="auto"/>
       </w:pPr>
       <w:r>
-        <w:t>Carnot/weather</w:t>
-      </w:r>
-      <w:r>
-        <w:t>/</w:t>
-      </w:r>
-      <w:proofErr w:type="spellStart"/>
-      <w:r>
-        <w:t>inclined_surface</w:t>
-      </w:r>
-      <w:proofErr w:type="spellEnd"/>
+        <w:t xml:space="preserve">11/04/2012 </w:t>
+      </w:r>
+      <w:r>
+        <w:tab/>
+        <w:t>created</w:t>
+      </w:r>
     </w:p>
     <w:p>
       <w:pPr>
         <w:spacing w:line="276" w:lineRule="auto"/>
       </w:pPr>
+      <w:r>
+        <w:t xml:space="preserve">19/04/2012 </w:t>
+      </w:r>
+      <w:r>
+        <w:tab/>
+        <w:t>added incidence angles verification</w:t>
+      </w:r>
     </w:p>
     <w:p>
       <w:pPr>
@@ -818,7 +1030,6 @@
           <w:szCs w:val="28"/>
         </w:rPr>
       </w:pPr>
-      <w:bookmarkStart w:id="0" w:name="_Toc283229224"/>
       <w:r>
         <w:br w:type="page"/>
       </w:r>
@@ -827,23 +1038,17 @@
       <w:pPr>
         <w:pStyle w:val="berschrift1"/>
       </w:pPr>
+      <w:bookmarkStart w:id="1" w:name="_Toc26114395"/>
       <w:r>
         <w:lastRenderedPageBreak/>
-        <w:t>Data used for validation</w:t>
-      </w:r>
-      <w:bookmarkEnd w:id="0"/>
-    </w:p>
-    <w:p>
-      <w:r>
-        <w:t xml:space="preserve"> </w:t>
-      </w:r>
-      <w:proofErr w:type="spellStart"/>
-      <w:r>
-        <w:t>Meteonorm</w:t>
-      </w:r>
-      <w:proofErr w:type="spellEnd"/>
-      <w:r>
-        <w:t xml:space="preserve"> Version 6.1</w:t>
+        <w:t>Software versions</w:t>
+      </w:r>
+      <w:bookmarkEnd w:id="1"/>
+    </w:p>
+    <w:p/>
+    <w:p>
+      <w:r>
+        <w:t>Meteonorm Version 6.1</w:t>
       </w:r>
     </w:p>
     <w:p>
@@ -853,7 +1058,7 @@
           <w:lang w:val="en-US"/>
         </w:rPr>
         <w:drawing>
-          <wp:inline distT="0" distB="0" distL="0" distR="0">
+          <wp:inline distT="0" distB="0" distL="0" distR="0" wp14:anchorId="13C6F6EC" wp14:editId="52FB71FB">
             <wp:extent cx="4171950" cy="1533525"/>
             <wp:effectExtent l="19050" t="0" r="0" b="0"/>
             <wp:docPr id="1" name="Bild 1"/>
@@ -902,23 +1107,85 @@
     <w:p/>
     <w:p>
       <w:pPr>
+        <w:rPr>
+          <w:b/>
+          <w:sz w:val="24"/>
+          <w:szCs w:val="24"/>
+        </w:rPr>
+      </w:pPr>
+      <w:r>
+        <w:rPr>
+          <w:b/>
+          <w:sz w:val="24"/>
+          <w:szCs w:val="24"/>
+        </w:rPr>
+        <w:t xml:space="preserve">Version of </w:t>
+      </w:r>
+      <w:r>
+        <w:rPr>
+          <w:b/>
+          <w:sz w:val="24"/>
+          <w:szCs w:val="24"/>
+        </w:rPr>
+        <w:t xml:space="preserve">Model, </w:t>
+      </w:r>
+      <w:r>
+        <w:rPr>
+          <w:b/>
+          <w:sz w:val="24"/>
+          <w:szCs w:val="24"/>
+        </w:rPr>
+        <w:t>Carnot, Matlab and Operation system</w:t>
+      </w:r>
+    </w:p>
+    <w:p>
+      <w:proofErr w:type="spellStart"/>
+      <w:r>
+        <w:t>surfrad.c</w:t>
+      </w:r>
+      <w:proofErr w:type="spellEnd"/>
+      <w:r>
+        <w:t xml:space="preserve"> (V 5.1.0), Carnot 5.2, Matlab R2010b, Windows XP</w:t>
+      </w:r>
+    </w:p>
+    <w:p>
+      <w:proofErr w:type="spellStart"/>
+      <w:r>
+        <w:t>surfrad.c</w:t>
+      </w:r>
+      <w:proofErr w:type="spellEnd"/>
+      <w:r>
+        <w:t xml:space="preserve"> V </w:t>
+      </w:r>
+      <w:proofErr w:type="gramStart"/>
+      <w:r>
+        <w:t>7.0 ,</w:t>
+      </w:r>
+      <w:proofErr w:type="gramEnd"/>
+      <w:r>
+        <w:t xml:space="preserve"> Carnot 7.0, Matlab R2018b, Windows 10</w:t>
+      </w:r>
+    </w:p>
+    <w:p/>
+    <w:p>
+      <w:pPr>
         <w:pStyle w:val="berschrift1"/>
       </w:pPr>
-      <w:bookmarkStart w:id="1" w:name="_Toc283229225"/>
+      <w:bookmarkStart w:id="2" w:name="_Toc26114396"/>
       <w:r>
         <w:t>Description of the model</w:t>
       </w:r>
-      <w:bookmarkEnd w:id="1"/>
+      <w:bookmarkEnd w:id="2"/>
     </w:p>
     <w:p>
       <w:pPr>
         <w:pStyle w:val="berschrift2"/>
       </w:pPr>
-      <w:bookmarkStart w:id="2" w:name="_Toc283229226"/>
+      <w:bookmarkStart w:id="3" w:name="_Toc26114397"/>
       <w:r>
         <w:t>Block</w:t>
       </w:r>
-      <w:bookmarkEnd w:id="2"/>
+      <w:bookmarkEnd w:id="3"/>
     </w:p>
     <w:p/>
     <w:p>
@@ -958,7 +1225,7 @@
           <w:lang w:val="en-US"/>
         </w:rPr>
         <w:drawing>
-          <wp:inline distT="0" distB="0" distL="0" distR="0">
+          <wp:inline distT="0" distB="0" distL="0" distR="0" wp14:anchorId="13509782" wp14:editId="15D10A3B">
             <wp:extent cx="5731510" cy="1703962"/>
             <wp:effectExtent l="19050" t="0" r="2540" b="0"/>
             <wp:docPr id="22" name="Bild 22"/>
@@ -1005,7 +1272,16 @@
       </w:r>
     </w:p>
     <w:p>
-      <w:r>
+      <w:pPr>
+        <w:spacing w:after="0"/>
+      </w:pPr>
+      <w:r>
+        <w:br w:type="page"/>
+      </w:r>
+    </w:p>
+    <w:p>
+      <w:r>
+        <w:lastRenderedPageBreak/>
         <w:t>“Look under Mask” of the Block:</w:t>
       </w:r>
     </w:p>
@@ -1016,7 +1292,7 @@
           <w:lang w:val="en-US"/>
         </w:rPr>
         <w:drawing>
-          <wp:inline distT="0" distB="0" distL="0" distR="0">
+          <wp:inline distT="0" distB="0" distL="0" distR="0" wp14:anchorId="0F822F29" wp14:editId="1057F471">
             <wp:extent cx="3114675" cy="2514600"/>
             <wp:effectExtent l="19050" t="0" r="9525" b="0"/>
             <wp:docPr id="3" name="Bild 19"/>
@@ -1064,7 +1340,6 @@
     </w:p>
     <w:p>
       <w:r>
-        <w:lastRenderedPageBreak/>
         <w:t>Block parameters:</w:t>
       </w:r>
     </w:p>
@@ -1075,7 +1350,7 @@
           <w:lang w:val="en-US"/>
         </w:rPr>
         <w:drawing>
-          <wp:inline distT="0" distB="0" distL="0" distR="0">
+          <wp:inline distT="0" distB="0" distL="0" distR="0" wp14:anchorId="19493D8A" wp14:editId="29CA8A3C">
             <wp:extent cx="4114800" cy="3448050"/>
             <wp:effectExtent l="19050" t="0" r="0" b="0"/>
             <wp:docPr id="4" name="Bild 4"/>
@@ -1141,6 +1416,7 @@
     </w:p>
     <w:p>
       <w:pPr>
+        <w:spacing w:after="0"/>
         <w:rPr>
           <w:noProof/>
           <w:lang w:val="en-US"/>
@@ -1151,7 +1427,7 @@
           <w:noProof/>
           <w:lang w:val="en-US"/>
         </w:rPr>
-        <w:t>The Position is varied:</w:t>
+        <w:br w:type="page"/>
       </w:r>
     </w:p>
     <w:p>
@@ -1166,8 +1442,24 @@
           <w:noProof/>
           <w:lang w:val="en-US"/>
         </w:rPr>
+        <w:lastRenderedPageBreak/>
+        <w:t>The Position is varied:</w:t>
+      </w:r>
+    </w:p>
+    <w:p>
+      <w:pPr>
+        <w:rPr>
+          <w:noProof/>
+          <w:lang w:val="en-US"/>
+        </w:rPr>
+      </w:pPr>
+      <w:r>
+        <w:rPr>
+          <w:noProof/>
+          <w:lang w:val="en-US"/>
+        </w:rPr>
         <w:drawing>
-          <wp:inline distT="0" distB="0" distL="0" distR="0">
+          <wp:inline distT="0" distB="0" distL="0" distR="0" wp14:anchorId="5A25F4FD" wp14:editId="7D347BE7">
             <wp:extent cx="3343275" cy="3390900"/>
             <wp:effectExtent l="19050" t="0" r="9525" b="0"/>
             <wp:docPr id="13" name="Bild 13"/>
@@ -1236,11 +1528,11 @@
       <w:pPr>
         <w:pStyle w:val="berschrift2"/>
       </w:pPr>
-      <w:bookmarkStart w:id="3" w:name="_Toc283229227"/>
+      <w:bookmarkStart w:id="4" w:name="_Toc26114398"/>
       <w:r>
         <w:t>Model File</w:t>
       </w:r>
-      <w:bookmarkEnd w:id="3"/>
+      <w:bookmarkEnd w:id="4"/>
     </w:p>
     <w:p>
       <w:pPr>
@@ -1285,7 +1577,7 @@
           <w:lang w:val="en-US"/>
         </w:rPr>
         <w:drawing>
-          <wp:inline distT="0" distB="0" distL="0" distR="0">
+          <wp:inline distT="0" distB="0" distL="0" distR="0" wp14:anchorId="61823FA2" wp14:editId="5CD00749">
             <wp:extent cx="5731510" cy="4103240"/>
             <wp:effectExtent l="19050" t="0" r="2540" b="0"/>
             <wp:docPr id="25" name="Bild 25"/>
@@ -1340,11 +1632,206 @@
           <w:b/>
           <w:bCs/>
           <w:color w:val="000000"/>
+          <w:sz w:val="24"/>
+          <w:szCs w:val="24"/>
+        </w:rPr>
+      </w:pPr>
+      <w:r>
+        <w:br w:type="page"/>
+      </w:r>
+    </w:p>
+    <w:p>
+      <w:pPr>
+        <w:pStyle w:val="berschrift2"/>
+      </w:pPr>
+      <w:bookmarkStart w:id="5" w:name="_Toc26114399"/>
+      <w:r>
+        <w:lastRenderedPageBreak/>
+        <w:t>Incidence angles</w:t>
+      </w:r>
+      <w:bookmarkEnd w:id="5"/>
+    </w:p>
+    <w:p/>
+    <w:p>
+      <w:r>
+        <w:t>According to ISO 9806</w:t>
+      </w:r>
+      <w:r>
+        <w:t>:2017</w:t>
+      </w:r>
+      <w:r>
+        <w:t xml:space="preserve"> the longitudinal and transversal incidence angles are:</w:t>
+      </w:r>
+    </w:p>
+    <w:p>
+      <w:r>
+        <w:rPr>
+          <w:noProof/>
+        </w:rPr>
+        <w:drawing>
+          <wp:inline distT="0" distB="0" distL="0" distR="0" wp14:anchorId="33B468C4" wp14:editId="2B23FA9A">
+            <wp:extent cx="2782957" cy="1379517"/>
+            <wp:effectExtent l="0" t="0" r="0" b="0"/>
+            <wp:docPr id="2" name="Grafik 2"/>
+            <wp:cNvGraphicFramePr>
+              <a:graphicFrameLocks xmlns:a="http://schemas.openxmlformats.org/drawingml/2006/main" noChangeAspect="1"/>
+            </wp:cNvGraphicFramePr>
+            <a:graphic xmlns:a="http://schemas.openxmlformats.org/drawingml/2006/main">
+              <a:graphicData uri="http://schemas.openxmlformats.org/drawingml/2006/picture">
+                <pic:pic xmlns:pic="http://schemas.openxmlformats.org/drawingml/2006/picture">
+                  <pic:nvPicPr>
+                    <pic:cNvPr id="1" name=""/>
+                    <pic:cNvPicPr/>
+                  </pic:nvPicPr>
+                  <pic:blipFill>
+                    <a:blip r:embed="rId14"/>
+                    <a:stretch>
+                      <a:fillRect/>
+                    </a:stretch>
+                  </pic:blipFill>
+                  <pic:spPr>
+                    <a:xfrm>
+                      <a:off x="0" y="0"/>
+                      <a:ext cx="2823490" cy="1399609"/>
+                    </a:xfrm>
+                    <a:prstGeom prst="rect">
+                      <a:avLst/>
+                    </a:prstGeom>
+                  </pic:spPr>
+                </pic:pic>
+              </a:graphicData>
+            </a:graphic>
+          </wp:inline>
+        </w:drawing>
+      </w:r>
+    </w:p>
+    <w:p>
+      <w:r>
+        <w:t xml:space="preserve">With </w:t>
+      </w:r>
+    </w:p>
+    <w:p>
+      <w:r>
+        <w:rPr>
+          <w:noProof/>
+        </w:rPr>
+        <w:drawing>
+          <wp:inline distT="0" distB="0" distL="0" distR="0" wp14:anchorId="1E519FCB" wp14:editId="3C6BEAEA">
+            <wp:extent cx="5731510" cy="241935"/>
+            <wp:effectExtent l="0" t="0" r="0" b="0"/>
+            <wp:docPr id="5" name="Grafik 5"/>
+            <wp:cNvGraphicFramePr>
+              <a:graphicFrameLocks xmlns:a="http://schemas.openxmlformats.org/drawingml/2006/main" noChangeAspect="1"/>
+            </wp:cNvGraphicFramePr>
+            <a:graphic xmlns:a="http://schemas.openxmlformats.org/drawingml/2006/main">
+              <a:graphicData uri="http://schemas.openxmlformats.org/drawingml/2006/picture">
+                <pic:pic xmlns:pic="http://schemas.openxmlformats.org/drawingml/2006/picture">
+                  <pic:nvPicPr>
+                    <pic:cNvPr id="1" name=""/>
+                    <pic:cNvPicPr/>
+                  </pic:nvPicPr>
+                  <pic:blipFill>
+                    <a:blip r:embed="rId15"/>
+                    <a:stretch>
+                      <a:fillRect/>
+                    </a:stretch>
+                  </pic:blipFill>
+                  <pic:spPr>
+                    <a:xfrm>
+                      <a:off x="0" y="0"/>
+                      <a:ext cx="5731510" cy="241935"/>
+                    </a:xfrm>
+                    <a:prstGeom prst="rect">
+                      <a:avLst/>
+                    </a:prstGeom>
+                  </pic:spPr>
+                </pic:pic>
+              </a:graphicData>
+            </a:graphic>
+          </wp:inline>
+        </w:drawing>
+      </w:r>
+    </w:p>
+    <w:p>
+      <w:r>
+        <w:rPr>
+          <w:noProof/>
+        </w:rPr>
+        <w:drawing>
+          <wp:inline distT="0" distB="0" distL="0" distR="0" wp14:anchorId="131FE761" wp14:editId="49FC3BF2">
+            <wp:extent cx="5731510" cy="171450"/>
+            <wp:effectExtent l="0" t="0" r="0" b="0"/>
+            <wp:docPr id="6" name="Grafik 6"/>
+            <wp:cNvGraphicFramePr>
+              <a:graphicFrameLocks xmlns:a="http://schemas.openxmlformats.org/drawingml/2006/main" noChangeAspect="1"/>
+            </wp:cNvGraphicFramePr>
+            <a:graphic xmlns:a="http://schemas.openxmlformats.org/drawingml/2006/main">
+              <a:graphicData uri="http://schemas.openxmlformats.org/drawingml/2006/picture">
+                <pic:pic xmlns:pic="http://schemas.openxmlformats.org/drawingml/2006/picture">
+                  <pic:nvPicPr>
+                    <pic:cNvPr id="1" name=""/>
+                    <pic:cNvPicPr/>
+                  </pic:nvPicPr>
+                  <pic:blipFill>
+                    <a:blip r:embed="rId16"/>
+                    <a:stretch>
+                      <a:fillRect/>
+                    </a:stretch>
+                  </pic:blipFill>
+                  <pic:spPr>
+                    <a:xfrm>
+                      <a:off x="0" y="0"/>
+                      <a:ext cx="5731510" cy="171450"/>
+                    </a:xfrm>
+                    <a:prstGeom prst="rect">
+                      <a:avLst/>
+                    </a:prstGeom>
+                  </pic:spPr>
+                </pic:pic>
+              </a:graphicData>
+            </a:graphic>
+          </wp:inline>
+        </w:drawing>
+      </w:r>
+    </w:p>
+    <w:p/>
+    <w:p>
+      <w:r>
+        <w:t xml:space="preserve">The calculation of the incidence angle </w:t>
+      </w:r>
+      <w:r>
+        <w:sym w:font="Symbol" w:char="F071"/>
+      </w:r>
+      <w:r>
+        <w:t xml:space="preserve"> can be taken from literature (e.g. </w:t>
+      </w:r>
+      <w:proofErr w:type="spellStart"/>
+      <w:r>
+        <w:t>Duffie</w:t>
+      </w:r>
+      <w:proofErr w:type="spellEnd"/>
+      <w:r>
+        <w:t>, Beckmann: Solar Engineering of Thermal Processes, 2006).</w:t>
+      </w:r>
+    </w:p>
+    <w:p>
+      <w:r>
+        <w:t>The validation was done with the calculation results of Meteonorm.</w:t>
+      </w:r>
+    </w:p>
+    <w:p/>
+    <w:p>
+      <w:pPr>
+        <w:spacing w:after="0"/>
+        <w:rPr>
+          <w:rFonts w:eastAsia="SimHei"/>
+          <w:b/>
+          <w:bCs/>
+          <w:color w:val="000000"/>
           <w:sz w:val="28"/>
           <w:szCs w:val="28"/>
         </w:rPr>
       </w:pPr>
-      <w:bookmarkStart w:id="4" w:name="_Toc283229228"/>
       <w:r>
         <w:br w:type="page"/>
       </w:r>
@@ -1353,11 +1840,23 @@
       <w:pPr>
         <w:pStyle w:val="berschrift1"/>
       </w:pPr>
+      <w:bookmarkStart w:id="6" w:name="_Toc26114400"/>
       <w:r>
         <w:lastRenderedPageBreak/>
         <w:t>Results</w:t>
       </w:r>
-      <w:bookmarkEnd w:id="4"/>
+      <w:bookmarkEnd w:id="6"/>
+    </w:p>
+    <w:p/>
+    <w:p>
+      <w:pPr>
+        <w:pStyle w:val="berschrift2"/>
+      </w:pPr>
+      <w:bookmarkStart w:id="7" w:name="_Toc26114401"/>
+      <w:r>
+        <w:t>Annual Solar Radiation</w:t>
+      </w:r>
+      <w:bookmarkEnd w:id="7"/>
     </w:p>
     <w:p/>
     <w:p>
@@ -1375,9 +1874,9 @@
     </w:p>
     <w:tbl>
       <w:tblPr>
-        <w:tblStyle w:val="Tabellengitternetz"/>
+        <w:tblStyle w:val="Tabellenraster"/>
         <w:tblW w:w="9243" w:type="dxa"/>
-        <w:tblLook w:val="04A0"/>
+        <w:tblLook w:val="04A0" w:firstRow="1" w:lastRow="0" w:firstColumn="1" w:lastColumn="0" w:noHBand="0" w:noVBand="1"/>
       </w:tblPr>
       <w:tblGrid>
         <w:gridCol w:w="1540"/>
@@ -1427,42 +1926,34 @@
                 <w:b/>
               </w:rPr>
             </w:pPr>
-            <w:bookmarkStart w:id="5" w:name="OLE_LINK1"/>
-            <w:bookmarkStart w:id="6" w:name="OLE_LINK2"/>
-            <w:proofErr w:type="spellStart"/>
-            <w:r>
-              <w:rPr>
-                <w:b/>
-              </w:rPr>
-              <w:t>Meteonorm</w:t>
-            </w:r>
-            <w:proofErr w:type="spellEnd"/>
-            <w:r>
-              <w:rPr>
-                <w:b/>
-              </w:rPr>
-              <w:t xml:space="preserve"> </w:t>
-            </w:r>
-          </w:p>
-          <w:p>
-            <w:pPr>
-              <w:jc w:val="right"/>
-              <w:rPr>
-                <w:b/>
-              </w:rPr>
-            </w:pPr>
-            <w:bookmarkStart w:id="7" w:name="OLE_LINK5"/>
-            <w:bookmarkStart w:id="8" w:name="OLE_LINK6"/>
-            <w:bookmarkEnd w:id="5"/>
-            <w:bookmarkEnd w:id="6"/>
+            <w:bookmarkStart w:id="8" w:name="OLE_LINK1"/>
+            <w:bookmarkStart w:id="9" w:name="OLE_LINK2"/>
+            <w:r>
+              <w:rPr>
+                <w:b/>
+              </w:rPr>
+              <w:t xml:space="preserve">Meteonorm </w:t>
+            </w:r>
+          </w:p>
+          <w:p>
+            <w:pPr>
+              <w:jc w:val="right"/>
+              <w:rPr>
+                <w:b/>
+              </w:rPr>
+            </w:pPr>
+            <w:bookmarkStart w:id="10" w:name="OLE_LINK5"/>
+            <w:bookmarkStart w:id="11" w:name="OLE_LINK6"/>
+            <w:bookmarkEnd w:id="8"/>
+            <w:bookmarkEnd w:id="9"/>
             <w:r>
               <w:rPr>
                 <w:b/>
               </w:rPr>
               <w:t>Global</w:t>
             </w:r>
-            <w:bookmarkEnd w:id="7"/>
-            <w:bookmarkEnd w:id="8"/>
+            <w:bookmarkEnd w:id="10"/>
+            <w:bookmarkEnd w:id="11"/>
           </w:p>
         </w:tc>
         <w:tc>
@@ -1497,19 +1988,11 @@
                 <w:b/>
               </w:rPr>
             </w:pPr>
-            <w:proofErr w:type="spellStart"/>
-            <w:r>
-              <w:rPr>
-                <w:b/>
-              </w:rPr>
-              <w:t>Meteonorm</w:t>
-            </w:r>
-            <w:proofErr w:type="spellEnd"/>
-            <w:r>
-              <w:rPr>
-                <w:b/>
-              </w:rPr>
-              <w:t xml:space="preserve"> </w:t>
+            <w:r>
+              <w:rPr>
+                <w:b/>
+              </w:rPr>
+              <w:t xml:space="preserve">Meteonorm </w:t>
             </w:r>
           </w:p>
           <w:p>
@@ -2202,8 +2685,8 @@
             <w:pPr>
               <w:jc w:val="center"/>
             </w:pPr>
-            <w:bookmarkStart w:id="9" w:name="OLE_LINK3"/>
-            <w:bookmarkStart w:id="10" w:name="OLE_LINK4"/>
+            <w:bookmarkStart w:id="12" w:name="OLE_LINK3"/>
+            <w:bookmarkStart w:id="13" w:name="OLE_LINK4"/>
             <w:r>
               <w:t>-90</w:t>
             </w:r>
@@ -2471,8 +2954,8 @@
           </w:p>
         </w:tc>
       </w:tr>
-      <w:bookmarkEnd w:id="9"/>
-      <w:bookmarkEnd w:id="10"/>
+      <w:bookmarkEnd w:id="12"/>
+      <w:bookmarkEnd w:id="13"/>
       <w:tr>
         <w:tc>
           <w:tcPr>
@@ -3027,16 +3510,109 @@
       </w:tr>
     </w:tbl>
     <w:p/>
+    <w:p>
+      <w:pPr>
+        <w:spacing w:after="0"/>
+        <w:rPr>
+          <w:rFonts w:eastAsia="SimHei"/>
+          <w:b/>
+          <w:bCs/>
+          <w:color w:val="000000"/>
+          <w:sz w:val="24"/>
+          <w:szCs w:val="24"/>
+        </w:rPr>
+      </w:pPr>
+      <w:r>
+        <w:br w:type="page"/>
+      </w:r>
+    </w:p>
+    <w:p>
+      <w:pPr>
+        <w:pStyle w:val="berschrift2"/>
+      </w:pPr>
+      <w:bookmarkStart w:id="14" w:name="_Toc26114402"/>
+      <w:r>
+        <w:lastRenderedPageBreak/>
+        <w:t>Incidence angles</w:t>
+      </w:r>
+      <w:bookmarkEnd w:id="14"/>
+    </w:p>
     <w:p/>
     <w:p>
+      <w:r>
+        <w:t xml:space="preserve">Results of </w:t>
+      </w:r>
+      <w:proofErr w:type="spellStart"/>
+      <w:r>
+        <w:t>verify_RadiationInclinedSurface</w:t>
+      </w:r>
+      <w:proofErr w:type="spellEnd"/>
+    </w:p>
+    <w:p>
+      <w:r>
+        <w:rPr>
+          <w:noProof/>
+        </w:rPr>
+        <w:drawing>
+          <wp:inline distT="0" distB="0" distL="0" distR="0" wp14:anchorId="6C94863B" wp14:editId="18EE850A">
+            <wp:extent cx="5731510" cy="3091119"/>
+            <wp:effectExtent l="0" t="0" r="0" b="0"/>
+            <wp:docPr id="7" name="Grafik 7"/>
+            <wp:cNvGraphicFramePr>
+              <a:graphicFrameLocks xmlns:a="http://schemas.openxmlformats.org/drawingml/2006/main" noChangeAspect="1"/>
+            </wp:cNvGraphicFramePr>
+            <a:graphic xmlns:a="http://schemas.openxmlformats.org/drawingml/2006/main">
+              <a:graphicData uri="http://schemas.openxmlformats.org/drawingml/2006/picture">
+                <pic:pic xmlns:pic="http://schemas.openxmlformats.org/drawingml/2006/picture">
+                  <pic:nvPicPr>
+                    <pic:cNvPr id="0" name="Picture 1"/>
+                    <pic:cNvPicPr>
+                      <a:picLocks noChangeAspect="1" noChangeArrowheads="1"/>
+                    </pic:cNvPicPr>
+                  </pic:nvPicPr>
+                  <pic:blipFill>
+                    <a:blip r:embed="rId17" cstate="print">
+                      <a:extLst>
+                        <a:ext uri="{28A0092B-C50C-407E-A947-70E740481C1C}">
+                          <a14:useLocalDpi xmlns:a14="http://schemas.microsoft.com/office/drawing/2010/main" val="0"/>
+                        </a:ext>
+                      </a:extLst>
+                    </a:blip>
+                    <a:srcRect/>
+                    <a:stretch>
+                      <a:fillRect/>
+                    </a:stretch>
+                  </pic:blipFill>
+                  <pic:spPr bwMode="auto">
+                    <a:xfrm>
+                      <a:off x="0" y="0"/>
+                      <a:ext cx="5731510" cy="3091119"/>
+                    </a:xfrm>
+                    <a:prstGeom prst="rect">
+                      <a:avLst/>
+                    </a:prstGeom>
+                    <a:noFill/>
+                    <a:ln>
+                      <a:noFill/>
+                    </a:ln>
+                  </pic:spPr>
+                </pic:pic>
+              </a:graphicData>
+            </a:graphic>
+          </wp:inline>
+        </w:drawing>
+      </w:r>
+    </w:p>
+    <w:p/>
+    <w:p>
       <w:pPr>
         <w:pStyle w:val="berschrift1"/>
       </w:pPr>
-      <w:bookmarkStart w:id="11" w:name="_Toc283229229"/>
+      <w:bookmarkStart w:id="15" w:name="_Toc26114403"/>
       <w:r>
         <w:t>Literature</w:t>
       </w:r>
-      <w:bookmarkEnd w:id="11"/>
+      <w:bookmarkEnd w:id="15"/>
     </w:p>
     <w:p/>
     <w:p>
@@ -3070,12 +3646,32 @@
           <w:lang w:val="en-US"/>
         </w:rPr>
         <w:t>2006</w:t>
+      </w:r>
+    </w:p>
+    <w:p>
+      <w:pPr>
+        <w:rPr>
+          <w:lang w:val="en-US"/>
+        </w:rPr>
+      </w:pPr>
+      <w:r>
+        <w:rPr>
+          <w:lang w:val="en-US"/>
+        </w:rPr>
+        <w:t xml:space="preserve">ISO 9806:2017 </w:t>
+      </w:r>
+      <w:r>
+        <w:rPr>
+          <w:sz w:val="23"/>
+          <w:szCs w:val="23"/>
+        </w:rPr>
+        <w:t>Solar energy – Solar thermal collectors – Test methods (ISO 9806:2017)</w:t>
       </w:r>
     </w:p>
     <w:p/>
     <w:sectPr>
-      <w:headerReference w:type="default" r:id="rId14"/>
-      <w:footerReference w:type="default" r:id="rId15"/>
+      <w:headerReference w:type="default" r:id="rId18"/>
+      <w:footerReference w:type="default" r:id="rId19"/>
       <w:pgSz w:w="11906" w:h="16838" w:code="9"/>
       <w:pgMar w:top="1440" w:right="1440" w:bottom="1440" w:left="1440" w:header="709" w:footer="709" w:gutter="0"/>
       <w:cols w:space="708"/>
@@ -3086,7 +3682,7 @@
 </file>
 
 <file path=word/endnotes.xml><?xml version="1.0" encoding="utf-8"?>
-<w:endnotes xmlns:ve="http://schemas.openxmlformats.org/markup-compatibility/2006" xmlns:o="urn:schemas-microsoft-com:office:office" xmlns:r="http://schemas.openxmlformats.org/officeDocument/2006/relationships" xmlns:m="http://schemas.openxmlformats.org/officeDocument/2006/math" xmlns:v="urn:schemas-microsoft-com:vml" xmlns:wp="http://schemas.openxmlformats.org/drawingml/2006/wordprocessingDrawing" xmlns:w10="urn:schemas-microsoft-com:office:word" xmlns:w="http://schemas.openxmlformats.org/wordprocessingml/2006/main" xmlns:wne="http://schemas.microsoft.com/office/word/2006/wordml">
+<w:endnotes xmlns:wpc="http://schemas.microsoft.com/office/word/2010/wordprocessingCanvas" xmlns:cx="http://schemas.microsoft.com/office/drawing/2014/chartex" xmlns:cx1="http://schemas.microsoft.com/office/drawing/2015/9/8/chartex" xmlns:cx2="http://schemas.microsoft.com/office/drawing/2015/10/21/chartex" xmlns:cx3="http://schemas.microsoft.com/office/drawing/2016/5/9/chartex" xmlns:cx4="http://schemas.microsoft.com/office/drawing/2016/5/10/chartex" xmlns:cx5="http://schemas.microsoft.com/office/drawing/2016/5/11/chartex" xmlns:cx6="http://schemas.microsoft.com/office/drawing/2016/5/12/chartex" xmlns:cx7="http://schemas.microsoft.com/office/drawing/2016/5/13/chartex" xmlns:cx8="http://schemas.microsoft.com/office/drawing/2016/5/14/chartex" xmlns:mc="http://schemas.openxmlformats.org/markup-compatibility/2006" xmlns:aink="http://schemas.microsoft.com/office/drawing/2016/ink" xmlns:am3d="http://schemas.microsoft.com/office/drawing/2017/model3d" xmlns:o="urn:schemas-microsoft-com:office:office" xmlns:r="http://schemas.openxmlformats.org/officeDocument/2006/relationships" xmlns:m="http://schemas.openxmlformats.org/officeDocument/2006/math" xmlns:v="urn:schemas-microsoft-com:vml" xmlns:wp14="http://schemas.microsoft.com/office/word/2010/wordprocessingDrawing" xmlns:wp="http://schemas.openxmlformats.org/drawingml/2006/wordprocessingDrawing" xmlns:w10="urn:schemas-microsoft-com:office:word" xmlns:w="http://schemas.openxmlformats.org/wordprocessingml/2006/main" xmlns:w14="http://schemas.microsoft.com/office/word/2010/wordml" xmlns:w15="http://schemas.microsoft.com/office/word/2012/wordml" xmlns:w16cid="http://schemas.microsoft.com/office/word/2016/wordml/cid" xmlns:w16se="http://schemas.microsoft.com/office/word/2015/wordml/symex" xmlns:wpg="http://schemas.microsoft.com/office/word/2010/wordprocessingGroup" xmlns:wpi="http://schemas.microsoft.com/office/word/2010/wordprocessingInk" xmlns:wne="http://schemas.microsoft.com/office/word/2006/wordml" xmlns:wps="http://schemas.microsoft.com/office/word/2010/wordprocessingShape" mc:Ignorable="w14 w15 w16se w16cid wp14">
   <w:endnote w:type="separator" w:id="-1">
     <w:p>
       <w:pPr>
@@ -3111,7 +3707,7 @@
 </file>
 
 <file path=word/footer1.xml><?xml version="1.0" encoding="utf-8"?>
-<w:ftr xmlns:ve="http://schemas.openxmlformats.org/markup-compatibility/2006" xmlns:o="urn:schemas-microsoft-com:office:office" xmlns:r="http://schemas.openxmlformats.org/officeDocument/2006/relationships" xmlns:m="http://schemas.openxmlformats.org/officeDocument/2006/math" xmlns:v="urn:schemas-microsoft-com:vml" xmlns:wp="http://schemas.openxmlformats.org/drawingml/2006/wordprocessingDrawing" xmlns:w10="urn:schemas-microsoft-com:office:word" xmlns:w="http://schemas.openxmlformats.org/wordprocessingml/2006/main" xmlns:wne="http://schemas.microsoft.com/office/word/2006/wordml">
+<w:ftr xmlns:wpc="http://schemas.microsoft.com/office/word/2010/wordprocessingCanvas" xmlns:cx="http://schemas.microsoft.com/office/drawing/2014/chartex" xmlns:cx1="http://schemas.microsoft.com/office/drawing/2015/9/8/chartex" xmlns:cx2="http://schemas.microsoft.com/office/drawing/2015/10/21/chartex" xmlns:cx3="http://schemas.microsoft.com/office/drawing/2016/5/9/chartex" xmlns:cx4="http://schemas.microsoft.com/office/drawing/2016/5/10/chartex" xmlns:cx5="http://schemas.microsoft.com/office/drawing/2016/5/11/chartex" xmlns:cx6="http://schemas.microsoft.com/office/drawing/2016/5/12/chartex" xmlns:cx7="http://schemas.microsoft.com/office/drawing/2016/5/13/chartex" xmlns:cx8="http://schemas.microsoft.com/office/drawing/2016/5/14/chartex" xmlns:mc="http://schemas.openxmlformats.org/markup-compatibility/2006" xmlns:aink="http://schemas.microsoft.com/office/drawing/2016/ink" xmlns:am3d="http://schemas.microsoft.com/office/drawing/2017/model3d" xmlns:o="urn:schemas-microsoft-com:office:office" xmlns:r="http://schemas.openxmlformats.org/officeDocument/2006/relationships" xmlns:m="http://schemas.openxmlformats.org/officeDocument/2006/math" xmlns:v="urn:schemas-microsoft-com:vml" xmlns:wp14="http://schemas.microsoft.com/office/word/2010/wordprocessingDrawing" xmlns:wp="http://schemas.openxmlformats.org/drawingml/2006/wordprocessingDrawing" xmlns:w10="urn:schemas-microsoft-com:office:word" xmlns:w="http://schemas.openxmlformats.org/wordprocessingml/2006/main" xmlns:w14="http://schemas.microsoft.com/office/word/2010/wordml" xmlns:w15="http://schemas.microsoft.com/office/word/2012/wordml" xmlns:w16cid="http://schemas.microsoft.com/office/word/2016/wordml/cid" xmlns:w16se="http://schemas.microsoft.com/office/word/2015/wordml/symex" xmlns:wpg="http://schemas.microsoft.com/office/word/2010/wordprocessingGroup" xmlns:wpi="http://schemas.microsoft.com/office/word/2010/wordprocessingInk" xmlns:wne="http://schemas.microsoft.com/office/word/2006/wordml" xmlns:wps="http://schemas.microsoft.com/office/word/2010/wordprocessingShape" mc:Ignorable="w14 w15 w16se w16cid wp14">
   <w:tbl>
     <w:tblPr>
       <w:tblW w:w="0" w:type="auto"/>
@@ -3123,7 +3719,7 @@
         <w:insideH w:val="single" w:sz="4" w:space="0" w:color="000000"/>
         <w:insideV w:val="single" w:sz="4" w:space="0" w:color="000000"/>
       </w:tblBorders>
-      <w:tblLook w:val="04A0"/>
+      <w:tblLook w:val="04A0" w:firstRow="1" w:lastRow="0" w:firstColumn="1" w:lastColumn="0" w:noHBand="0" w:noVBand="1"/>
     </w:tblPr>
     <w:tblGrid>
       <w:gridCol w:w="4203"/>
@@ -3182,7 +3778,10 @@
             <w:t>Revision 1</w:t>
           </w:r>
           <w:r>
-            <w:t>.0</w:t>
+            <w:t>.</w:t>
+          </w:r>
+          <w:r>
+            <w:t>1</w:t>
           </w:r>
         </w:p>
       </w:tc>
@@ -3209,14 +3808,36 @@
           <w:pPr>
             <w:pStyle w:val="Fuzeile"/>
           </w:pPr>
-          <w:fldSimple w:instr=" FILENAME   \* MERGEFORMAT ">
-            <w:r>
-              <w:rPr>
-                <w:noProof/>
-              </w:rPr>
-              <w:t>Validation_Report_inclined_surface.docx</w:t>
-            </w:r>
-          </w:fldSimple>
+          <w:r>
+            <w:rPr>
+              <w:noProof/>
+            </w:rPr>
+            <w:fldChar w:fldCharType="begin"/>
+          </w:r>
+          <w:r>
+            <w:rPr>
+              <w:noProof/>
+            </w:rPr>
+            <w:instrText xml:space="preserve"> FILENAME   \* MERGEFORMAT </w:instrText>
+          </w:r>
+          <w:r>
+            <w:rPr>
+              <w:noProof/>
+            </w:rPr>
+            <w:fldChar w:fldCharType="separate"/>
+          </w:r>
+          <w:r>
+            <w:rPr>
+              <w:noProof/>
+            </w:rPr>
+            <w:t>Validation_Report_inclined_surface.docx</w:t>
+          </w:r>
+          <w:r>
+            <w:rPr>
+              <w:noProof/>
+            </w:rPr>
+            <w:fldChar w:fldCharType="end"/>
+          </w:r>
         </w:p>
       </w:tc>
       <w:tc>
@@ -3247,13 +3868,19 @@
             <w:t xml:space="preserve">: </w:t>
           </w:r>
           <w:r>
-            <w:t>11/04</w:t>
+            <w:t>1</w:t>
+          </w:r>
+          <w:r>
+            <w:t>9</w:t>
+          </w:r>
+          <w:r>
+            <w:t>/04</w:t>
           </w:r>
           <w:r>
             <w:t>/1</w:t>
           </w:r>
           <w:r>
-            <w:t>2</w:t>
+            <w:t>9</w:t>
           </w:r>
         </w:p>
       </w:tc>
@@ -3271,25 +3898,69 @@
           <w:r>
             <w:t xml:space="preserve"> </w:t>
           </w:r>
-          <w:fldSimple w:instr=" PAGE   \* MERGEFORMAT ">
-            <w:r>
-              <w:rPr>
-                <w:noProof/>
-              </w:rPr>
-              <w:t>5</w:t>
-            </w:r>
-          </w:fldSimple>
+          <w:r>
+            <w:rPr>
+              <w:noProof/>
+            </w:rPr>
+            <w:fldChar w:fldCharType="begin"/>
+          </w:r>
+          <w:r>
+            <w:rPr>
+              <w:noProof/>
+            </w:rPr>
+            <w:instrText xml:space="preserve"> PAGE   \* MERGEFORMAT </w:instrText>
+          </w:r>
+          <w:r>
+            <w:rPr>
+              <w:noProof/>
+            </w:rPr>
+            <w:fldChar w:fldCharType="separate"/>
+          </w:r>
+          <w:r>
+            <w:rPr>
+              <w:noProof/>
+            </w:rPr>
+            <w:t>5</w:t>
+          </w:r>
+          <w:r>
+            <w:rPr>
+              <w:noProof/>
+            </w:rPr>
+            <w:fldChar w:fldCharType="end"/>
+          </w:r>
           <w:r>
             <w:t xml:space="preserve"> / </w:t>
           </w:r>
-          <w:fldSimple w:instr=" NUMPAGES   \* MERGEFORMAT ">
-            <w:r>
-              <w:rPr>
-                <w:noProof/>
-              </w:rPr>
-              <w:t>5</w:t>
-            </w:r>
-          </w:fldSimple>
+          <w:r>
+            <w:rPr>
+              <w:noProof/>
+            </w:rPr>
+            <w:fldChar w:fldCharType="begin"/>
+          </w:r>
+          <w:r>
+            <w:rPr>
+              <w:noProof/>
+            </w:rPr>
+            <w:instrText xml:space="preserve"> NUMPAGES   \* MERGEFORMAT </w:instrText>
+          </w:r>
+          <w:r>
+            <w:rPr>
+              <w:noProof/>
+            </w:rPr>
+            <w:fldChar w:fldCharType="separate"/>
+          </w:r>
+          <w:r>
+            <w:rPr>
+              <w:noProof/>
+            </w:rPr>
+            <w:t>5</w:t>
+          </w:r>
+          <w:r>
+            <w:rPr>
+              <w:noProof/>
+            </w:rPr>
+            <w:fldChar w:fldCharType="end"/>
+          </w:r>
         </w:p>
       </w:tc>
     </w:tr>
@@ -3303,7 +3974,7 @@
 </file>
 
 <file path=word/footnotes.xml><?xml version="1.0" encoding="utf-8"?>
-<w:footnotes xmlns:ve="http://schemas.openxmlformats.org/markup-compatibility/2006" xmlns:o="urn:schemas-microsoft-com:office:office" xmlns:r="http://schemas.openxmlformats.org/officeDocument/2006/relationships" xmlns:m="http://schemas.openxmlformats.org/officeDocument/2006/math" xmlns:v="urn:schemas-microsoft-com:vml" xmlns:wp="http://schemas.openxmlformats.org/drawingml/2006/wordprocessingDrawing" xmlns:w10="urn:schemas-microsoft-com:office:word" xmlns:w="http://schemas.openxmlformats.org/wordprocessingml/2006/main" xmlns:wne="http://schemas.microsoft.com/office/word/2006/wordml">
+<w:footnotes xmlns:wpc="http://schemas.microsoft.com/office/word/2010/wordprocessingCanvas" xmlns:cx="http://schemas.microsoft.com/office/drawing/2014/chartex" xmlns:cx1="http://schemas.microsoft.com/office/drawing/2015/9/8/chartex" xmlns:cx2="http://schemas.microsoft.com/office/drawing/2015/10/21/chartex" xmlns:cx3="http://schemas.microsoft.com/office/drawing/2016/5/9/chartex" xmlns:cx4="http://schemas.microsoft.com/office/drawing/2016/5/10/chartex" xmlns:cx5="http://schemas.microsoft.com/office/drawing/2016/5/11/chartex" xmlns:cx6="http://schemas.microsoft.com/office/drawing/2016/5/12/chartex" xmlns:cx7="http://schemas.microsoft.com/office/drawing/2016/5/13/chartex" xmlns:cx8="http://schemas.microsoft.com/office/drawing/2016/5/14/chartex" xmlns:mc="http://schemas.openxmlformats.org/markup-compatibility/2006" xmlns:aink="http://schemas.microsoft.com/office/drawing/2016/ink" xmlns:am3d="http://schemas.microsoft.com/office/drawing/2017/model3d" xmlns:o="urn:schemas-microsoft-com:office:office" xmlns:r="http://schemas.openxmlformats.org/officeDocument/2006/relationships" xmlns:m="http://schemas.openxmlformats.org/officeDocument/2006/math" xmlns:v="urn:schemas-microsoft-com:vml" xmlns:wp14="http://schemas.microsoft.com/office/word/2010/wordprocessingDrawing" xmlns:wp="http://schemas.openxmlformats.org/drawingml/2006/wordprocessingDrawing" xmlns:w10="urn:schemas-microsoft-com:office:word" xmlns:w="http://schemas.openxmlformats.org/wordprocessingml/2006/main" xmlns:w14="http://schemas.microsoft.com/office/word/2010/wordml" xmlns:w15="http://schemas.microsoft.com/office/word/2012/wordml" xmlns:w16cid="http://schemas.microsoft.com/office/word/2016/wordml/cid" xmlns:w16se="http://schemas.microsoft.com/office/word/2015/wordml/symex" xmlns:wpg="http://schemas.microsoft.com/office/word/2010/wordprocessingGroup" xmlns:wpi="http://schemas.microsoft.com/office/word/2010/wordprocessingInk" xmlns:wne="http://schemas.microsoft.com/office/word/2006/wordml" xmlns:wps="http://schemas.microsoft.com/office/word/2010/wordprocessingShape" mc:Ignorable="w14 w15 w16se w16cid wp14">
   <w:footnote w:type="separator" w:id="-1">
     <w:p>
       <w:pPr>
@@ -3328,7 +3999,7 @@
 </file>
 
 <file path=word/header1.xml><?xml version="1.0" encoding="utf-8"?>
-<w:hdr xmlns:ve="http://schemas.openxmlformats.org/markup-compatibility/2006" xmlns:o="urn:schemas-microsoft-com:office:office" xmlns:r="http://schemas.openxmlformats.org/officeDocument/2006/relationships" xmlns:m="http://schemas.openxmlformats.org/officeDocument/2006/math" xmlns:v="urn:schemas-microsoft-com:vml" xmlns:wp="http://schemas.openxmlformats.org/drawingml/2006/wordprocessingDrawing" xmlns:w10="urn:schemas-microsoft-com:office:word" xmlns:w="http://schemas.openxmlformats.org/wordprocessingml/2006/main" xmlns:wne="http://schemas.microsoft.com/office/word/2006/wordml">
+<w:hdr xmlns:wpc="http://schemas.microsoft.com/office/word/2010/wordprocessingCanvas" xmlns:cx="http://schemas.microsoft.com/office/drawing/2014/chartex" xmlns:cx1="http://schemas.microsoft.com/office/drawing/2015/9/8/chartex" xmlns:cx2="http://schemas.microsoft.com/office/drawing/2015/10/21/chartex" xmlns:cx3="http://schemas.microsoft.com/office/drawing/2016/5/9/chartex" xmlns:cx4="http://schemas.microsoft.com/office/drawing/2016/5/10/chartex" xmlns:cx5="http://schemas.microsoft.com/office/drawing/2016/5/11/chartex" xmlns:cx6="http://schemas.microsoft.com/office/drawing/2016/5/12/chartex" xmlns:cx7="http://schemas.microsoft.com/office/drawing/2016/5/13/chartex" xmlns:cx8="http://schemas.microsoft.com/office/drawing/2016/5/14/chartex" xmlns:mc="http://schemas.openxmlformats.org/markup-compatibility/2006" xmlns:aink="http://schemas.microsoft.com/office/drawing/2016/ink" xmlns:am3d="http://schemas.microsoft.com/office/drawing/2017/model3d" xmlns:o="urn:schemas-microsoft-com:office:office" xmlns:r="http://schemas.openxmlformats.org/officeDocument/2006/relationships" xmlns:m="http://schemas.openxmlformats.org/officeDocument/2006/math" xmlns:v="urn:schemas-microsoft-com:vml" xmlns:wp14="http://schemas.microsoft.com/office/word/2010/wordprocessingDrawing" xmlns:wp="http://schemas.openxmlformats.org/drawingml/2006/wordprocessingDrawing" xmlns:w10="urn:schemas-microsoft-com:office:word" xmlns:w="http://schemas.openxmlformats.org/wordprocessingml/2006/main" xmlns:w14="http://schemas.microsoft.com/office/word/2010/wordml" xmlns:w15="http://schemas.microsoft.com/office/word/2012/wordml" xmlns:w16cid="http://schemas.microsoft.com/office/word/2016/wordml/cid" xmlns:w16se="http://schemas.microsoft.com/office/word/2015/wordml/symex" xmlns:wpg="http://schemas.microsoft.com/office/word/2010/wordprocessingGroup" xmlns:wpi="http://schemas.microsoft.com/office/word/2010/wordprocessingInk" xmlns:wne="http://schemas.microsoft.com/office/word/2006/wordml" xmlns:wps="http://schemas.microsoft.com/office/word/2010/wordprocessingShape" mc:Ignorable="w14 w15 w16se w16cid wp14">
   <w:p>
     <w:pPr>
       <w:pStyle w:val="StandardWeb"/>
@@ -3362,8 +4033,8 @@
 </file>
 
 <file path=word/numbering.xml><?xml version="1.0" encoding="utf-8"?>
-<w:numbering xmlns:ve="http://schemas.openxmlformats.org/markup-compatibility/2006" xmlns:o="urn:schemas-microsoft-com:office:office" xmlns:r="http://schemas.openxmlformats.org/officeDocument/2006/relationships" xmlns:m="http://schemas.openxmlformats.org/officeDocument/2006/math" xmlns:v="urn:schemas-microsoft-com:vml" xmlns:wp="http://schemas.openxmlformats.org/drawingml/2006/wordprocessingDrawing" xmlns:w10="urn:schemas-microsoft-com:office:word" xmlns:w="http://schemas.openxmlformats.org/wordprocessingml/2006/main" xmlns:wne="http://schemas.microsoft.com/office/word/2006/wordml">
-  <w:abstractNum w:abstractNumId="0">
+<w:numbering xmlns:wpc="http://schemas.microsoft.com/office/word/2010/wordprocessingCanvas" xmlns:cx="http://schemas.microsoft.com/office/drawing/2014/chartex" xmlns:cx1="http://schemas.microsoft.com/office/drawing/2015/9/8/chartex" xmlns:cx2="http://schemas.microsoft.com/office/drawing/2015/10/21/chartex" xmlns:cx3="http://schemas.microsoft.com/office/drawing/2016/5/9/chartex" xmlns:cx4="http://schemas.microsoft.com/office/drawing/2016/5/10/chartex" xmlns:cx5="http://schemas.microsoft.com/office/drawing/2016/5/11/chartex" xmlns:cx6="http://schemas.microsoft.com/office/drawing/2016/5/12/chartex" xmlns:cx7="http://schemas.microsoft.com/office/drawing/2016/5/13/chartex" xmlns:cx8="http://schemas.microsoft.com/office/drawing/2016/5/14/chartex" xmlns:mc="http://schemas.openxmlformats.org/markup-compatibility/2006" xmlns:aink="http://schemas.microsoft.com/office/drawing/2016/ink" xmlns:am3d="http://schemas.microsoft.com/office/drawing/2017/model3d" xmlns:o="urn:schemas-microsoft-com:office:office" xmlns:r="http://schemas.openxmlformats.org/officeDocument/2006/relationships" xmlns:m="http://schemas.openxmlformats.org/officeDocument/2006/math" xmlns:v="urn:schemas-microsoft-com:vml" xmlns:wp14="http://schemas.microsoft.com/office/word/2010/wordprocessingDrawing" xmlns:wp="http://schemas.openxmlformats.org/drawingml/2006/wordprocessingDrawing" xmlns:w10="urn:schemas-microsoft-com:office:word" xmlns:w="http://schemas.openxmlformats.org/wordprocessingml/2006/main" xmlns:w14="http://schemas.microsoft.com/office/word/2010/wordml" xmlns:w15="http://schemas.microsoft.com/office/word/2012/wordml" xmlns:w16cid="http://schemas.microsoft.com/office/word/2016/wordml/cid" xmlns:w16se="http://schemas.microsoft.com/office/word/2015/wordml/symex" xmlns:wpg="http://schemas.microsoft.com/office/word/2010/wordprocessingGroup" xmlns:wpi="http://schemas.microsoft.com/office/word/2010/wordprocessingInk" xmlns:wne="http://schemas.microsoft.com/office/word/2006/wordml" xmlns:wps="http://schemas.microsoft.com/office/word/2010/wordprocessingShape" mc:Ignorable="w14 w15 w16se w16cid wp14">
+  <w:abstractNum w:abstractNumId="0" w15:restartNumberingAfterBreak="0">
     <w:nsid w:val="112D31CD"/>
     <w:multiLevelType w:val="hybridMultilevel"/>
     <w:tmpl w:val="19064EBA"/>
@@ -3449,7 +4120,7 @@
       </w:pPr>
     </w:lvl>
   </w:abstractNum>
-  <w:abstractNum w:abstractNumId="1">
+  <w:abstractNum w:abstractNumId="1" w15:restartNumberingAfterBreak="0">
     <w:nsid w:val="2BA9329A"/>
     <w:multiLevelType w:val="multilevel"/>
     <w:tmpl w:val="719E3BCA"/>
@@ -3547,7 +4218,7 @@
       </w:pPr>
     </w:lvl>
   </w:abstractNum>
-  <w:abstractNum w:abstractNumId="2">
+  <w:abstractNum w:abstractNumId="2" w15:restartNumberingAfterBreak="0">
     <w:nsid w:val="39077AD8"/>
     <w:multiLevelType w:val="hybridMultilevel"/>
     <w:tmpl w:val="ED5EC064"/>
@@ -3633,7 +4304,7 @@
       </w:pPr>
     </w:lvl>
   </w:abstractNum>
-  <w:abstractNum w:abstractNumId="3">
+  <w:abstractNum w:abstractNumId="3" w15:restartNumberingAfterBreak="0">
     <w:nsid w:val="4BA24CBC"/>
     <w:multiLevelType w:val="hybridMultilevel"/>
     <w:tmpl w:val="228C9A24"/>
@@ -3719,7 +4390,7 @@
       </w:pPr>
     </w:lvl>
   </w:abstractNum>
-  <w:abstractNum w:abstractNumId="4">
+  <w:abstractNum w:abstractNumId="4" w15:restartNumberingAfterBreak="0">
     <w:nsid w:val="5EDC74AF"/>
     <w:multiLevelType w:val="hybridMultilevel"/>
     <w:tmpl w:val="F9F27372"/>
@@ -3827,7 +4498,7 @@
 </file>
 
 <file path=word/styles.xml><?xml version="1.0" encoding="utf-8"?>
-<w:styles xmlns:r="http://schemas.openxmlformats.org/officeDocument/2006/relationships" xmlns:w="http://schemas.openxmlformats.org/wordprocessingml/2006/main">
+<w:styles xmlns:mc="http://schemas.openxmlformats.org/markup-compatibility/2006" xmlns:r="http://schemas.openxmlformats.org/officeDocument/2006/relationships" xmlns:w="http://schemas.openxmlformats.org/wordprocessingml/2006/main" xmlns:w14="http://schemas.microsoft.com/office/word/2010/wordml" xmlns:w15="http://schemas.microsoft.com/office/word/2012/wordml" xmlns:w16cid="http://schemas.microsoft.com/office/word/2016/wordml/cid" xmlns:w16se="http://schemas.microsoft.com/office/word/2015/wordml/symex" mc:Ignorable="w14 w15 w16se w16cid">
   <w:docDefaults>
     <w:rPrDefault>
       <w:rPr>
@@ -3837,144 +4508,382 @@
     </w:rPrDefault>
     <w:pPrDefault/>
   </w:docDefaults>
-  <w:latentStyles w:defLockedState="0" w:defUIPriority="99" w:defSemiHidden="1" w:defUnhideWhenUsed="1" w:defQFormat="0" w:count="267">
-    <w:lsdException w:name="Normal" w:semiHidden="0" w:uiPriority="0" w:unhideWhenUsed="0" w:qFormat="1"/>
-    <w:lsdException w:name="heading 1" w:semiHidden="0" w:uiPriority="9" w:unhideWhenUsed="0" w:qFormat="1"/>
-    <w:lsdException w:name="heading 2" w:uiPriority="9" w:qFormat="1"/>
-    <w:lsdException w:name="heading 3" w:uiPriority="9" w:qFormat="1"/>
-    <w:lsdException w:name="heading 4" w:uiPriority="9" w:qFormat="1"/>
-    <w:lsdException w:name="heading 5" w:uiPriority="9" w:qFormat="1"/>
-    <w:lsdException w:name="heading 6" w:uiPriority="9" w:qFormat="1"/>
-    <w:lsdException w:name="heading 7" w:uiPriority="9" w:qFormat="1"/>
-    <w:lsdException w:name="heading 8" w:uiPriority="9" w:qFormat="1"/>
-    <w:lsdException w:name="heading 9" w:uiPriority="9"/>
-    <w:lsdException w:name="toc 1" w:uiPriority="39"/>
-    <w:lsdException w:name="toc 2" w:uiPriority="39"/>
-    <w:lsdException w:name="toc 3" w:uiPriority="39"/>
-    <w:lsdException w:name="toc 4" w:uiPriority="39"/>
-    <w:lsdException w:name="toc 5" w:uiPriority="39"/>
-    <w:lsdException w:name="toc 6" w:uiPriority="39"/>
-    <w:lsdException w:name="toc 7" w:uiPriority="39"/>
-    <w:lsdException w:name="toc 8" w:uiPriority="39"/>
-    <w:lsdException w:name="toc 9" w:uiPriority="39"/>
-    <w:lsdException w:name="caption" w:uiPriority="35" w:qFormat="1"/>
-    <w:lsdException w:name="Title" w:semiHidden="0" w:uiPriority="10" w:unhideWhenUsed="0" w:qFormat="1"/>
-    <w:lsdException w:name="Default Paragraph Font" w:uiPriority="1"/>
-    <w:lsdException w:name="Subtitle" w:semiHidden="0" w:uiPriority="11" w:unhideWhenUsed="0" w:qFormat="1"/>
-    <w:lsdException w:name="Strong" w:semiHidden="0" w:uiPriority="22" w:unhideWhenUsed="0" w:qFormat="1"/>
-    <w:lsdException w:name="Emphasis" w:semiHidden="0" w:uiPriority="20" w:unhideWhenUsed="0" w:qFormat="1"/>
-    <w:lsdException w:name="Table Grid" w:semiHidden="0" w:uiPriority="59" w:unhideWhenUsed="0"/>
-    <w:lsdException w:name="Placeholder Text" w:unhideWhenUsed="0"/>
-    <w:lsdException w:name="No Spacing" w:semiHidden="0" w:uiPriority="1" w:unhideWhenUsed="0"/>
-    <w:lsdException w:name="Light Shading" w:semiHidden="0" w:uiPriority="60" w:unhideWhenUsed="0"/>
-    <w:lsdException w:name="Light List" w:semiHidden="0" w:uiPriority="61" w:unhideWhenUsed="0"/>
-    <w:lsdException w:name="Light Grid" w:semiHidden="0" w:uiPriority="62" w:unhideWhenUsed="0"/>
-    <w:lsdException w:name="Medium Shading 1" w:semiHidden="0" w:uiPriority="63" w:unhideWhenUsed="0"/>
-    <w:lsdException w:name="Medium Shading 2" w:semiHidden="0" w:uiPriority="64" w:unhideWhenUsed="0"/>
-    <w:lsdException w:name="Medium List 1" w:semiHidden="0" w:uiPriority="65" w:unhideWhenUsed="0"/>
-    <w:lsdException w:name="Medium List 2" w:semiHidden="0" w:uiPriority="66" w:unhideWhenUsed="0"/>
-    <w:lsdException w:name="Medium Grid 1" w:semiHidden="0" w:uiPriority="67" w:unhideWhenUsed="0"/>
-    <w:lsdException w:name="Medium Grid 2" w:semiHidden="0" w:uiPriority="68" w:unhideWhenUsed="0"/>
-    <w:lsdException w:name="Medium Grid 3" w:semiHidden="0" w:uiPriority="69" w:unhideWhenUsed="0"/>
-    <w:lsdException w:name="Dark List" w:semiHidden="0" w:uiPriority="70" w:unhideWhenUsed="0"/>
-    <w:lsdException w:name="Colorful Shading" w:semiHidden="0" w:uiPriority="71" w:unhideWhenUsed="0"/>
-    <w:lsdException w:name="Colorful List" w:semiHidden="0" w:uiPriority="72" w:unhideWhenUsed="0"/>
-    <w:lsdException w:name="Colorful Grid" w:semiHidden="0" w:uiPriority="73" w:unhideWhenUsed="0"/>
-    <w:lsdException w:name="Light Shading Accent 1" w:semiHidden="0" w:uiPriority="60" w:unhideWhenUsed="0"/>
-    <w:lsdException w:name="Light List Accent 1" w:semiHidden="0" w:uiPriority="61" w:unhideWhenUsed="0"/>
-    <w:lsdException w:name="Light Grid Accent 1" w:semiHidden="0" w:uiPriority="62" w:unhideWhenUsed="0"/>
-    <w:lsdException w:name="Medium Shading 1 Accent 1" w:semiHidden="0" w:uiPriority="63" w:unhideWhenUsed="0"/>
-    <w:lsdException w:name="Medium Shading 2 Accent 1" w:semiHidden="0" w:uiPriority="64" w:unhideWhenUsed="0"/>
-    <w:lsdException w:name="Medium List 1 Accent 1" w:semiHidden="0" w:uiPriority="65" w:unhideWhenUsed="0"/>
-    <w:lsdException w:name="Revision" w:unhideWhenUsed="0"/>
-    <w:lsdException w:name="List Paragraph" w:semiHidden="0" w:uiPriority="34" w:unhideWhenUsed="0"/>
-    <w:lsdException w:name="Quote" w:semiHidden="0" w:uiPriority="29" w:unhideWhenUsed="0" w:qFormat="1"/>
-    <w:lsdException w:name="Intense Quote" w:semiHidden="0" w:uiPriority="30" w:unhideWhenUsed="0" w:qFormat="1"/>
-    <w:lsdException w:name="Medium List 2 Accent 1" w:semiHidden="0" w:uiPriority="66" w:unhideWhenUsed="0"/>
-    <w:lsdException w:name="Medium Grid 1 Accent 1" w:semiHidden="0" w:uiPriority="67" w:unhideWhenUsed="0"/>
-    <w:lsdException w:name="Medium Grid 2 Accent 1" w:semiHidden="0" w:uiPriority="68" w:unhideWhenUsed="0"/>
-    <w:lsdException w:name="Medium Grid 3 Accent 1" w:semiHidden="0" w:uiPriority="69" w:unhideWhenUsed="0"/>
-    <w:lsdException w:name="Dark List Accent 1" w:semiHidden="0" w:uiPriority="70" w:unhideWhenUsed="0"/>
-    <w:lsdException w:name="Colorful Shading Accent 1" w:semiHidden="0" w:uiPriority="71" w:unhideWhenUsed="0"/>
-    <w:lsdException w:name="Colorful List Accent 1" w:semiHidden="0" w:uiPriority="72" w:unhideWhenUsed="0"/>
-    <w:lsdException w:name="Colorful Grid Accent 1" w:semiHidden="0" w:uiPriority="73" w:unhideWhenUsed="0"/>
-    <w:lsdException w:name="Light Shading Accent 2" w:semiHidden="0" w:uiPriority="60" w:unhideWhenUsed="0"/>
-    <w:lsdException w:name="Light List Accent 2" w:semiHidden="0" w:uiPriority="61" w:unhideWhenUsed="0"/>
-    <w:lsdException w:name="Light Grid Accent 2" w:semiHidden="0" w:uiPriority="62" w:unhideWhenUsed="0"/>
-    <w:lsdException w:name="Medium Shading 1 Accent 2" w:semiHidden="0" w:uiPriority="63" w:unhideWhenUsed="0"/>
-    <w:lsdException w:name="Medium Shading 2 Accent 2" w:semiHidden="0" w:uiPriority="64" w:unhideWhenUsed="0"/>
-    <w:lsdException w:name="Medium List 1 Accent 2" w:semiHidden="0" w:uiPriority="65" w:unhideWhenUsed="0"/>
-    <w:lsdException w:name="Medium List 2 Accent 2" w:semiHidden="0" w:uiPriority="66" w:unhideWhenUsed="0"/>
-    <w:lsdException w:name="Medium Grid 1 Accent 2" w:semiHidden="0" w:uiPriority="67" w:unhideWhenUsed="0"/>
-    <w:lsdException w:name="Medium Grid 2 Accent 2" w:semiHidden="0" w:uiPriority="68" w:unhideWhenUsed="0"/>
-    <w:lsdException w:name="Medium Grid 3 Accent 2" w:semiHidden="0" w:uiPriority="69" w:unhideWhenUsed="0"/>
-    <w:lsdException w:name="Dark List Accent 2" w:semiHidden="0" w:uiPriority="70" w:unhideWhenUsed="0"/>
-    <w:lsdException w:name="Colorful Shading Accent 2" w:semiHidden="0" w:uiPriority="71" w:unhideWhenUsed="0"/>
-    <w:lsdException w:name="Colorful List Accent 2" w:semiHidden="0" w:uiPriority="72" w:unhideWhenUsed="0"/>
-    <w:lsdException w:name="Colorful Grid Accent 2" w:semiHidden="0" w:uiPriority="73" w:unhideWhenUsed="0"/>
-    <w:lsdException w:name="Light Shading Accent 3" w:semiHidden="0" w:uiPriority="60" w:unhideWhenUsed="0"/>
-    <w:lsdException w:name="Light List Accent 3" w:semiHidden="0" w:uiPriority="61" w:unhideWhenUsed="0"/>
-    <w:lsdException w:name="Light Grid Accent 3" w:semiHidden="0" w:uiPriority="62" w:unhideWhenUsed="0"/>
-    <w:lsdException w:name="Medium Shading 1 Accent 3" w:semiHidden="0" w:uiPriority="63" w:unhideWhenUsed="0"/>
-    <w:lsdException w:name="Medium Shading 2 Accent 3" w:semiHidden="0" w:uiPriority="64" w:unhideWhenUsed="0"/>
-    <w:lsdException w:name="Medium List 1 Accent 3" w:semiHidden="0" w:uiPriority="65" w:unhideWhenUsed="0"/>
-    <w:lsdException w:name="Medium List 2 Accent 3" w:semiHidden="0" w:uiPriority="66" w:unhideWhenUsed="0"/>
-    <w:lsdException w:name="Medium Grid 1 Accent 3" w:semiHidden="0" w:uiPriority="67" w:unhideWhenUsed="0"/>
-    <w:lsdException w:name="Medium Grid 2 Accent 3" w:semiHidden="0" w:uiPriority="68" w:unhideWhenUsed="0"/>
-    <w:lsdException w:name="Medium Grid 3 Accent 3" w:semiHidden="0" w:uiPriority="69" w:unhideWhenUsed="0"/>
-    <w:lsdException w:name="Dark List Accent 3" w:semiHidden="0" w:uiPriority="70" w:unhideWhenUsed="0"/>
-    <w:lsdException w:name="Colorful Shading Accent 3" w:semiHidden="0" w:uiPriority="71" w:unhideWhenUsed="0"/>
-    <w:lsdException w:name="Colorful List Accent 3" w:semiHidden="0" w:uiPriority="72" w:unhideWhenUsed="0"/>
-    <w:lsdException w:name="Colorful Grid Accent 3" w:semiHidden="0" w:uiPriority="73" w:unhideWhenUsed="0"/>
-    <w:lsdException w:name="Light Shading Accent 4" w:semiHidden="0" w:uiPriority="60" w:unhideWhenUsed="0"/>
-    <w:lsdException w:name="Light List Accent 4" w:semiHidden="0" w:uiPriority="61" w:unhideWhenUsed="0"/>
-    <w:lsdException w:name="Light Grid Accent 4" w:semiHidden="0" w:uiPriority="62" w:unhideWhenUsed="0"/>
-    <w:lsdException w:name="Medium Shading 1 Accent 4" w:semiHidden="0" w:uiPriority="63" w:unhideWhenUsed="0"/>
-    <w:lsdException w:name="Medium Shading 2 Accent 4" w:semiHidden="0" w:uiPriority="64" w:unhideWhenUsed="0"/>
-    <w:lsdException w:name="Medium List 1 Accent 4" w:semiHidden="0" w:uiPriority="65" w:unhideWhenUsed="0"/>
-    <w:lsdException w:name="Medium List 2 Accent 4" w:semiHidden="0" w:uiPriority="66" w:unhideWhenUsed="0"/>
-    <w:lsdException w:name="Medium Grid 1 Accent 4" w:semiHidden="0" w:uiPriority="67" w:unhideWhenUsed="0"/>
-    <w:lsdException w:name="Medium Grid 2 Accent 4" w:semiHidden="0" w:uiPriority="68" w:unhideWhenUsed="0"/>
-    <w:lsdException w:name="Medium Grid 3 Accent 4" w:semiHidden="0" w:uiPriority="69" w:unhideWhenUsed="0"/>
-    <w:lsdException w:name="Dark List Accent 4" w:semiHidden="0" w:uiPriority="70" w:unhideWhenUsed="0"/>
-    <w:lsdException w:name="Colorful Shading Accent 4" w:semiHidden="0" w:uiPriority="71" w:unhideWhenUsed="0"/>
-    <w:lsdException w:name="Colorful List Accent 4" w:semiHidden="0" w:uiPriority="72" w:unhideWhenUsed="0"/>
-    <w:lsdException w:name="Colorful Grid Accent 4" w:semiHidden="0" w:uiPriority="73" w:unhideWhenUsed="0"/>
-    <w:lsdException w:name="Light Shading Accent 5" w:semiHidden="0" w:uiPriority="60" w:unhideWhenUsed="0"/>
-    <w:lsdException w:name="Light List Accent 5" w:semiHidden="0" w:uiPriority="61" w:unhideWhenUsed="0"/>
-    <w:lsdException w:name="Light Grid Accent 5" w:semiHidden="0" w:uiPriority="62" w:unhideWhenUsed="0"/>
-    <w:lsdException w:name="Medium Shading 1 Accent 5" w:semiHidden="0" w:uiPriority="63" w:unhideWhenUsed="0"/>
-    <w:lsdException w:name="Medium Shading 2 Accent 5" w:semiHidden="0" w:uiPriority="64" w:unhideWhenUsed="0"/>
-    <w:lsdException w:name="Medium List 1 Accent 5" w:semiHidden="0" w:uiPriority="65" w:unhideWhenUsed="0"/>
-    <w:lsdException w:name="Medium List 2 Accent 5" w:semiHidden="0" w:uiPriority="66" w:unhideWhenUsed="0"/>
-    <w:lsdException w:name="Medium Grid 1 Accent 5" w:semiHidden="0" w:uiPriority="67" w:unhideWhenUsed="0"/>
-    <w:lsdException w:name="Medium Grid 2 Accent 5" w:semiHidden="0" w:uiPriority="68" w:unhideWhenUsed="0"/>
-    <w:lsdException w:name="Medium Grid 3 Accent 5" w:semiHidden="0" w:uiPriority="69" w:unhideWhenUsed="0"/>
-    <w:lsdException w:name="Dark List Accent 5" w:semiHidden="0" w:uiPriority="70" w:unhideWhenUsed="0"/>
-    <w:lsdException w:name="Colorful Shading Accent 5" w:semiHidden="0" w:uiPriority="71" w:unhideWhenUsed="0"/>
-    <w:lsdException w:name="Colorful List Accent 5" w:semiHidden="0" w:uiPriority="72" w:unhideWhenUsed="0"/>
-    <w:lsdException w:name="Colorful Grid Accent 5" w:semiHidden="0" w:uiPriority="73" w:unhideWhenUsed="0"/>
-    <w:lsdException w:name="Light Shading Accent 6" w:semiHidden="0" w:uiPriority="60" w:unhideWhenUsed="0"/>
-    <w:lsdException w:name="Light List Accent 6" w:semiHidden="0" w:uiPriority="61" w:unhideWhenUsed="0"/>
-    <w:lsdException w:name="Light Grid Accent 6" w:semiHidden="0" w:uiPriority="62" w:unhideWhenUsed="0"/>
-    <w:lsdException w:name="Medium Shading 1 Accent 6" w:semiHidden="0" w:uiPriority="63" w:unhideWhenUsed="0"/>
-    <w:lsdException w:name="Medium Shading 2 Accent 6" w:semiHidden="0" w:uiPriority="64" w:unhideWhenUsed="0"/>
-    <w:lsdException w:name="Medium List 1 Accent 6" w:semiHidden="0" w:uiPriority="65" w:unhideWhenUsed="0"/>
-    <w:lsdException w:name="Medium List 2 Accent 6" w:semiHidden="0" w:uiPriority="66" w:unhideWhenUsed="0"/>
-    <w:lsdException w:name="Medium Grid 1 Accent 6" w:semiHidden="0" w:uiPriority="67" w:unhideWhenUsed="0"/>
-    <w:lsdException w:name="Medium Grid 2 Accent 6" w:semiHidden="0" w:uiPriority="68" w:unhideWhenUsed="0"/>
-    <w:lsdException w:name="Medium Grid 3 Accent 6" w:semiHidden="0" w:uiPriority="69" w:unhideWhenUsed="0"/>
-    <w:lsdException w:name="Dark List Accent 6" w:semiHidden="0" w:uiPriority="70" w:unhideWhenUsed="0"/>
-    <w:lsdException w:name="Colorful Shading Accent 6" w:semiHidden="0" w:uiPriority="71" w:unhideWhenUsed="0"/>
-    <w:lsdException w:name="Colorful List Accent 6" w:semiHidden="0" w:uiPriority="72" w:unhideWhenUsed="0"/>
-    <w:lsdException w:name="Colorful Grid Accent 6" w:semiHidden="0" w:uiPriority="73" w:unhideWhenUsed="0"/>
-    <w:lsdException w:name="Subtle Emphasis" w:semiHidden="0" w:uiPriority="19" w:unhideWhenUsed="0"/>
-    <w:lsdException w:name="Intense Emphasis" w:semiHidden="0" w:uiPriority="21" w:unhideWhenUsed="0" w:qFormat="1"/>
-    <w:lsdException w:name="Subtle Reference" w:semiHidden="0" w:uiPriority="31" w:unhideWhenUsed="0"/>
-    <w:lsdException w:name="Intense Reference" w:semiHidden="0" w:uiPriority="32" w:unhideWhenUsed="0"/>
-    <w:lsdException w:name="Book Title" w:semiHidden="0" w:uiPriority="33" w:unhideWhenUsed="0"/>
-    <w:lsdException w:name="Bibliography" w:uiPriority="37"/>
-    <w:lsdException w:name="TOC Heading" w:uiPriority="39" w:qFormat="1"/>
+  <w:latentStyles w:defLockedState="0" w:defUIPriority="99" w:defSemiHidden="0" w:defUnhideWhenUsed="0" w:defQFormat="0" w:count="375">
+    <w:lsdException w:name="Normal" w:uiPriority="0" w:qFormat="1"/>
+    <w:lsdException w:name="heading 1" w:uiPriority="9" w:qFormat="1"/>
+    <w:lsdException w:name="heading 2" w:semiHidden="1" w:uiPriority="9" w:unhideWhenUsed="1" w:qFormat="1"/>
+    <w:lsdException w:name="heading 3" w:semiHidden="1" w:uiPriority="9" w:unhideWhenUsed="1" w:qFormat="1"/>
+    <w:lsdException w:name="heading 4" w:semiHidden="1" w:uiPriority="9" w:unhideWhenUsed="1" w:qFormat="1"/>
+    <w:lsdException w:name="heading 5" w:semiHidden="1" w:uiPriority="9" w:unhideWhenUsed="1" w:qFormat="1"/>
+    <w:lsdException w:name="heading 6" w:semiHidden="1" w:uiPriority="9" w:unhideWhenUsed="1" w:qFormat="1"/>
+    <w:lsdException w:name="heading 7" w:semiHidden="1" w:uiPriority="9" w:unhideWhenUsed="1" w:qFormat="1"/>
+    <w:lsdException w:name="heading 8" w:semiHidden="1" w:uiPriority="9" w:unhideWhenUsed="1" w:qFormat="1"/>
+    <w:lsdException w:name="heading 9" w:semiHidden="1" w:uiPriority="9" w:unhideWhenUsed="1"/>
+    <w:lsdException w:name="index 1" w:semiHidden="1" w:unhideWhenUsed="1"/>
+    <w:lsdException w:name="index 2" w:semiHidden="1" w:unhideWhenUsed="1"/>
+    <w:lsdException w:name="index 3" w:semiHidden="1" w:unhideWhenUsed="1"/>
+    <w:lsdException w:name="index 4" w:semiHidden="1" w:unhideWhenUsed="1"/>
+    <w:lsdException w:name="index 5" w:semiHidden="1" w:unhideWhenUsed="1"/>
+    <w:lsdException w:name="index 6" w:semiHidden="1" w:unhideWhenUsed="1"/>
+    <w:lsdException w:name="index 7" w:semiHidden="1" w:unhideWhenUsed="1"/>
+    <w:lsdException w:name="index 8" w:semiHidden="1" w:unhideWhenUsed="1"/>
+    <w:lsdException w:name="index 9" w:semiHidden="1" w:unhideWhenUsed="1"/>
+    <w:lsdException w:name="toc 1" w:semiHidden="1" w:uiPriority="39" w:unhideWhenUsed="1"/>
+    <w:lsdException w:name="toc 2" w:semiHidden="1" w:uiPriority="39" w:unhideWhenUsed="1"/>
+    <w:lsdException w:name="toc 3" w:semiHidden="1" w:uiPriority="39" w:unhideWhenUsed="1"/>
+    <w:lsdException w:name="toc 4" w:semiHidden="1" w:uiPriority="39" w:unhideWhenUsed="1"/>
+    <w:lsdException w:name="toc 5" w:semiHidden="1" w:uiPriority="39" w:unhideWhenUsed="1"/>
+    <w:lsdException w:name="toc 6" w:semiHidden="1" w:uiPriority="39" w:unhideWhenUsed="1"/>
+    <w:lsdException w:name="toc 7" w:semiHidden="1" w:uiPriority="39" w:unhideWhenUsed="1"/>
+    <w:lsdException w:name="toc 8" w:semiHidden="1" w:uiPriority="39" w:unhideWhenUsed="1"/>
+    <w:lsdException w:name="toc 9" w:semiHidden="1" w:uiPriority="39" w:unhideWhenUsed="1"/>
+    <w:lsdException w:name="Normal Indent" w:semiHidden="1" w:unhideWhenUsed="1"/>
+    <w:lsdException w:name="footnote text" w:semiHidden="1" w:unhideWhenUsed="1"/>
+    <w:lsdException w:name="annotation text" w:semiHidden="1" w:unhideWhenUsed="1"/>
+    <w:lsdException w:name="header" w:semiHidden="1" w:unhideWhenUsed="1"/>
+    <w:lsdException w:name="footer" w:semiHidden="1" w:unhideWhenUsed="1"/>
+    <w:lsdException w:name="index heading" w:semiHidden="1" w:unhideWhenUsed="1"/>
+    <w:lsdException w:name="caption" w:semiHidden="1" w:uiPriority="35" w:unhideWhenUsed="1" w:qFormat="1"/>
+    <w:lsdException w:name="table of figures" w:semiHidden="1" w:unhideWhenUsed="1"/>
+    <w:lsdException w:name="envelope address" w:semiHidden="1" w:unhideWhenUsed="1"/>
+    <w:lsdException w:name="envelope return" w:semiHidden="1" w:unhideWhenUsed="1"/>
+    <w:lsdException w:name="footnote reference" w:semiHidden="1" w:unhideWhenUsed="1"/>
+    <w:lsdException w:name="annotation reference" w:semiHidden="1" w:unhideWhenUsed="1"/>
+    <w:lsdException w:name="line number" w:semiHidden="1" w:unhideWhenUsed="1"/>
+    <w:lsdException w:name="page number" w:semiHidden="1" w:unhideWhenUsed="1"/>
+    <w:lsdException w:name="endnote reference" w:semiHidden="1" w:unhideWhenUsed="1"/>
+    <w:lsdException w:name="endnote text" w:semiHidden="1" w:unhideWhenUsed="1"/>
+    <w:lsdException w:name="table of authorities" w:semiHidden="1" w:unhideWhenUsed="1"/>
+    <w:lsdException w:name="macro" w:semiHidden="1" w:unhideWhenUsed="1"/>
+    <w:lsdException w:name="toa heading" w:semiHidden="1" w:unhideWhenUsed="1"/>
+    <w:lsdException w:name="List" w:semiHidden="1" w:unhideWhenUsed="1"/>
+    <w:lsdException w:name="List Bullet" w:semiHidden="1" w:unhideWhenUsed="1"/>
+    <w:lsdException w:name="List Number" w:semiHidden="1" w:unhideWhenUsed="1"/>
+    <w:lsdException w:name="List 2" w:semiHidden="1" w:unhideWhenUsed="1"/>
+    <w:lsdException w:name="List 3" w:semiHidden="1" w:unhideWhenUsed="1"/>
+    <w:lsdException w:name="List 4" w:semiHidden="1" w:unhideWhenUsed="1"/>
+    <w:lsdException w:name="List 5" w:semiHidden="1" w:unhideWhenUsed="1"/>
+    <w:lsdException w:name="List Bullet 2" w:semiHidden="1" w:unhideWhenUsed="1"/>
+    <w:lsdException w:name="List Bullet 3" w:semiHidden="1" w:unhideWhenUsed="1"/>
+    <w:lsdException w:name="List Bullet 4" w:semiHidden="1" w:unhideWhenUsed="1"/>
+    <w:lsdException w:name="List Bullet 5" w:semiHidden="1" w:unhideWhenUsed="1"/>
+    <w:lsdException w:name="List Number 2" w:semiHidden="1" w:unhideWhenUsed="1"/>
+    <w:lsdException w:name="List Number 3" w:semiHidden="1" w:unhideWhenUsed="1"/>
+    <w:lsdException w:name="List Number 4" w:semiHidden="1" w:unhideWhenUsed="1"/>
+    <w:lsdException w:name="List Number 5" w:semiHidden="1" w:unhideWhenUsed="1"/>
+    <w:lsdException w:name="Title" w:uiPriority="10" w:qFormat="1"/>
+    <w:lsdException w:name="Closing" w:semiHidden="1" w:unhideWhenUsed="1"/>
+    <w:lsdException w:name="Signature" w:semiHidden="1" w:unhideWhenUsed="1"/>
+    <w:lsdException w:name="Default Paragraph Font" w:semiHidden="1" w:uiPriority="1" w:unhideWhenUsed="1"/>
+    <w:lsdException w:name="Body Text" w:semiHidden="1" w:unhideWhenUsed="1"/>
+    <w:lsdException w:name="Body Text Indent" w:semiHidden="1" w:unhideWhenUsed="1"/>
+    <w:lsdException w:name="List Continue" w:semiHidden="1" w:unhideWhenUsed="1"/>
+    <w:lsdException w:name="List Continue 2" w:semiHidden="1" w:unhideWhenUsed="1"/>
+    <w:lsdException w:name="List Continue 3" w:semiHidden="1" w:unhideWhenUsed="1"/>
+    <w:lsdException w:name="List Continue 4" w:semiHidden="1" w:unhideWhenUsed="1"/>
+    <w:lsdException w:name="List Continue 5" w:semiHidden="1" w:unhideWhenUsed="1"/>
+    <w:lsdException w:name="Message Header" w:semiHidden="1" w:unhideWhenUsed="1"/>
+    <w:lsdException w:name="Subtitle" w:uiPriority="11" w:qFormat="1"/>
+    <w:lsdException w:name="Salutation" w:semiHidden="1" w:unhideWhenUsed="1"/>
+    <w:lsdException w:name="Date" w:semiHidden="1" w:unhideWhenUsed="1"/>
+    <w:lsdException w:name="Body Text First Indent" w:semiHidden="1" w:unhideWhenUsed="1"/>
+    <w:lsdException w:name="Body Text First Indent 2" w:semiHidden="1" w:unhideWhenUsed="1"/>
+    <w:lsdException w:name="Note Heading" w:semiHidden="1" w:unhideWhenUsed="1"/>
+    <w:lsdException w:name="Body Text 2" w:semiHidden="1" w:unhideWhenUsed="1"/>
+    <w:lsdException w:name="Body Text 3" w:semiHidden="1" w:unhideWhenUsed="1"/>
+    <w:lsdException w:name="Body Text Indent 2" w:semiHidden="1" w:unhideWhenUsed="1"/>
+    <w:lsdException w:name="Body Text Indent 3" w:semiHidden="1" w:unhideWhenUsed="1"/>
+    <w:lsdException w:name="Block Text" w:semiHidden="1" w:unhideWhenUsed="1"/>
+    <w:lsdException w:name="Hyperlink" w:semiHidden="1" w:unhideWhenUsed="1"/>
+    <w:lsdException w:name="FollowedHyperlink" w:semiHidden="1" w:unhideWhenUsed="1"/>
+    <w:lsdException w:name="Strong" w:uiPriority="22" w:qFormat="1"/>
+    <w:lsdException w:name="Emphasis" w:uiPriority="20" w:qFormat="1"/>
+    <w:lsdException w:name="Document Map" w:semiHidden="1" w:unhideWhenUsed="1"/>
+    <w:lsdException w:name="Plain Text" w:semiHidden="1" w:unhideWhenUsed="1"/>
+    <w:lsdException w:name="E-mail Signature" w:semiHidden="1" w:unhideWhenUsed="1"/>
+    <w:lsdException w:name="HTML Top of Form" w:semiHidden="1" w:unhideWhenUsed="1"/>
+    <w:lsdException w:name="HTML Bottom of Form" w:semiHidden="1" w:unhideWhenUsed="1"/>
+    <w:lsdException w:name="Normal (Web)" w:semiHidden="1" w:unhideWhenUsed="1"/>
+    <w:lsdException w:name="HTML Acronym" w:semiHidden="1" w:unhideWhenUsed="1"/>
+    <w:lsdException w:name="HTML Address" w:semiHidden="1" w:unhideWhenUsed="1"/>
+    <w:lsdException w:name="HTML Cite" w:semiHidden="1" w:unhideWhenUsed="1"/>
+    <w:lsdException w:name="HTML Code" w:semiHidden="1" w:unhideWhenUsed="1"/>
+    <w:lsdException w:name="HTML Definition" w:semiHidden="1" w:unhideWhenUsed="1"/>
+    <w:lsdException w:name="HTML Keyboard" w:semiHidden="1" w:unhideWhenUsed="1"/>
+    <w:lsdException w:name="HTML Preformatted" w:semiHidden="1" w:unhideWhenUsed="1"/>
+    <w:lsdException w:name="HTML Sample" w:semiHidden="1" w:unhideWhenUsed="1"/>
+    <w:lsdException w:name="HTML Typewriter" w:semiHidden="1" w:unhideWhenUsed="1"/>
+    <w:lsdException w:name="HTML Variable" w:semiHidden="1" w:unhideWhenUsed="1"/>
+    <w:lsdException w:name="Normal Table" w:semiHidden="1" w:unhideWhenUsed="1"/>
+    <w:lsdException w:name="annotation subject" w:semiHidden="1" w:unhideWhenUsed="1"/>
+    <w:lsdException w:name="No List" w:semiHidden="1" w:unhideWhenUsed="1"/>
+    <w:lsdException w:name="Outline List 1" w:semiHidden="1" w:unhideWhenUsed="1"/>
+    <w:lsdException w:name="Outline List 2" w:semiHidden="1" w:unhideWhenUsed="1"/>
+    <w:lsdException w:name="Outline List 3" w:semiHidden="1" w:unhideWhenUsed="1"/>
+    <w:lsdException w:name="Table Simple 1" w:semiHidden="1" w:unhideWhenUsed="1"/>
+    <w:lsdException w:name="Table Simple 2" w:semiHidden="1" w:unhideWhenUsed="1"/>
+    <w:lsdException w:name="Table Simple 3" w:semiHidden="1" w:unhideWhenUsed="1"/>
+    <w:lsdException w:name="Table Classic 1" w:semiHidden="1" w:unhideWhenUsed="1"/>
+    <w:lsdException w:name="Table Classic 2" w:semiHidden="1" w:unhideWhenUsed="1"/>
+    <w:lsdException w:name="Table Classic 3" w:semiHidden="1" w:unhideWhenUsed="1"/>
+    <w:lsdException w:name="Table Classic 4" w:semiHidden="1" w:unhideWhenUsed="1"/>
+    <w:lsdException w:name="Table Colorful 1" w:semiHidden="1" w:unhideWhenUsed="1"/>
+    <w:lsdException w:name="Table Colorful 2" w:semiHidden="1" w:unhideWhenUsed="1"/>
+    <w:lsdException w:name="Table Colorful 3" w:semiHidden="1" w:unhideWhenUsed="1"/>
+    <w:lsdException w:name="Table Columns 1" w:semiHidden="1" w:unhideWhenUsed="1"/>
+    <w:lsdException w:name="Table Columns 2" w:semiHidden="1" w:unhideWhenUsed="1"/>
+    <w:lsdException w:name="Table Columns 3" w:semiHidden="1" w:unhideWhenUsed="1"/>
+    <w:lsdException w:name="Table Columns 4" w:semiHidden="1" w:unhideWhenUsed="1"/>
+    <w:lsdException w:name="Table Columns 5" w:semiHidden="1" w:unhideWhenUsed="1"/>
+    <w:lsdException w:name="Table Grid 1" w:semiHidden="1" w:unhideWhenUsed="1"/>
+    <w:lsdException w:name="Table Grid 2" w:semiHidden="1" w:unhideWhenUsed="1"/>
+    <w:lsdException w:name="Table Grid 3" w:semiHidden="1" w:unhideWhenUsed="1"/>
+    <w:lsdException w:name="Table Grid 4" w:semiHidden="1" w:unhideWhenUsed="1"/>
+    <w:lsdException w:name="Table Grid 5" w:semiHidden="1" w:unhideWhenUsed="1"/>
+    <w:lsdException w:name="Table Grid 6" w:semiHidden="1" w:unhideWhenUsed="1"/>
+    <w:lsdException w:name="Table Grid 7" w:semiHidden="1" w:unhideWhenUsed="1"/>
+    <w:lsdException w:name="Table Grid 8" w:semiHidden="1" w:unhideWhenUsed="1"/>
+    <w:lsdException w:name="Table List 1" w:semiHidden="1" w:unhideWhenUsed="1"/>
+    <w:lsdException w:name="Table List 2" w:semiHidden="1" w:unhideWhenUsed="1"/>
+    <w:lsdException w:name="Table List 3" w:semiHidden="1" w:unhideWhenUsed="1"/>
+    <w:lsdException w:name="Table List 4" w:semiHidden="1" w:unhideWhenUsed="1"/>
+    <w:lsdException w:name="Table List 5" w:semiHidden="1" w:unhideWhenUsed="1"/>
+    <w:lsdException w:name="Table List 6" w:semiHidden="1" w:unhideWhenUsed="1"/>
+    <w:lsdException w:name="Table List 7" w:semiHidden="1" w:unhideWhenUsed="1"/>
+    <w:lsdException w:name="Table List 8" w:semiHidden="1" w:unhideWhenUsed="1"/>
+    <w:lsdException w:name="Table 3D effects 1" w:semiHidden="1" w:unhideWhenUsed="1"/>
+    <w:lsdException w:name="Table 3D effects 2" w:semiHidden="1" w:unhideWhenUsed="1"/>
+    <w:lsdException w:name="Table 3D effects 3" w:semiHidden="1" w:unhideWhenUsed="1"/>
+    <w:lsdException w:name="Table Contemporary" w:semiHidden="1" w:unhideWhenUsed="1"/>
+    <w:lsdException w:name="Table Elegant" w:semiHidden="1" w:unhideWhenUsed="1"/>
+    <w:lsdException w:name="Table Professional" w:semiHidden="1" w:unhideWhenUsed="1"/>
+    <w:lsdException w:name="Table Subtle 1" w:semiHidden="1" w:unhideWhenUsed="1"/>
+    <w:lsdException w:name="Table Subtle 2" w:semiHidden="1" w:unhideWhenUsed="1"/>
+    <w:lsdException w:name="Table Web 1" w:semiHidden="1" w:unhideWhenUsed="1"/>
+    <w:lsdException w:name="Table Web 2" w:semiHidden="1" w:unhideWhenUsed="1"/>
+    <w:lsdException w:name="Table Web 3" w:semiHidden="1" w:unhideWhenUsed="1"/>
+    <w:lsdException w:name="Balloon Text" w:semiHidden="1" w:unhideWhenUsed="1"/>
+    <w:lsdException w:name="Table Grid" w:uiPriority="59"/>
+    <w:lsdException w:name="Table Theme" w:semiHidden="1" w:unhideWhenUsed="1"/>
+    <w:lsdException w:name="Placeholder Text" w:semiHidden="1"/>
+    <w:lsdException w:name="No Spacing" w:uiPriority="1"/>
+    <w:lsdException w:name="Light Shading" w:uiPriority="60"/>
+    <w:lsdException w:name="Light List" w:uiPriority="61"/>
+    <w:lsdException w:name="Light Grid" w:uiPriority="62"/>
+    <w:lsdException w:name="Medium Shading 1" w:uiPriority="63"/>
+    <w:lsdException w:name="Medium Shading 2" w:uiPriority="64"/>
+    <w:lsdException w:name="Medium List 1" w:uiPriority="65"/>
+    <w:lsdException w:name="Medium List 2" w:uiPriority="66"/>
+    <w:lsdException w:name="Medium Grid 1" w:uiPriority="67"/>
+    <w:lsdException w:name="Medium Grid 2" w:uiPriority="68"/>
+    <w:lsdException w:name="Medium Grid 3" w:uiPriority="69"/>
+    <w:lsdException w:name="Dark List" w:uiPriority="70"/>
+    <w:lsdException w:name="Colorful Shading" w:uiPriority="71"/>
+    <w:lsdException w:name="Colorful List" w:uiPriority="72"/>
+    <w:lsdException w:name="Colorful Grid" w:uiPriority="73"/>
+    <w:lsdException w:name="Light Shading Accent 1" w:uiPriority="60"/>
+    <w:lsdException w:name="Light List Accent 1" w:uiPriority="61"/>
+    <w:lsdException w:name="Light Grid Accent 1" w:uiPriority="62"/>
+    <w:lsdException w:name="Medium Shading 1 Accent 1" w:uiPriority="63"/>
+    <w:lsdException w:name="Medium Shading 2 Accent 1" w:uiPriority="64"/>
+    <w:lsdException w:name="Medium List 1 Accent 1" w:uiPriority="65"/>
+    <w:lsdException w:name="Revision" w:semiHidden="1"/>
+    <w:lsdException w:name="List Paragraph" w:uiPriority="34"/>
+    <w:lsdException w:name="Quote" w:uiPriority="29" w:qFormat="1"/>
+    <w:lsdException w:name="Intense Quote" w:uiPriority="30" w:qFormat="1"/>
+    <w:lsdException w:name="Medium List 2 Accent 1" w:uiPriority="66"/>
+    <w:lsdException w:name="Medium Grid 1 Accent 1" w:uiPriority="67"/>
+    <w:lsdException w:name="Medium Grid 2 Accent 1" w:uiPriority="68"/>
+    <w:lsdException w:name="Medium Grid 3 Accent 1" w:uiPriority="69"/>
+    <w:lsdException w:name="Dark List Accent 1" w:uiPriority="70"/>
+    <w:lsdException w:name="Colorful Shading Accent 1" w:uiPriority="71"/>
+    <w:lsdException w:name="Colorful List Accent 1" w:uiPriority="72"/>
+    <w:lsdException w:name="Colorful Grid Accent 1" w:uiPriority="73"/>
+    <w:lsdException w:name="Light Shading Accent 2" w:uiPriority="60"/>
+    <w:lsdException w:name="Light List Accent 2" w:uiPriority="61"/>
+    <w:lsdException w:name="Light Grid Accent 2" w:uiPriority="62"/>
+    <w:lsdException w:name="Medium Shading 1 Accent 2" w:uiPriority="63"/>
+    <w:lsdException w:name="Medium Shading 2 Accent 2" w:uiPriority="64"/>
+    <w:lsdException w:name="Medium List 1 Accent 2" w:uiPriority="65"/>
+    <w:lsdException w:name="Medium List 2 Accent 2" w:uiPriority="66"/>
+    <w:lsdException w:name="Medium Grid 1 Accent 2" w:uiPriority="67"/>
+    <w:lsdException w:name="Medium Grid 2 Accent 2" w:uiPriority="68"/>
+    <w:lsdException w:name="Medium Grid 3 Accent 2" w:uiPriority="69"/>
+    <w:lsdException w:name="Dark List Accent 2" w:uiPriority="70"/>
+    <w:lsdException w:name="Colorful Shading Accent 2" w:uiPriority="71"/>
+    <w:lsdException w:name="Colorful List Accent 2" w:uiPriority="72"/>
+    <w:lsdException w:name="Colorful Grid Accent 2" w:uiPriority="73"/>
+    <w:lsdException w:name="Light Shading Accent 3" w:uiPriority="60"/>
+    <w:lsdException w:name="Light List Accent 3" w:uiPriority="61"/>
+    <w:lsdException w:name="Light Grid Accent 3" w:uiPriority="62"/>
+    <w:lsdException w:name="Medium Shading 1 Accent 3" w:uiPriority="63"/>
+    <w:lsdException w:name="Medium Shading 2 Accent 3" w:uiPriority="64"/>
+    <w:lsdException w:name="Medium List 1 Accent 3" w:uiPriority="65"/>
+    <w:lsdException w:name="Medium List 2 Accent 3" w:uiPriority="66"/>
+    <w:lsdException w:name="Medium Grid 1 Accent 3" w:uiPriority="67"/>
+    <w:lsdException w:name="Medium Grid 2 Accent 3" w:uiPriority="68"/>
+    <w:lsdException w:name="Medium Grid 3 Accent 3" w:uiPriority="69"/>
+    <w:lsdException w:name="Dark List Accent 3" w:uiPriority="70"/>
+    <w:lsdException w:name="Colorful Shading Accent 3" w:uiPriority="71"/>
+    <w:lsdException w:name="Colorful List Accent 3" w:uiPriority="72"/>
+    <w:lsdException w:name="Colorful Grid Accent 3" w:uiPriority="73"/>
+    <w:lsdException w:name="Light Shading Accent 4" w:uiPriority="60"/>
+    <w:lsdException w:name="Light List Accent 4" w:uiPriority="61"/>
+    <w:lsdException w:name="Light Grid Accent 4" w:uiPriority="62"/>
+    <w:lsdException w:name="Medium Shading 1 Accent 4" w:uiPriority="63"/>
+    <w:lsdException w:name="Medium Shading 2 Accent 4" w:uiPriority="64"/>
+    <w:lsdException w:name="Medium List 1 Accent 4" w:uiPriority="65"/>
+    <w:lsdException w:name="Medium List 2 Accent 4" w:uiPriority="66"/>
+    <w:lsdException w:name="Medium Grid 1 Accent 4" w:uiPriority="67"/>
+    <w:lsdException w:name="Medium Grid 2 Accent 4" w:uiPriority="68"/>
+    <w:lsdException w:name="Medium Grid 3 Accent 4" w:uiPriority="69"/>
+    <w:lsdException w:name="Dark List Accent 4" w:uiPriority="70"/>
+    <w:lsdException w:name="Colorful Shading Accent 4" w:uiPriority="71"/>
+    <w:lsdException w:name="Colorful List Accent 4" w:uiPriority="72"/>
+    <w:lsdException w:name="Colorful Grid Accent 4" w:uiPriority="73"/>
+    <w:lsdException w:name="Light Shading Accent 5" w:uiPriority="60"/>
+    <w:lsdException w:name="Light List Accent 5" w:uiPriority="61"/>
+    <w:lsdException w:name="Light Grid Accent 5" w:uiPriority="62"/>
+    <w:lsdException w:name="Medium Shading 1 Accent 5" w:uiPriority="63"/>
+    <w:lsdException w:name="Medium Shading 2 Accent 5" w:uiPriority="64"/>
+    <w:lsdException w:name="Medium List 1 Accent 5" w:uiPriority="65"/>
+    <w:lsdException w:name="Medium List 2 Accent 5" w:uiPriority="66"/>
+    <w:lsdException w:name="Medium Grid 1 Accent 5" w:uiPriority="67"/>
+    <w:lsdException w:name="Medium Grid 2 Accent 5" w:uiPriority="68"/>
+    <w:lsdException w:name="Medium Grid 3 Accent 5" w:uiPriority="69"/>
+    <w:lsdException w:name="Dark List Accent 5" w:uiPriority="70"/>
+    <w:lsdException w:name="Colorful Shading Accent 5" w:uiPriority="71"/>
+    <w:lsdException w:name="Colorful List Accent 5" w:uiPriority="72"/>
+    <w:lsdException w:name="Colorful Grid Accent 5" w:uiPriority="73"/>
+    <w:lsdException w:name="Light Shading Accent 6" w:uiPriority="60"/>
+    <w:lsdException w:name="Light List Accent 6" w:uiPriority="61"/>
+    <w:lsdException w:name="Light Grid Accent 6" w:uiPriority="62"/>
+    <w:lsdException w:name="Medium Shading 1 Accent 6" w:uiPriority="63"/>
+    <w:lsdException w:name="Medium Shading 2 Accent 6" w:uiPriority="64"/>
+    <w:lsdException w:name="Medium List 1 Accent 6" w:uiPriority="65"/>
+    <w:lsdException w:name="Medium List 2 Accent 6" w:uiPriority="66"/>
+    <w:lsdException w:name="Medium Grid 1 Accent 6" w:uiPriority="67"/>
+    <w:lsdException w:name="Medium Grid 2 Accent 6" w:uiPriority="68"/>
+    <w:lsdException w:name="Medium Grid 3 Accent 6" w:uiPriority="69"/>
+    <w:lsdException w:name="Dark List Accent 6" w:uiPriority="70"/>
+    <w:lsdException w:name="Colorful Shading Accent 6" w:uiPriority="71"/>
+    <w:lsdException w:name="Colorful List Accent 6" w:uiPriority="72"/>
+    <w:lsdException w:name="Colorful Grid Accent 6" w:uiPriority="73"/>
+    <w:lsdException w:name="Subtle Emphasis" w:uiPriority="19"/>
+    <w:lsdException w:name="Intense Emphasis" w:uiPriority="21" w:qFormat="1"/>
+    <w:lsdException w:name="Subtle Reference" w:uiPriority="31"/>
+    <w:lsdException w:name="Intense Reference" w:uiPriority="32"/>
+    <w:lsdException w:name="Book Title" w:uiPriority="33"/>
+    <w:lsdException w:name="Bibliography" w:semiHidden="1" w:uiPriority="37" w:unhideWhenUsed="1"/>
+    <w:lsdException w:name="TOC Heading" w:semiHidden="1" w:uiPriority="39" w:unhideWhenUsed="1" w:qFormat="1"/>
+    <w:lsdException w:name="Plain Table 1" w:uiPriority="41"/>
+    <w:lsdException w:name="Plain Table 2" w:uiPriority="42"/>
+    <w:lsdException w:name="Plain Table 3" w:uiPriority="43"/>
+    <w:lsdException w:name="Plain Table 4" w:uiPriority="44"/>
+    <w:lsdException w:name="Plain Table 5" w:uiPriority="45"/>
+    <w:lsdException w:name="Grid Table Light" w:uiPriority="40"/>
+    <w:lsdException w:name="Grid Table 1 Light" w:uiPriority="46"/>
+    <w:lsdException w:name="Grid Table 2" w:uiPriority="47"/>
+    <w:lsdException w:name="Grid Table 3" w:uiPriority="48"/>
+    <w:lsdException w:name="Grid Table 4" w:uiPriority="49"/>
+    <w:lsdException w:name="Grid Table 5 Dark" w:uiPriority="50"/>
+    <w:lsdException w:name="Grid Table 6 Colorful" w:uiPriority="51"/>
+    <w:lsdException w:name="Grid Table 7 Colorful" w:uiPriority="52"/>
+    <w:lsdException w:name="Grid Table 1 Light Accent 1" w:uiPriority="46"/>
+    <w:lsdException w:name="Grid Table 2 Accent 1" w:uiPriority="47"/>
+    <w:lsdException w:name="Grid Table 3 Accent 1" w:uiPriority="48"/>
+    <w:lsdException w:name="Grid Table 4 Accent 1" w:uiPriority="49"/>
+    <w:lsdException w:name="Grid Table 5 Dark Accent 1" w:uiPriority="50"/>
+    <w:lsdException w:name="Grid Table 6 Colorful Accent 1" w:uiPriority="51"/>
+    <w:lsdException w:name="Grid Table 7 Colorful Accent 1" w:uiPriority="52"/>
+    <w:lsdException w:name="Grid Table 1 Light Accent 2" w:uiPriority="46"/>
+    <w:lsdException w:name="Grid Table 2 Accent 2" w:uiPriority="47"/>
+    <w:lsdException w:name="Grid Table 3 Accent 2" w:uiPriority="48"/>
+    <w:lsdException w:name="Grid Table 4 Accent 2" w:uiPriority="49"/>
+    <w:lsdException w:name="Grid Table 5 Dark Accent 2" w:uiPriority="50"/>
+    <w:lsdException w:name="Grid Table 6 Colorful Accent 2" w:uiPriority="51"/>
+    <w:lsdException w:name="Grid Table 7 Colorful Accent 2" w:uiPriority="52"/>
+    <w:lsdException w:name="Grid Table 1 Light Accent 3" w:uiPriority="46"/>
+    <w:lsdException w:name="Grid Table 2 Accent 3" w:uiPriority="47"/>
+    <w:lsdException w:name="Grid Table 3 Accent 3" w:uiPriority="48"/>
+    <w:lsdException w:name="Grid Table 4 Accent 3" w:uiPriority="49"/>
+    <w:lsdException w:name="Grid Table 5 Dark Accent 3" w:uiPriority="50"/>
+    <w:lsdException w:name="Grid Table 6 Colorful Accent 3" w:uiPriority="51"/>
+    <w:lsdException w:name="Grid Table 7 Colorful Accent 3" w:uiPriority="52"/>
+    <w:lsdException w:name="Grid Table 1 Light Accent 4" w:uiPriority="46"/>
+    <w:lsdException w:name="Grid Table 2 Accent 4" w:uiPriority="47"/>
+    <w:lsdException w:name="Grid Table 3 Accent 4" w:uiPriority="48"/>
+    <w:lsdException w:name="Grid Table 4 Accent 4" w:uiPriority="49"/>
+    <w:lsdException w:name="Grid Table 5 Dark Accent 4" w:uiPriority="50"/>
+    <w:lsdException w:name="Grid Table 6 Colorful Accent 4" w:uiPriority="51"/>
+    <w:lsdException w:name="Grid Table 7 Colorful Accent 4" w:uiPriority="52"/>
+    <w:lsdException w:name="Grid Table 1 Light Accent 5" w:uiPriority="46"/>
+    <w:lsdException w:name="Grid Table 2 Accent 5" w:uiPriority="47"/>
+    <w:lsdException w:name="Grid Table 3 Accent 5" w:uiPriority="48"/>
+    <w:lsdException w:name="Grid Table 4 Accent 5" w:uiPriority="49"/>
+    <w:lsdException w:name="Grid Table 5 Dark Accent 5" w:uiPriority="50"/>
+    <w:lsdException w:name="Grid Table 6 Colorful Accent 5" w:uiPriority="51"/>
+    <w:lsdException w:name="Grid Table 7 Colorful Accent 5" w:uiPriority="52"/>
+    <w:lsdException w:name="Grid Table 1 Light Accent 6" w:uiPriority="46"/>
+    <w:lsdException w:name="Grid Table 2 Accent 6" w:uiPriority="47"/>
+    <w:lsdException w:name="Grid Table 3 Accent 6" w:uiPriority="48"/>
+    <w:lsdException w:name="Grid Table 4 Accent 6" w:uiPriority="49"/>
+    <w:lsdException w:name="Grid Table 5 Dark Accent 6" w:uiPriority="50"/>
+    <w:lsdException w:name="Grid Table 6 Colorful Accent 6" w:uiPriority="51"/>
+    <w:lsdException w:name="Grid Table 7 Colorful Accent 6" w:uiPriority="52"/>
+    <w:lsdException w:name="List Table 1 Light" w:uiPriority="46"/>
+    <w:lsdException w:name="List Table 2" w:uiPriority="47"/>
+    <w:lsdException w:name="List Table 3" w:uiPriority="48"/>
+    <w:lsdException w:name="List Table 4" w:uiPriority="49"/>
+    <w:lsdException w:name="List Table 5 Dark" w:uiPriority="50"/>
+    <w:lsdException w:name="List Table 6 Colorful" w:uiPriority="51"/>
+    <w:lsdException w:name="List Table 7 Colorful" w:uiPriority="52"/>
+    <w:lsdException w:name="List Table 1 Light Accent 1" w:uiPriority="46"/>
+    <w:lsdException w:name="List Table 2 Accent 1" w:uiPriority="47"/>
+    <w:lsdException w:name="List Table 3 Accent 1" w:uiPriority="48"/>
+    <w:lsdException w:name="List Table 4 Accent 1" w:uiPriority="49"/>
+    <w:lsdException w:name="List Table 5 Dark Accent 1" w:uiPriority="50"/>
+    <w:lsdException w:name="List Table 6 Colorful Accent 1" w:uiPriority="51"/>
+    <w:lsdException w:name="List Table 7 Colorful Accent 1" w:uiPriority="52"/>
+    <w:lsdException w:name="List Table 1 Light Accent 2" w:uiPriority="46"/>
+    <w:lsdException w:name="List Table 2 Accent 2" w:uiPriority="47"/>
+    <w:lsdException w:name="List Table 3 Accent 2" w:uiPriority="48"/>
+    <w:lsdException w:name="List Table 4 Accent 2" w:uiPriority="49"/>
+    <w:lsdException w:name="List Table 5 Dark Accent 2" w:uiPriority="50"/>
+    <w:lsdException w:name="List Table 6 Colorful Accent 2" w:uiPriority="51"/>
+    <w:lsdException w:name="List Table 7 Colorful Accent 2" w:uiPriority="52"/>
+    <w:lsdException w:name="List Table 1 Light Accent 3" w:uiPriority="46"/>
+    <w:lsdException w:name="List Table 2 Accent 3" w:uiPriority="47"/>
+    <w:lsdException w:name="List Table 3 Accent 3" w:uiPriority="48"/>
+    <w:lsdException w:name="List Table 4 Accent 3" w:uiPriority="49"/>
+    <w:lsdException w:name="List Table 5 Dark Accent 3" w:uiPriority="50"/>
+    <w:lsdException w:name="List Table 6 Colorful Accent 3" w:uiPriority="51"/>
+    <w:lsdException w:name="List Table 7 Colorful Accent 3" w:uiPriority="52"/>
+    <w:lsdException w:name="List Table 1 Light Accent 4" w:uiPriority="46"/>
+    <w:lsdException w:name="List Table 2 Accent 4" w:uiPriority="47"/>
+    <w:lsdException w:name="List Table 3 Accent 4" w:uiPriority="48"/>
+    <w:lsdException w:name="List Table 4 Accent 4" w:uiPriority="49"/>
+    <w:lsdException w:name="List Table 5 Dark Accent 4" w:uiPriority="50"/>
+    <w:lsdException w:name="List Table 6 Colorful Accent 4" w:uiPriority="51"/>
+    <w:lsdException w:name="List Table 7 Colorful Accent 4" w:uiPriority="52"/>
+    <w:lsdException w:name="List Table 1 Light Accent 5" w:uiPriority="46"/>
+    <w:lsdException w:name="List Table 2 Accent 5" w:uiPriority="47"/>
+    <w:lsdException w:name="List Table 3 Accent 5" w:uiPriority="48"/>
+    <w:lsdException w:name="List Table 4 Accent 5" w:uiPriority="49"/>
+    <w:lsdException w:name="List Table 5 Dark Accent 5" w:uiPriority="50"/>
+    <w:lsdException w:name="List Table 6 Colorful Accent 5" w:uiPriority="51"/>
+    <w:lsdException w:name="List Table 7 Colorful Accent 5" w:uiPriority="52"/>
+    <w:lsdException w:name="List Table 1 Light Accent 6" w:uiPriority="46"/>
+    <w:lsdException w:name="List Table 2 Accent 6" w:uiPriority="47"/>
+    <w:lsdException w:name="List Table 3 Accent 6" w:uiPriority="48"/>
+    <w:lsdException w:name="List Table 4 Accent 6" w:uiPriority="49"/>
+    <w:lsdException w:name="List Table 5 Dark Accent 6" w:uiPriority="50"/>
+    <w:lsdException w:name="List Table 6 Colorful Accent 6" w:uiPriority="51"/>
+    <w:lsdException w:name="List Table 7 Colorful Accent 6" w:uiPriority="52"/>
+    <w:lsdException w:name="Mention" w:semiHidden="1" w:unhideWhenUsed="1"/>
+    <w:lsdException w:name="Smart Hyperlink" w:semiHidden="1" w:unhideWhenUsed="1"/>
+    <w:lsdException w:name="Hashtag" w:semiHidden="1" w:unhideWhenUsed="1"/>
+    <w:lsdException w:name="Unresolved Mention" w:semiHidden="1" w:unhideWhenUsed="1"/>
   </w:latentStyles>
   <w:style w:type="paragraph" w:default="1" w:styleId="Standard">
     <w:name w:val="Normal"/>
@@ -4236,7 +5145,6 @@
     <w:uiPriority w:val="99"/>
     <w:semiHidden/>
     <w:unhideWhenUsed/>
-    <w:qFormat/>
     <w:tblPr>
       <w:tblInd w:w="0" w:type="dxa"/>
       <w:tblCellMar>
@@ -4480,11 +5388,11 @@
       <w:u w:val="single"/>
     </w:rPr>
   </w:style>
-  <w:style w:type="paragraph" w:styleId="IntensivesAnfhrungszeichen">
+  <w:style w:type="paragraph" w:styleId="IntensivesZitat">
     <w:name w:val="Intense Quote"/>
     <w:basedOn w:val="Standard"/>
     <w:next w:val="Standard"/>
-    <w:link w:val="IntensivesAnfhrungszeichenZchn"/>
+    <w:link w:val="IntensivesZitatZchn"/>
     <w:uiPriority w:val="30"/>
     <w:qFormat/>
     <w:rsid w:val="00915583"/>
@@ -4500,10 +5408,10 @@
       <w:color w:val="000000"/>
     </w:rPr>
   </w:style>
-  <w:style w:type="character" w:customStyle="1" w:styleId="IntensivesAnfhrungszeichenZchn">
-    <w:name w:val="Intensives Anführungszeichen Zchn"/>
+  <w:style w:type="character" w:customStyle="1" w:styleId="IntensivesZitatZchn">
+    <w:name w:val="Intensives Zitat Zchn"/>
     <w:basedOn w:val="Absatz-Standardschriftart"/>
-    <w:link w:val="IntensivesAnfhrungszeichen"/>
+    <w:link w:val="IntensivesZitat"/>
     <w:uiPriority w:val="30"/>
     <w:rsid w:val="00915583"/>
     <w:rPr>
@@ -4741,13 +5649,12 @@
     <w:uiPriority w:val="99"/>
     <w:rsid w:val="00B83509"/>
   </w:style>
-  <w:style w:type="table" w:styleId="Tabellengitternetz">
+  <w:style w:type="table" w:styleId="Tabellenraster">
     <w:name w:val="Table Grid"/>
     <w:basedOn w:val="NormaleTabelle"/>
     <w:uiPriority w:val="59"/>
     <w:rsid w:val="00675B26"/>
     <w:tblPr>
-      <w:tblInd w:w="0" w:type="dxa"/>
       <w:tblBorders>
         <w:top w:val="single" w:sz="4" w:space="0" w:color="000000"/>
         <w:left w:val="single" w:sz="4" w:space="0" w:color="000000"/>
@@ -4756,12 +5663,6 @@
         <w:insideH w:val="single" w:sz="4" w:space="0" w:color="000000"/>
         <w:insideV w:val="single" w:sz="4" w:space="0" w:color="000000"/>
       </w:tblBorders>
-      <w:tblCellMar>
-        <w:top w:w="0" w:type="dxa"/>
-        <w:left w:w="108" w:type="dxa"/>
-        <w:bottom w:w="0" w:type="dxa"/>
-        <w:right w:w="108" w:type="dxa"/>
-      </w:tblCellMar>
     </w:tblPr>
   </w:style>
   <w:style w:type="paragraph" w:styleId="StandardWeb">
@@ -5071,7 +5972,7 @@
 </file>
 
 <file path=customXml/itemProps1.xml><?xml version="1.0" encoding="utf-8"?>
-<ds:datastoreItem xmlns:ds="http://schemas.openxmlformats.org/officeDocument/2006/customXml" ds:itemID="{4AF562CB-F93E-45B3-991B-17D0A4D887D9}">
+<ds:datastoreItem xmlns:ds="http://schemas.openxmlformats.org/officeDocument/2006/customXml" ds:itemID="{3A90060C-CC3F-40B9-A59C-9F616B5937D2}">
   <ds:schemaRefs>
     <ds:schemaRef ds:uri="http://schemas.openxmlformats.org/officeDocument/2006/bibliography"/>
   </ds:schemaRefs>

</xml_diff>

<commit_message>
Reverted to OG Carnot.
</commit_message>
<xml_diff>
--- a/CARNOT/public/library_simulink/Weather/Radiation_on_Inclined_Surface/specification/Validation_Report_inclined_surface.docx
+++ b/CARNOT/public/library_simulink/Weather/Radiation_on_Inclined_Surface/specification/Validation_Report_inclined_surface.docx
@@ -1,6 +1,6 @@
 
 <file path=word/document.xml><?xml version="1.0" encoding="utf-8"?>
-<w:document xmlns:wpc="http://schemas.microsoft.com/office/word/2010/wordprocessingCanvas" xmlns:cx="http://schemas.microsoft.com/office/drawing/2014/chartex" xmlns:cx1="http://schemas.microsoft.com/office/drawing/2015/9/8/chartex" xmlns:cx2="http://schemas.microsoft.com/office/drawing/2015/10/21/chartex" xmlns:cx3="http://schemas.microsoft.com/office/drawing/2016/5/9/chartex" xmlns:cx4="http://schemas.microsoft.com/office/drawing/2016/5/10/chartex" xmlns:cx5="http://schemas.microsoft.com/office/drawing/2016/5/11/chartex" xmlns:cx6="http://schemas.microsoft.com/office/drawing/2016/5/12/chartex" xmlns:cx7="http://schemas.microsoft.com/office/drawing/2016/5/13/chartex" xmlns:cx8="http://schemas.microsoft.com/office/drawing/2016/5/14/chartex" xmlns:mc="http://schemas.openxmlformats.org/markup-compatibility/2006" xmlns:aink="http://schemas.microsoft.com/office/drawing/2016/ink" xmlns:am3d="http://schemas.microsoft.com/office/drawing/2017/model3d" xmlns:o="urn:schemas-microsoft-com:office:office" xmlns:r="http://schemas.openxmlformats.org/officeDocument/2006/relationships" xmlns:m="http://schemas.openxmlformats.org/officeDocument/2006/math" xmlns:v="urn:schemas-microsoft-com:vml" xmlns:wp14="http://schemas.microsoft.com/office/word/2010/wordprocessingDrawing" xmlns:wp="http://schemas.openxmlformats.org/drawingml/2006/wordprocessingDrawing" xmlns:w10="urn:schemas-microsoft-com:office:word" xmlns:w="http://schemas.openxmlformats.org/wordprocessingml/2006/main" xmlns:w14="http://schemas.microsoft.com/office/word/2010/wordml" xmlns:w15="http://schemas.microsoft.com/office/word/2012/wordml" xmlns:w16cid="http://schemas.microsoft.com/office/word/2016/wordml/cid" xmlns:w16se="http://schemas.microsoft.com/office/word/2015/wordml/symex" xmlns:wpg="http://schemas.microsoft.com/office/word/2010/wordprocessingGroup" xmlns:wpi="http://schemas.microsoft.com/office/word/2010/wordprocessingInk" xmlns:wne="http://schemas.microsoft.com/office/word/2006/wordml" xmlns:wps="http://schemas.microsoft.com/office/word/2010/wordprocessingShape" mc:Ignorable="w14 w15 w16se w16cid wp14">
+<w:document xmlns:ve="http://schemas.openxmlformats.org/markup-compatibility/2006" xmlns:o="urn:schemas-microsoft-com:office:office" xmlns:r="http://schemas.openxmlformats.org/officeDocument/2006/relationships" xmlns:m="http://schemas.openxmlformats.org/officeDocument/2006/math" xmlns:v="urn:schemas-microsoft-com:vml" xmlns:wp="http://schemas.openxmlformats.org/drawingml/2006/wordprocessingDrawing" xmlns:w10="urn:schemas-microsoft-com:office:word" xmlns:w="http://schemas.openxmlformats.org/wordprocessingml/2006/main" xmlns:wne="http://schemas.microsoft.com/office/word/2006/wordml">
   <w:body>
     <w:p/>
     <w:p>
@@ -8,63 +8,74 @@
         <w:jc w:val="center"/>
         <w:rPr>
           <w:b/>
-          <w:sz w:val="44"/>
+          <w:sz w:val="32"/>
           <w:szCs w:val="32"/>
         </w:rPr>
       </w:pPr>
       <w:r>
         <w:rPr>
           <w:b/>
-          <w:sz w:val="44"/>
+          <w:sz w:val="32"/>
           <w:szCs w:val="32"/>
         </w:rPr>
-        <w:t>Validation of the block</w:t>
+        <w:t xml:space="preserve">Validation of the block </w:t>
+      </w:r>
+      <w:proofErr w:type="spellStart"/>
+      <w:r>
+        <w:rPr>
+          <w:b/>
+          <w:sz w:val="32"/>
+          <w:szCs w:val="32"/>
+        </w:rPr>
+        <w:t>inclined_surface</w:t>
+      </w:r>
+      <w:proofErr w:type="spellEnd"/>
+      <w:r>
+        <w:rPr>
+          <w:b/>
+          <w:sz w:val="32"/>
+          <w:szCs w:val="32"/>
+        </w:rPr>
+        <w:t xml:space="preserve"> </w:t>
+      </w:r>
+      <w:r>
+        <w:rPr>
+          <w:b/>
+          <w:sz w:val="32"/>
+          <w:szCs w:val="32"/>
+        </w:rPr>
+        <w:br/>
+      </w:r>
+      <w:r>
+        <w:rPr>
+          <w:b/>
+          <w:sz w:val="32"/>
+          <w:szCs w:val="32"/>
+        </w:rPr>
+        <w:t xml:space="preserve">with </w:t>
+      </w:r>
+      <w:proofErr w:type="spellStart"/>
+      <w:r>
+        <w:rPr>
+          <w:b/>
+          <w:sz w:val="32"/>
+          <w:szCs w:val="32"/>
+        </w:rPr>
+        <w:t>Meteonorm</w:t>
+      </w:r>
+      <w:proofErr w:type="spellEnd"/>
+      <w:r>
+        <w:rPr>
+          <w:b/>
+          <w:sz w:val="32"/>
+          <w:szCs w:val="32"/>
+        </w:rPr>
+        <w:t xml:space="preserve"> data</w:t>
       </w:r>
     </w:p>
-    <w:p>
-      <w:pPr>
-        <w:jc w:val="center"/>
-        <w:rPr>
-          <w:b/>
-          <w:sz w:val="44"/>
-          <w:szCs w:val="32"/>
-        </w:rPr>
-      </w:pPr>
-      <w:proofErr w:type="spellStart"/>
-      <w:r>
-        <w:rPr>
-          <w:b/>
-          <w:sz w:val="44"/>
-          <w:szCs w:val="32"/>
-        </w:rPr>
-        <w:t>Radiation_on_I</w:t>
-      </w:r>
-      <w:r>
-        <w:rPr>
-          <w:b/>
-          <w:sz w:val="44"/>
-          <w:szCs w:val="32"/>
-        </w:rPr>
-        <w:t>nclined_</w:t>
-      </w:r>
-      <w:r>
-        <w:rPr>
-          <w:b/>
-          <w:sz w:val="44"/>
-          <w:szCs w:val="32"/>
-        </w:rPr>
-        <w:t>S</w:t>
-      </w:r>
-      <w:r>
-        <w:rPr>
-          <w:b/>
-          <w:sz w:val="44"/>
-          <w:szCs w:val="32"/>
-        </w:rPr>
-        <w:t>urface</w:t>
-      </w:r>
-      <w:proofErr w:type="spellEnd"/>
-    </w:p>
+    <w:p/>
+    <w:p/>
+    <w:p/>
     <w:p>
       <w:pPr>
         <w:pStyle w:val="Titel"/>
@@ -96,14 +107,8 @@
     <w:p>
       <w:pPr>
         <w:pStyle w:val="Titel"/>
-        <w:rPr>
-          <w:sz w:val="40"/>
-        </w:rPr>
-      </w:pPr>
-      <w:r>
-        <w:rPr>
-          <w:sz w:val="40"/>
-        </w:rPr>
+      </w:pPr>
+      <w:r>
         <w:t>Table of contents</w:t>
       </w:r>
     </w:p>
@@ -115,7 +120,7 @@
           <w:tab w:val="right" w:leader="dot" w:pos="9016"/>
         </w:tabs>
         <w:rPr>
-          <w:rFonts w:asciiTheme="minorHAnsi" w:eastAsiaTheme="minorEastAsia" w:hAnsiTheme="minorHAnsi" w:cstheme="minorBidi"/>
+          <w:rFonts w:eastAsia="SimHei"/>
           <w:noProof/>
           <w:lang w:val="en-US"/>
         </w:rPr>
@@ -129,7 +134,7 @@
       <w:r>
         <w:fldChar w:fldCharType="separate"/>
       </w:r>
-      <w:hyperlink w:anchor="_Toc26114395" w:history="1">
+      <w:hyperlink w:anchor="_Toc283229224" w:history="1">
         <w:r>
           <w:rPr>
             <w:rStyle w:val="Hyperlink"/>
@@ -139,7 +144,7 @@
         </w:r>
         <w:r>
           <w:rPr>
-            <w:rFonts w:asciiTheme="minorHAnsi" w:eastAsiaTheme="minorEastAsia" w:hAnsiTheme="minorHAnsi" w:cstheme="minorBidi"/>
+            <w:rFonts w:eastAsia="SimHei"/>
             <w:noProof/>
             <w:lang w:val="en-US"/>
           </w:rPr>
@@ -150,7 +155,7 @@
             <w:rStyle w:val="Hyperlink"/>
             <w:noProof/>
           </w:rPr>
-          <w:t>Software versions</w:t>
+          <w:t>Data used for validation</w:t>
         </w:r>
         <w:r>
           <w:rPr>
@@ -171,7 +176,7 @@
             <w:noProof/>
             <w:webHidden/>
           </w:rPr>
-          <w:instrText xml:space="preserve"> PAGEREF _Toc26114395 \h </w:instrText>
+          <w:instrText xml:space="preserve"> PAGEREF _Toc283229224 \h </w:instrText>
         </w:r>
         <w:r>
           <w:rPr>
@@ -191,7 +196,7 @@
             <w:noProof/>
             <w:webHidden/>
           </w:rPr>
-          <w:t>2</w:t>
+          <w:t>1</w:t>
         </w:r>
         <w:r>
           <w:rPr>
@@ -210,12 +215,12 @@
           <w:tab w:val="right" w:leader="dot" w:pos="9016"/>
         </w:tabs>
         <w:rPr>
-          <w:rFonts w:asciiTheme="minorHAnsi" w:eastAsiaTheme="minorEastAsia" w:hAnsiTheme="minorHAnsi" w:cstheme="minorBidi"/>
+          <w:rFonts w:eastAsia="SimHei"/>
           <w:noProof/>
           <w:lang w:val="en-US"/>
         </w:rPr>
       </w:pPr>
-      <w:hyperlink w:anchor="_Toc26114396" w:history="1">
+      <w:hyperlink w:anchor="_Toc283229225" w:history="1">
         <w:r>
           <w:rPr>
             <w:rStyle w:val="Hyperlink"/>
@@ -225,7 +230,7 @@
         </w:r>
         <w:r>
           <w:rPr>
-            <w:rFonts w:asciiTheme="minorHAnsi" w:eastAsiaTheme="minorEastAsia" w:hAnsiTheme="minorHAnsi" w:cstheme="minorBidi"/>
+            <w:rFonts w:eastAsia="SimHei"/>
             <w:noProof/>
             <w:lang w:val="en-US"/>
           </w:rPr>
@@ -257,7 +262,7 @@
             <w:noProof/>
             <w:webHidden/>
           </w:rPr>
-          <w:instrText xml:space="preserve"> PAGEREF _Toc26114396 \h </w:instrText>
+          <w:instrText xml:space="preserve"> PAGEREF _Toc283229225 \h </w:instrText>
         </w:r>
         <w:r>
           <w:rPr>
@@ -296,12 +301,12 @@
           <w:tab w:val="right" w:leader="dot" w:pos="9016"/>
         </w:tabs>
         <w:rPr>
-          <w:rFonts w:asciiTheme="minorHAnsi" w:eastAsiaTheme="minorEastAsia" w:hAnsiTheme="minorHAnsi" w:cstheme="minorBidi"/>
+          <w:rFonts w:eastAsia="SimHei"/>
           <w:noProof/>
           <w:lang w:val="en-US"/>
         </w:rPr>
       </w:pPr>
-      <w:hyperlink w:anchor="_Toc26114397" w:history="1">
+      <w:hyperlink w:anchor="_Toc283229226" w:history="1">
         <w:r>
           <w:rPr>
             <w:rStyle w:val="Hyperlink"/>
@@ -311,7 +316,7 @@
         </w:r>
         <w:r>
           <w:rPr>
-            <w:rFonts w:asciiTheme="minorHAnsi" w:eastAsiaTheme="minorEastAsia" w:hAnsiTheme="minorHAnsi" w:cstheme="minorBidi"/>
+            <w:rFonts w:eastAsia="SimHei"/>
             <w:noProof/>
             <w:lang w:val="en-US"/>
           </w:rPr>
@@ -343,7 +348,7 @@
             <w:noProof/>
             <w:webHidden/>
           </w:rPr>
-          <w:instrText xml:space="preserve"> PAGEREF _Toc26114397 \h </w:instrText>
+          <w:instrText xml:space="preserve"> PAGEREF _Toc283229226 \h </w:instrText>
         </w:r>
         <w:r>
           <w:rPr>
@@ -382,12 +387,12 @@
           <w:tab w:val="right" w:leader="dot" w:pos="9016"/>
         </w:tabs>
         <w:rPr>
-          <w:rFonts w:asciiTheme="minorHAnsi" w:eastAsiaTheme="minorEastAsia" w:hAnsiTheme="minorHAnsi" w:cstheme="minorBidi"/>
+          <w:rFonts w:eastAsia="SimHei"/>
           <w:noProof/>
           <w:lang w:val="en-US"/>
         </w:rPr>
       </w:pPr>
-      <w:hyperlink w:anchor="_Toc26114398" w:history="1">
+      <w:hyperlink w:anchor="_Toc283229227" w:history="1">
         <w:r>
           <w:rPr>
             <w:rStyle w:val="Hyperlink"/>
@@ -397,7 +402,7 @@
         </w:r>
         <w:r>
           <w:rPr>
-            <w:rFonts w:asciiTheme="minorHAnsi" w:eastAsiaTheme="minorEastAsia" w:hAnsiTheme="minorHAnsi" w:cstheme="minorBidi"/>
+            <w:rFonts w:eastAsia="SimHei"/>
             <w:noProof/>
             <w:lang w:val="en-US"/>
           </w:rPr>
@@ -429,7 +434,7 @@
             <w:noProof/>
             <w:webHidden/>
           </w:rPr>
-          <w:instrText xml:space="preserve"> PAGEREF _Toc26114398 \h </w:instrText>
+          <w:instrText xml:space="preserve"> PAGEREF _Toc283229227 \h </w:instrText>
         </w:r>
         <w:r>
           <w:rPr>
@@ -449,93 +454,7 @@
             <w:noProof/>
             <w:webHidden/>
           </w:rPr>
-          <w:t>5</w:t>
-        </w:r>
-        <w:r>
-          <w:rPr>
-            <w:noProof/>
-            <w:webHidden/>
-          </w:rPr>
-          <w:fldChar w:fldCharType="end"/>
-        </w:r>
-      </w:hyperlink>
-    </w:p>
-    <w:p>
-      <w:pPr>
-        <w:pStyle w:val="Verzeichnis2"/>
-        <w:tabs>
-          <w:tab w:val="left" w:pos="880"/>
-          <w:tab w:val="right" w:leader="dot" w:pos="9016"/>
-        </w:tabs>
-        <w:rPr>
-          <w:rFonts w:asciiTheme="minorHAnsi" w:eastAsiaTheme="minorEastAsia" w:hAnsiTheme="minorHAnsi" w:cstheme="minorBidi"/>
-          <w:noProof/>
-          <w:lang w:val="en-US"/>
-        </w:rPr>
-      </w:pPr>
-      <w:hyperlink w:anchor="_Toc26114399" w:history="1">
-        <w:r>
-          <w:rPr>
-            <w:rStyle w:val="Hyperlink"/>
-            <w:noProof/>
-          </w:rPr>
-          <w:t>2.3</w:t>
-        </w:r>
-        <w:r>
-          <w:rPr>
-            <w:rFonts w:asciiTheme="minorHAnsi" w:eastAsiaTheme="minorEastAsia" w:hAnsiTheme="minorHAnsi" w:cstheme="minorBidi"/>
-            <w:noProof/>
-            <w:lang w:val="en-US"/>
-          </w:rPr>
-          <w:tab/>
-        </w:r>
-        <w:r>
-          <w:rPr>
-            <w:rStyle w:val="Hyperlink"/>
-            <w:noProof/>
-          </w:rPr>
-          <w:t>Incidence angles</w:t>
-        </w:r>
-        <w:r>
-          <w:rPr>
-            <w:noProof/>
-            <w:webHidden/>
-          </w:rPr>
-          <w:tab/>
-        </w:r>
-        <w:r>
-          <w:rPr>
-            <w:noProof/>
-            <w:webHidden/>
-          </w:rPr>
-          <w:fldChar w:fldCharType="begin"/>
-        </w:r>
-        <w:r>
-          <w:rPr>
-            <w:noProof/>
-            <w:webHidden/>
-          </w:rPr>
-          <w:instrText xml:space="preserve"> PAGEREF _Toc26114399 \h </w:instrText>
-        </w:r>
-        <w:r>
-          <w:rPr>
-            <w:noProof/>
-            <w:webHidden/>
-          </w:rPr>
-        </w:r>
-        <w:r>
-          <w:rPr>
-            <w:noProof/>
-            <w:webHidden/>
-          </w:rPr>
-          <w:fldChar w:fldCharType="separate"/>
-        </w:r>
-        <w:r>
-          <w:rPr>
-            <w:noProof/>
-            <w:webHidden/>
-          </w:rPr>
-          <w:t>6</w:t>
+          <w:t>2</w:t>
         </w:r>
         <w:r>
           <w:rPr>
@@ -554,12 +473,12 @@
           <w:tab w:val="right" w:leader="dot" w:pos="9016"/>
         </w:tabs>
         <w:rPr>
-          <w:rFonts w:asciiTheme="minorHAnsi" w:eastAsiaTheme="minorEastAsia" w:hAnsiTheme="minorHAnsi" w:cstheme="minorBidi"/>
+          <w:rFonts w:eastAsia="SimHei"/>
           <w:noProof/>
           <w:lang w:val="en-US"/>
         </w:rPr>
       </w:pPr>
-      <w:hyperlink w:anchor="_Toc26114400" w:history="1">
+      <w:hyperlink w:anchor="_Toc283229228" w:history="1">
         <w:r>
           <w:rPr>
             <w:rStyle w:val="Hyperlink"/>
@@ -569,7 +488,7 @@
         </w:r>
         <w:r>
           <w:rPr>
-            <w:rFonts w:asciiTheme="minorHAnsi" w:eastAsiaTheme="minorEastAsia" w:hAnsiTheme="minorHAnsi" w:cstheme="minorBidi"/>
+            <w:rFonts w:eastAsia="SimHei"/>
             <w:noProof/>
             <w:lang w:val="en-US"/>
           </w:rPr>
@@ -601,7 +520,7 @@
             <w:noProof/>
             <w:webHidden/>
           </w:rPr>
-          <w:instrText xml:space="preserve"> PAGEREF _Toc26114400 \h </w:instrText>
+          <w:instrText xml:space="preserve"> PAGEREF _Toc283229228 \h </w:instrText>
         </w:r>
         <w:r>
           <w:rPr>
@@ -621,179 +540,7 @@
             <w:noProof/>
             <w:webHidden/>
           </w:rPr>
-          <w:t>7</w:t>
-        </w:r>
-        <w:r>
-          <w:rPr>
-            <w:noProof/>
-            <w:webHidden/>
-          </w:rPr>
-          <w:fldChar w:fldCharType="end"/>
-        </w:r>
-      </w:hyperlink>
-    </w:p>
-    <w:p>
-      <w:pPr>
-        <w:pStyle w:val="Verzeichnis2"/>
-        <w:tabs>
-          <w:tab w:val="left" w:pos="880"/>
-          <w:tab w:val="right" w:leader="dot" w:pos="9016"/>
-        </w:tabs>
-        <w:rPr>
-          <w:rFonts w:asciiTheme="minorHAnsi" w:eastAsiaTheme="minorEastAsia" w:hAnsiTheme="minorHAnsi" w:cstheme="minorBidi"/>
-          <w:noProof/>
-          <w:lang w:val="en-US"/>
-        </w:rPr>
-      </w:pPr>
-      <w:hyperlink w:anchor="_Toc26114401" w:history="1">
-        <w:r>
-          <w:rPr>
-            <w:rStyle w:val="Hyperlink"/>
-            <w:noProof/>
-          </w:rPr>
-          <w:t>3.1</w:t>
-        </w:r>
-        <w:r>
-          <w:rPr>
-            <w:rFonts w:asciiTheme="minorHAnsi" w:eastAsiaTheme="minorEastAsia" w:hAnsiTheme="minorHAnsi" w:cstheme="minorBidi"/>
-            <w:noProof/>
-            <w:lang w:val="en-US"/>
-          </w:rPr>
-          <w:tab/>
-        </w:r>
-        <w:r>
-          <w:rPr>
-            <w:rStyle w:val="Hyperlink"/>
-            <w:noProof/>
-          </w:rPr>
-          <w:t>Annual Solar Radiation</w:t>
-        </w:r>
-        <w:r>
-          <w:rPr>
-            <w:noProof/>
-            <w:webHidden/>
-          </w:rPr>
-          <w:tab/>
-        </w:r>
-        <w:r>
-          <w:rPr>
-            <w:noProof/>
-            <w:webHidden/>
-          </w:rPr>
-          <w:fldChar w:fldCharType="begin"/>
-        </w:r>
-        <w:r>
-          <w:rPr>
-            <w:noProof/>
-            <w:webHidden/>
-          </w:rPr>
-          <w:instrText xml:space="preserve"> PAGEREF _Toc26114401 \h </w:instrText>
-        </w:r>
-        <w:r>
-          <w:rPr>
-            <w:noProof/>
-            <w:webHidden/>
-          </w:rPr>
-        </w:r>
-        <w:r>
-          <w:rPr>
-            <w:noProof/>
-            <w:webHidden/>
-          </w:rPr>
-          <w:fldChar w:fldCharType="separate"/>
-        </w:r>
-        <w:r>
-          <w:rPr>
-            <w:noProof/>
-            <w:webHidden/>
-          </w:rPr>
-          <w:t>7</w:t>
-        </w:r>
-        <w:r>
-          <w:rPr>
-            <w:noProof/>
-            <w:webHidden/>
-          </w:rPr>
-          <w:fldChar w:fldCharType="end"/>
-        </w:r>
-      </w:hyperlink>
-    </w:p>
-    <w:p>
-      <w:pPr>
-        <w:pStyle w:val="Verzeichnis2"/>
-        <w:tabs>
-          <w:tab w:val="left" w:pos="880"/>
-          <w:tab w:val="right" w:leader="dot" w:pos="9016"/>
-        </w:tabs>
-        <w:rPr>
-          <w:rFonts w:asciiTheme="minorHAnsi" w:eastAsiaTheme="minorEastAsia" w:hAnsiTheme="minorHAnsi" w:cstheme="minorBidi"/>
-          <w:noProof/>
-          <w:lang w:val="en-US"/>
-        </w:rPr>
-      </w:pPr>
-      <w:hyperlink w:anchor="_Toc26114402" w:history="1">
-        <w:r>
-          <w:rPr>
-            <w:rStyle w:val="Hyperlink"/>
-            <w:noProof/>
-          </w:rPr>
-          <w:t>3.2</w:t>
-        </w:r>
-        <w:r>
-          <w:rPr>
-            <w:rFonts w:asciiTheme="minorHAnsi" w:eastAsiaTheme="minorEastAsia" w:hAnsiTheme="minorHAnsi" w:cstheme="minorBidi"/>
-            <w:noProof/>
-            <w:lang w:val="en-US"/>
-          </w:rPr>
-          <w:tab/>
-        </w:r>
-        <w:r>
-          <w:rPr>
-            <w:rStyle w:val="Hyperlink"/>
-            <w:noProof/>
-          </w:rPr>
-          <w:t>Incidence angles</w:t>
-        </w:r>
-        <w:r>
-          <w:rPr>
-            <w:noProof/>
-            <w:webHidden/>
-          </w:rPr>
-          <w:tab/>
-        </w:r>
-        <w:r>
-          <w:rPr>
-            <w:noProof/>
-            <w:webHidden/>
-          </w:rPr>
-          <w:fldChar w:fldCharType="begin"/>
-        </w:r>
-        <w:r>
-          <w:rPr>
-            <w:noProof/>
-            <w:webHidden/>
-          </w:rPr>
-          <w:instrText xml:space="preserve"> PAGEREF _Toc26114402 \h </w:instrText>
-        </w:r>
-        <w:r>
-          <w:rPr>
-            <w:noProof/>
-            <w:webHidden/>
-          </w:rPr>
-        </w:r>
-        <w:r>
-          <w:rPr>
-            <w:noProof/>
-            <w:webHidden/>
-          </w:rPr>
-          <w:fldChar w:fldCharType="separate"/>
-        </w:r>
-        <w:r>
-          <w:rPr>
-            <w:noProof/>
-            <w:webHidden/>
-          </w:rPr>
-          <w:t>8</w:t>
+          <w:t>2</w:t>
         </w:r>
         <w:r>
           <w:rPr>
@@ -812,12 +559,12 @@
           <w:tab w:val="right" w:leader="dot" w:pos="9016"/>
         </w:tabs>
         <w:rPr>
-          <w:rFonts w:asciiTheme="minorHAnsi" w:eastAsiaTheme="minorEastAsia" w:hAnsiTheme="minorHAnsi" w:cstheme="minorBidi"/>
+          <w:rFonts w:eastAsia="SimHei"/>
           <w:noProof/>
           <w:lang w:val="en-US"/>
         </w:rPr>
       </w:pPr>
-      <w:hyperlink w:anchor="_Toc26114403" w:history="1">
+      <w:hyperlink w:anchor="_Toc283229229" w:history="1">
         <w:r>
           <w:rPr>
             <w:rStyle w:val="Hyperlink"/>
@@ -827,7 +574,7 @@
         </w:r>
         <w:r>
           <w:rPr>
-            <w:rFonts w:asciiTheme="minorHAnsi" w:eastAsiaTheme="minorEastAsia" w:hAnsiTheme="minorHAnsi" w:cstheme="minorBidi"/>
+            <w:rFonts w:eastAsia="SimHei"/>
             <w:noProof/>
             <w:lang w:val="en-US"/>
           </w:rPr>
@@ -859,7 +606,7 @@
             <w:noProof/>
             <w:webHidden/>
           </w:rPr>
-          <w:instrText xml:space="preserve"> PAGEREF _Toc26114403 \h </w:instrText>
+          <w:instrText xml:space="preserve"> PAGEREF _Toc283229229 \h </w:instrText>
         </w:r>
         <w:r>
           <w:rPr>
@@ -879,7 +626,7 @@
             <w:noProof/>
             <w:webHidden/>
           </w:rPr>
-          <w:t>8</w:t>
+          <w:t>2</w:t>
         </w:r>
         <w:r>
           <w:rPr>
@@ -902,121 +649,162 @@
           <w:b/>
           <w:sz w:val="24"/>
           <w:szCs w:val="24"/>
-          <w:lang w:val="de-DE"/>
-        </w:rPr>
-      </w:pPr>
-      <w:proofErr w:type="spellStart"/>
+        </w:rPr>
+      </w:pPr>
       <w:r>
         <w:rPr>
           <w:b/>
           <w:sz w:val="24"/>
           <w:szCs w:val="24"/>
-          <w:lang w:val="de-DE"/>
         </w:rPr>
         <w:t>Author</w:t>
+      </w:r>
+    </w:p>
+    <w:p>
+      <w:r>
+        <w:t xml:space="preserve">Bernd Hafner, Viessmann </w:t>
+      </w:r>
+      <w:proofErr w:type="spellStart"/>
+      <w:r>
+        <w:t>Werke</w:t>
+      </w:r>
+      <w:proofErr w:type="spellEnd"/>
+      <w:r>
+        <w:t>, Germany</w:t>
+      </w:r>
+    </w:p>
+    <w:p/>
+    <w:p>
+      <w:pPr>
+        <w:rPr>
+          <w:b/>
+          <w:sz w:val="24"/>
+          <w:szCs w:val="24"/>
+        </w:rPr>
+      </w:pPr>
+      <w:r>
+        <w:rPr>
+          <w:b/>
+          <w:sz w:val="24"/>
+          <w:szCs w:val="24"/>
+        </w:rPr>
+        <w:t xml:space="preserve">Version of </w:t>
+      </w:r>
+      <w:r>
+        <w:rPr>
+          <w:b/>
+          <w:sz w:val="24"/>
+          <w:szCs w:val="24"/>
+        </w:rPr>
+        <w:t xml:space="preserve">Model, </w:t>
+      </w:r>
+      <w:r>
+        <w:rPr>
+          <w:b/>
+          <w:sz w:val="24"/>
+          <w:szCs w:val="24"/>
+        </w:rPr>
+        <w:t xml:space="preserve">Carnot, </w:t>
+      </w:r>
+      <w:proofErr w:type="spellStart"/>
+      <w:r>
+        <w:rPr>
+          <w:b/>
+          <w:sz w:val="24"/>
+          <w:szCs w:val="24"/>
+        </w:rPr>
+        <w:t>Matlab</w:t>
+      </w:r>
+      <w:proofErr w:type="spellEnd"/>
+      <w:r>
+        <w:rPr>
+          <w:b/>
+          <w:sz w:val="24"/>
+          <w:szCs w:val="24"/>
+        </w:rPr>
+        <w:t xml:space="preserve"> and Operation system</w:t>
+      </w:r>
+    </w:p>
+    <w:p>
+      <w:proofErr w:type="spellStart"/>
+      <w:r>
+        <w:t>surfrad</w:t>
+      </w:r>
+      <w:r>
+        <w:t>.c</w:t>
+      </w:r>
+      <w:proofErr w:type="spellEnd"/>
+      <w:r>
+        <w:t xml:space="preserve"> (V </w:t>
+      </w:r>
+      <w:r>
+        <w:t>5</w:t>
+      </w:r>
+      <w:r>
+        <w:t>.1.</w:t>
+      </w:r>
+      <w:r>
+        <w:t>0</w:t>
+      </w:r>
+      <w:r>
+        <w:t xml:space="preserve">), </w:t>
+      </w:r>
+      <w:r>
+        <w:t xml:space="preserve">Carnot </w:t>
+      </w:r>
+      <w:r>
+        <w:t>5.2</w:t>
+      </w:r>
+      <w:r>
+        <w:t xml:space="preserve">, </w:t>
+      </w:r>
+      <w:proofErr w:type="spellStart"/>
+      <w:r>
+        <w:t>Matlab</w:t>
+      </w:r>
+      <w:proofErr w:type="spellEnd"/>
+      <w:r>
+        <w:t xml:space="preserve"> R2010b, Windows XP</w:t>
+      </w:r>
+    </w:p>
+    <w:p/>
+    <w:p>
+      <w:pPr>
+        <w:rPr>
+          <w:b/>
+          <w:sz w:val="24"/>
+          <w:szCs w:val="24"/>
+        </w:rPr>
+      </w:pPr>
+      <w:r>
+        <w:rPr>
+          <w:b/>
+          <w:sz w:val="24"/>
+          <w:szCs w:val="24"/>
+        </w:rPr>
+        <w:t>Complete path of the block in the Carnot Library</w:t>
+      </w:r>
+    </w:p>
+    <w:p>
+      <w:pPr>
+        <w:spacing w:line="276" w:lineRule="auto"/>
+      </w:pPr>
+      <w:r>
+        <w:t>Carnot/weather</w:t>
+      </w:r>
+      <w:r>
+        <w:t>/</w:t>
+      </w:r>
+      <w:proofErr w:type="spellStart"/>
+      <w:r>
+        <w:t>inclined_surface</w:t>
       </w:r>
       <w:proofErr w:type="spellEnd"/>
     </w:p>
     <w:p>
       <w:pPr>
-        <w:rPr>
-          <w:lang w:val="de-DE"/>
-        </w:rPr>
-      </w:pPr>
-      <w:r>
-        <w:rPr>
-          <w:lang w:val="de-DE"/>
-        </w:rPr>
-        <w:t>Bernd Hafner, Viessmann Werke, Germany</w:t>
-      </w:r>
-      <w:bookmarkStart w:id="0" w:name="_GoBack"/>
-      <w:bookmarkEnd w:id="0"/>
-    </w:p>
-    <w:p>
-      <w:pPr>
-        <w:rPr>
-          <w:lang w:val="de-DE"/>
-        </w:rPr>
-      </w:pPr>
-    </w:p>
-    <w:p>
-      <w:pPr>
-        <w:rPr>
-          <w:b/>
-          <w:sz w:val="24"/>
-          <w:szCs w:val="24"/>
-        </w:rPr>
-      </w:pPr>
-      <w:r>
-        <w:rPr>
-          <w:b/>
-          <w:sz w:val="24"/>
-          <w:szCs w:val="24"/>
-        </w:rPr>
-        <w:t>Complete path of the block in the Carnot Library</w:t>
-      </w:r>
-    </w:p>
-    <w:p>
-      <w:pPr>
         <w:spacing w:line="276" w:lineRule="auto"/>
       </w:pPr>
-      <w:r>
-        <w:t>Carnot/weather</w:t>
-      </w:r>
-      <w:r>
-        <w:t>/</w:t>
-      </w:r>
-      <w:proofErr w:type="spellStart"/>
-      <w:r>
-        <w:t>radiation_on_inclinded</w:t>
-      </w:r>
-      <w:proofErr w:type="spellEnd"/>
-      <w:r>
-        <w:t xml:space="preserve"> surface</w:t>
-      </w:r>
-    </w:p>
-    <w:p>
-      <w:pPr>
-        <w:spacing w:line="276" w:lineRule="auto"/>
-      </w:pPr>
-    </w:p>
-    <w:p>
-      <w:pPr>
-        <w:spacing w:line="276" w:lineRule="auto"/>
-        <w:rPr>
-          <w:b/>
-        </w:rPr>
-      </w:pPr>
-      <w:r>
-        <w:rPr>
-          <w:b/>
-        </w:rPr>
-        <w:t>Changes in the document</w:t>
-      </w:r>
-    </w:p>
-    <w:p>
-      <w:pPr>
-        <w:spacing w:line="276" w:lineRule="auto"/>
-      </w:pPr>
-      <w:r>
-        <w:t xml:space="preserve">11/04/2012 </w:t>
-      </w:r>
-      <w:r>
-        <w:tab/>
-        <w:t>created</w:t>
-      </w:r>
-    </w:p>
-    <w:p>
-      <w:pPr>
-        <w:spacing w:line="276" w:lineRule="auto"/>
-      </w:pPr>
-      <w:r>
-        <w:t xml:space="preserve">19/04/2012 </w:t>
-      </w:r>
-      <w:r>
-        <w:tab/>
-        <w:t>added incidence angles verification</w:t>
-      </w:r>
     </w:p>
     <w:p>
       <w:pPr>
@@ -1030,6 +818,7 @@
           <w:szCs w:val="28"/>
         </w:rPr>
       </w:pPr>
+      <w:bookmarkStart w:id="0" w:name="_Toc283229224"/>
       <w:r>
         <w:br w:type="page"/>
       </w:r>
@@ -1038,27 +827,33 @@
       <w:pPr>
         <w:pStyle w:val="berschrift1"/>
       </w:pPr>
-      <w:bookmarkStart w:id="1" w:name="_Toc26114395"/>
       <w:r>
         <w:lastRenderedPageBreak/>
-        <w:t>Software versions</w:t>
-      </w:r>
-      <w:bookmarkEnd w:id="1"/>
-    </w:p>
-    <w:p/>
-    <w:p>
-      <w:r>
-        <w:t>Meteonorm Version 6.1</w:t>
-      </w:r>
+        <w:t>Data used for validation</w:t>
+      </w:r>
+      <w:bookmarkEnd w:id="0"/>
     </w:p>
     <w:p>
       <w:r>
+        <w:t xml:space="preserve"> </w:t>
+      </w:r>
+      <w:proofErr w:type="spellStart"/>
+      <w:r>
+        <w:t>Meteonorm</w:t>
+      </w:r>
+      <w:proofErr w:type="spellEnd"/>
+      <w:r>
+        <w:t xml:space="preserve"> Version 6.1</w:t>
+      </w:r>
+    </w:p>
+    <w:p>
+      <w:r>
         <w:rPr>
           <w:noProof/>
           <w:lang w:val="en-US"/>
         </w:rPr>
         <w:drawing>
-          <wp:inline distT="0" distB="0" distL="0" distR="0" wp14:anchorId="13C6F6EC" wp14:editId="52FB71FB">
+          <wp:inline distT="0" distB="0" distL="0" distR="0">
             <wp:extent cx="4171950" cy="1533525"/>
             <wp:effectExtent l="19050" t="0" r="0" b="0"/>
             <wp:docPr id="1" name="Bild 1"/>
@@ -1107,89 +902,42 @@
     <w:p/>
     <w:p>
       <w:pPr>
-        <w:rPr>
-          <w:b/>
-          <w:sz w:val="24"/>
-          <w:szCs w:val="24"/>
-        </w:rPr>
-      </w:pPr>
-      <w:r>
-        <w:rPr>
-          <w:b/>
-          <w:sz w:val="24"/>
-          <w:szCs w:val="24"/>
-        </w:rPr>
-        <w:t xml:space="preserve">Version of </w:t>
-      </w:r>
-      <w:r>
-        <w:rPr>
-          <w:b/>
-          <w:sz w:val="24"/>
-          <w:szCs w:val="24"/>
-        </w:rPr>
-        <w:t xml:space="preserve">Model, </w:t>
-      </w:r>
-      <w:r>
-        <w:rPr>
-          <w:b/>
-          <w:sz w:val="24"/>
-          <w:szCs w:val="24"/>
-        </w:rPr>
-        <w:t>Carnot, Matlab and Operation system</w:t>
-      </w:r>
+        <w:pStyle w:val="berschrift1"/>
+      </w:pPr>
+      <w:bookmarkStart w:id="1" w:name="_Toc283229225"/>
+      <w:r>
+        <w:t>Description of the model</w:t>
+      </w:r>
+      <w:bookmarkEnd w:id="1"/>
     </w:p>
     <w:p>
-      <w:proofErr w:type="spellStart"/>
-      <w:r>
-        <w:t>surfrad.c</w:t>
-      </w:r>
-      <w:proofErr w:type="spellEnd"/>
-      <w:r>
-        <w:t xml:space="preserve"> (V 5.1.0), Carnot 5.2, Matlab R2010b, Windows XP</w:t>
-      </w:r>
-    </w:p>
-    <w:p>
-      <w:proofErr w:type="spellStart"/>
-      <w:r>
-        <w:t>surfrad.c</w:t>
-      </w:r>
-      <w:proofErr w:type="spellEnd"/>
-      <w:r>
-        <w:t xml:space="preserve"> V </w:t>
-      </w:r>
-      <w:proofErr w:type="gramStart"/>
-      <w:r>
-        <w:t>7.0 ,</w:t>
-      </w:r>
-      <w:proofErr w:type="gramEnd"/>
-      <w:r>
-        <w:t xml:space="preserve"> Carnot 7.0, Matlab R2018b, Windows 10</w:t>
-      </w:r>
+      <w:pPr>
+        <w:pStyle w:val="berschrift2"/>
+      </w:pPr>
+      <w:bookmarkStart w:id="2" w:name="_Toc283229226"/>
+      <w:r>
+        <w:t>Block</w:t>
+      </w:r>
+      <w:bookmarkEnd w:id="2"/>
     </w:p>
     <w:p/>
     <w:p>
       <w:pPr>
-        <w:pStyle w:val="berschrift1"/>
-      </w:pPr>
-      <w:bookmarkStart w:id="2" w:name="_Toc26114396"/>
-      <w:r>
-        <w:t>Description of the model</w:t>
-      </w:r>
-      <w:bookmarkEnd w:id="2"/>
+        <w:rPr>
+          <w:noProof/>
+          <w:lang w:val="en-US"/>
+        </w:rPr>
+      </w:pPr>
+      <w:r>
+        <w:rPr>
+          <w:noProof/>
+          <w:lang w:val="en-US"/>
+        </w:rPr>
+        <w:t>Detailed description of the equations is given by Duffie (2006).</w:t>
+      </w:r>
     </w:p>
     <w:p>
       <w:pPr>
-        <w:pStyle w:val="berschrift2"/>
-      </w:pPr>
-      <w:bookmarkStart w:id="3" w:name="_Toc26114397"/>
-      <w:r>
-        <w:t>Block</w:t>
-      </w:r>
-      <w:bookmarkEnd w:id="3"/>
-    </w:p>
-    <w:p/>
-    <w:p>
-      <w:pPr>
         <w:rPr>
           <w:noProof/>
           <w:lang w:val="en-US"/>
@@ -1200,32 +948,17 @@
           <w:noProof/>
           <w:lang w:val="en-US"/>
         </w:rPr>
-        <w:t>Detailed description of the equations is given by Duffie (2006).</w:t>
+        <w:t>Model for the comparison:</w:t>
       </w:r>
     </w:p>
     <w:p>
-      <w:pPr>
+      <w:r>
         <w:rPr>
           <w:noProof/>
           <w:lang w:val="en-US"/>
         </w:rPr>
-      </w:pPr>
-      <w:r>
-        <w:rPr>
-          <w:noProof/>
-          <w:lang w:val="en-US"/>
-        </w:rPr>
-        <w:t>Model for the comparison:</w:t>
-      </w:r>
-    </w:p>
-    <w:p>
-      <w:r>
-        <w:rPr>
-          <w:noProof/>
-          <w:lang w:val="en-US"/>
-        </w:rPr>
         <w:drawing>
-          <wp:inline distT="0" distB="0" distL="0" distR="0" wp14:anchorId="13509782" wp14:editId="15D10A3B">
+          <wp:inline distT="0" distB="0" distL="0" distR="0">
             <wp:extent cx="5731510" cy="1703962"/>
             <wp:effectExtent l="19050" t="0" r="2540" b="0"/>
             <wp:docPr id="22" name="Bild 22"/>
@@ -1272,27 +1005,18 @@
       </w:r>
     </w:p>
     <w:p>
-      <w:pPr>
-        <w:spacing w:after="0"/>
-      </w:pPr>
-      <w:r>
-        <w:br w:type="page"/>
+      <w:r>
+        <w:t>“Look under Mask” of the Block:</w:t>
       </w:r>
     </w:p>
     <w:p>
       <w:r>
-        <w:lastRenderedPageBreak/>
-        <w:t>“Look under Mask” of the Block:</w:t>
-      </w:r>
-    </w:p>
-    <w:p>
-      <w:r>
         <w:rPr>
           <w:noProof/>
           <w:lang w:val="en-US"/>
         </w:rPr>
         <w:drawing>
-          <wp:inline distT="0" distB="0" distL="0" distR="0" wp14:anchorId="0F822F29" wp14:editId="1057F471">
+          <wp:inline distT="0" distB="0" distL="0" distR="0">
             <wp:extent cx="3114675" cy="2514600"/>
             <wp:effectExtent l="19050" t="0" r="9525" b="0"/>
             <wp:docPr id="3" name="Bild 19"/>
@@ -1340,6 +1064,7 @@
     </w:p>
     <w:p>
       <w:r>
+        <w:lastRenderedPageBreak/>
         <w:t>Block parameters:</w:t>
       </w:r>
     </w:p>
@@ -1350,7 +1075,7 @@
           <w:lang w:val="en-US"/>
         </w:rPr>
         <w:drawing>
-          <wp:inline distT="0" distB="0" distL="0" distR="0" wp14:anchorId="19493D8A" wp14:editId="29CA8A3C">
+          <wp:inline distT="0" distB="0" distL="0" distR="0">
             <wp:extent cx="4114800" cy="3448050"/>
             <wp:effectExtent l="19050" t="0" r="0" b="0"/>
             <wp:docPr id="4" name="Bild 4"/>
@@ -1416,7 +1141,6 @@
     </w:p>
     <w:p>
       <w:pPr>
-        <w:spacing w:after="0"/>
         <w:rPr>
           <w:noProof/>
           <w:lang w:val="en-US"/>
@@ -1427,7 +1151,7 @@
           <w:noProof/>
           <w:lang w:val="en-US"/>
         </w:rPr>
-        <w:br w:type="page"/>
+        <w:t>The Position is varied:</w:t>
       </w:r>
     </w:p>
     <w:p>
@@ -1442,24 +1166,8 @@
           <w:noProof/>
           <w:lang w:val="en-US"/>
         </w:rPr>
-        <w:lastRenderedPageBreak/>
-        <w:t>The Position is varied:</w:t>
-      </w:r>
-    </w:p>
-    <w:p>
-      <w:pPr>
-        <w:rPr>
-          <w:noProof/>
-          <w:lang w:val="en-US"/>
-        </w:rPr>
-      </w:pPr>
-      <w:r>
-        <w:rPr>
-          <w:noProof/>
-          <w:lang w:val="en-US"/>
-        </w:rPr>
         <w:drawing>
-          <wp:inline distT="0" distB="0" distL="0" distR="0" wp14:anchorId="5A25F4FD" wp14:editId="7D347BE7">
+          <wp:inline distT="0" distB="0" distL="0" distR="0">
             <wp:extent cx="3343275" cy="3390900"/>
             <wp:effectExtent l="19050" t="0" r="9525" b="0"/>
             <wp:docPr id="13" name="Bild 13"/>
@@ -1528,11 +1236,11 @@
       <w:pPr>
         <w:pStyle w:val="berschrift2"/>
       </w:pPr>
-      <w:bookmarkStart w:id="4" w:name="_Toc26114398"/>
+      <w:bookmarkStart w:id="3" w:name="_Toc283229227"/>
       <w:r>
         <w:t>Model File</w:t>
       </w:r>
-      <w:bookmarkEnd w:id="4"/>
+      <w:bookmarkEnd w:id="3"/>
     </w:p>
     <w:p>
       <w:pPr>
@@ -1577,7 +1285,7 @@
           <w:lang w:val="en-US"/>
         </w:rPr>
         <w:drawing>
-          <wp:inline distT="0" distB="0" distL="0" distR="0" wp14:anchorId="61823FA2" wp14:editId="5CD00749">
+          <wp:inline distT="0" distB="0" distL="0" distR="0">
             <wp:extent cx="5731510" cy="4103240"/>
             <wp:effectExtent l="19050" t="0" r="2540" b="0"/>
             <wp:docPr id="25" name="Bild 25"/>
@@ -1632,235 +1340,28 @@
           <w:b/>
           <w:bCs/>
           <w:color w:val="000000"/>
-          <w:sz w:val="24"/>
-          <w:szCs w:val="24"/>
-        </w:rPr>
-      </w:pPr>
+          <w:sz w:val="28"/>
+          <w:szCs w:val="28"/>
+        </w:rPr>
+      </w:pPr>
+      <w:bookmarkStart w:id="4" w:name="_Toc283229228"/>
       <w:r>
         <w:br w:type="page"/>
       </w:r>
     </w:p>
     <w:p>
       <w:pPr>
-        <w:pStyle w:val="berschrift2"/>
-      </w:pPr>
-      <w:bookmarkStart w:id="5" w:name="_Toc26114399"/>
+        <w:pStyle w:val="berschrift1"/>
+      </w:pPr>
       <w:r>
         <w:lastRenderedPageBreak/>
-        <w:t>Incidence angles</w:t>
-      </w:r>
-      <w:bookmarkEnd w:id="5"/>
+        <w:t>Results</w:t>
+      </w:r>
+      <w:bookmarkEnd w:id="4"/>
     </w:p>
     <w:p/>
     <w:p>
       <w:r>
-        <w:t>According to ISO 9806</w:t>
-      </w:r>
-      <w:r>
-        <w:t>:2017</w:t>
-      </w:r>
-      <w:r>
-        <w:t xml:space="preserve"> the longitudinal and transversal incidence angles are:</w:t>
-      </w:r>
-    </w:p>
-    <w:p>
-      <w:r>
-        <w:rPr>
-          <w:noProof/>
-        </w:rPr>
-        <w:drawing>
-          <wp:inline distT="0" distB="0" distL="0" distR="0" wp14:anchorId="33B468C4" wp14:editId="2B23FA9A">
-            <wp:extent cx="2782957" cy="1379517"/>
-            <wp:effectExtent l="0" t="0" r="0" b="0"/>
-            <wp:docPr id="2" name="Grafik 2"/>
-            <wp:cNvGraphicFramePr>
-              <a:graphicFrameLocks xmlns:a="http://schemas.openxmlformats.org/drawingml/2006/main" noChangeAspect="1"/>
-            </wp:cNvGraphicFramePr>
-            <a:graphic xmlns:a="http://schemas.openxmlformats.org/drawingml/2006/main">
-              <a:graphicData uri="http://schemas.openxmlformats.org/drawingml/2006/picture">
-                <pic:pic xmlns:pic="http://schemas.openxmlformats.org/drawingml/2006/picture">
-                  <pic:nvPicPr>
-                    <pic:cNvPr id="1" name=""/>
-                    <pic:cNvPicPr/>
-                  </pic:nvPicPr>
-                  <pic:blipFill>
-                    <a:blip r:embed="rId14"/>
-                    <a:stretch>
-                      <a:fillRect/>
-                    </a:stretch>
-                  </pic:blipFill>
-                  <pic:spPr>
-                    <a:xfrm>
-                      <a:off x="0" y="0"/>
-                      <a:ext cx="2823490" cy="1399609"/>
-                    </a:xfrm>
-                    <a:prstGeom prst="rect">
-                      <a:avLst/>
-                    </a:prstGeom>
-                  </pic:spPr>
-                </pic:pic>
-              </a:graphicData>
-            </a:graphic>
-          </wp:inline>
-        </w:drawing>
-      </w:r>
-    </w:p>
-    <w:p>
-      <w:r>
-        <w:t xml:space="preserve">With </w:t>
-      </w:r>
-    </w:p>
-    <w:p>
-      <w:r>
-        <w:rPr>
-          <w:noProof/>
-        </w:rPr>
-        <w:drawing>
-          <wp:inline distT="0" distB="0" distL="0" distR="0" wp14:anchorId="1E519FCB" wp14:editId="3C6BEAEA">
-            <wp:extent cx="5731510" cy="241935"/>
-            <wp:effectExtent l="0" t="0" r="0" b="0"/>
-            <wp:docPr id="5" name="Grafik 5"/>
-            <wp:cNvGraphicFramePr>
-              <a:graphicFrameLocks xmlns:a="http://schemas.openxmlformats.org/drawingml/2006/main" noChangeAspect="1"/>
-            </wp:cNvGraphicFramePr>
-            <a:graphic xmlns:a="http://schemas.openxmlformats.org/drawingml/2006/main">
-              <a:graphicData uri="http://schemas.openxmlformats.org/drawingml/2006/picture">
-                <pic:pic xmlns:pic="http://schemas.openxmlformats.org/drawingml/2006/picture">
-                  <pic:nvPicPr>
-                    <pic:cNvPr id="1" name=""/>
-                    <pic:cNvPicPr/>
-                  </pic:nvPicPr>
-                  <pic:blipFill>
-                    <a:blip r:embed="rId15"/>
-                    <a:stretch>
-                      <a:fillRect/>
-                    </a:stretch>
-                  </pic:blipFill>
-                  <pic:spPr>
-                    <a:xfrm>
-                      <a:off x="0" y="0"/>
-                      <a:ext cx="5731510" cy="241935"/>
-                    </a:xfrm>
-                    <a:prstGeom prst="rect">
-                      <a:avLst/>
-                    </a:prstGeom>
-                  </pic:spPr>
-                </pic:pic>
-              </a:graphicData>
-            </a:graphic>
-          </wp:inline>
-        </w:drawing>
-      </w:r>
-    </w:p>
-    <w:p>
-      <w:r>
-        <w:rPr>
-          <w:noProof/>
-        </w:rPr>
-        <w:drawing>
-          <wp:inline distT="0" distB="0" distL="0" distR="0" wp14:anchorId="131FE761" wp14:editId="49FC3BF2">
-            <wp:extent cx="5731510" cy="171450"/>
-            <wp:effectExtent l="0" t="0" r="0" b="0"/>
-            <wp:docPr id="6" name="Grafik 6"/>
-            <wp:cNvGraphicFramePr>
-              <a:graphicFrameLocks xmlns:a="http://schemas.openxmlformats.org/drawingml/2006/main" noChangeAspect="1"/>
-            </wp:cNvGraphicFramePr>
-            <a:graphic xmlns:a="http://schemas.openxmlformats.org/drawingml/2006/main">
-              <a:graphicData uri="http://schemas.openxmlformats.org/drawingml/2006/picture">
-                <pic:pic xmlns:pic="http://schemas.openxmlformats.org/drawingml/2006/picture">
-                  <pic:nvPicPr>
-                    <pic:cNvPr id="1" name=""/>
-                    <pic:cNvPicPr/>
-                  </pic:nvPicPr>
-                  <pic:blipFill>
-                    <a:blip r:embed="rId16"/>
-                    <a:stretch>
-                      <a:fillRect/>
-                    </a:stretch>
-                  </pic:blipFill>
-                  <pic:spPr>
-                    <a:xfrm>
-                      <a:off x="0" y="0"/>
-                      <a:ext cx="5731510" cy="171450"/>
-                    </a:xfrm>
-                    <a:prstGeom prst="rect">
-                      <a:avLst/>
-                    </a:prstGeom>
-                  </pic:spPr>
-                </pic:pic>
-              </a:graphicData>
-            </a:graphic>
-          </wp:inline>
-        </w:drawing>
-      </w:r>
-    </w:p>
-    <w:p/>
-    <w:p>
-      <w:r>
-        <w:t xml:space="preserve">The calculation of the incidence angle </w:t>
-      </w:r>
-      <w:r>
-        <w:sym w:font="Symbol" w:char="F071"/>
-      </w:r>
-      <w:r>
-        <w:t xml:space="preserve"> can be taken from literature (e.g. </w:t>
-      </w:r>
-      <w:proofErr w:type="spellStart"/>
-      <w:r>
-        <w:t>Duffie</w:t>
-      </w:r>
-      <w:proofErr w:type="spellEnd"/>
-      <w:r>
-        <w:t>, Beckmann: Solar Engineering of Thermal Processes, 2006).</w:t>
-      </w:r>
-    </w:p>
-    <w:p>
-      <w:r>
-        <w:t>The validation was done with the calculation results of Meteonorm.</w:t>
-      </w:r>
-    </w:p>
-    <w:p/>
-    <w:p>
-      <w:pPr>
-        <w:spacing w:after="0"/>
-        <w:rPr>
-          <w:rFonts w:eastAsia="SimHei"/>
-          <w:b/>
-          <w:bCs/>
-          <w:color w:val="000000"/>
-          <w:sz w:val="28"/>
-          <w:szCs w:val="28"/>
-        </w:rPr>
-      </w:pPr>
-      <w:r>
-        <w:br w:type="page"/>
-      </w:r>
-    </w:p>
-    <w:p>
-      <w:pPr>
-        <w:pStyle w:val="berschrift1"/>
-      </w:pPr>
-      <w:bookmarkStart w:id="6" w:name="_Toc26114400"/>
-      <w:r>
-        <w:lastRenderedPageBreak/>
-        <w:t>Results</w:t>
-      </w:r>
-      <w:bookmarkEnd w:id="6"/>
-    </w:p>
-    <w:p/>
-    <w:p>
-      <w:pPr>
-        <w:pStyle w:val="berschrift2"/>
-      </w:pPr>
-      <w:bookmarkStart w:id="7" w:name="_Toc26114401"/>
-      <w:r>
-        <w:t>Annual Solar Radiation</w:t>
-      </w:r>
-      <w:bookmarkEnd w:id="7"/>
-    </w:p>
-    <w:p/>
-    <w:p>
-      <w:r>
         <w:t xml:space="preserve">Annual sum of solar radiation in kWh/m² </w:t>
       </w:r>
     </w:p>
@@ -1874,9 +1375,9 @@
     </w:p>
     <w:tbl>
       <w:tblPr>
-        <w:tblStyle w:val="Tabellenraster"/>
+        <w:tblStyle w:val="Tabellengitternetz"/>
         <w:tblW w:w="9243" w:type="dxa"/>
-        <w:tblLook w:val="04A0" w:firstRow="1" w:lastRow="0" w:firstColumn="1" w:lastColumn="0" w:noHBand="0" w:noVBand="1"/>
+        <w:tblLook w:val="04A0"/>
       </w:tblPr>
       <w:tblGrid>
         <w:gridCol w:w="1540"/>
@@ -1926,34 +1427,63 @@
                 <w:b/>
               </w:rPr>
             </w:pPr>
-            <w:bookmarkStart w:id="8" w:name="OLE_LINK1"/>
-            <w:bookmarkStart w:id="9" w:name="OLE_LINK2"/>
-            <w:r>
-              <w:rPr>
-                <w:b/>
-              </w:rPr>
-              <w:t xml:space="preserve">Meteonorm </w:t>
-            </w:r>
-          </w:p>
-          <w:p>
-            <w:pPr>
-              <w:jc w:val="right"/>
-              <w:rPr>
-                <w:b/>
-              </w:rPr>
-            </w:pPr>
-            <w:bookmarkStart w:id="10" w:name="OLE_LINK5"/>
-            <w:bookmarkStart w:id="11" w:name="OLE_LINK6"/>
+            <w:bookmarkStart w:id="5" w:name="OLE_LINK1"/>
+            <w:bookmarkStart w:id="6" w:name="OLE_LINK2"/>
+            <w:proofErr w:type="spellStart"/>
+            <w:r>
+              <w:rPr>
+                <w:b/>
+              </w:rPr>
+              <w:t>Meteonorm</w:t>
+            </w:r>
+            <w:proofErr w:type="spellEnd"/>
+            <w:r>
+              <w:rPr>
+                <w:b/>
+              </w:rPr>
+              <w:t xml:space="preserve"> </w:t>
+            </w:r>
+          </w:p>
+          <w:p>
+            <w:pPr>
+              <w:jc w:val="right"/>
+              <w:rPr>
+                <w:b/>
+              </w:rPr>
+            </w:pPr>
+            <w:bookmarkStart w:id="7" w:name="OLE_LINK5"/>
+            <w:bookmarkStart w:id="8" w:name="OLE_LINK6"/>
+            <w:bookmarkEnd w:id="5"/>
+            <w:bookmarkEnd w:id="6"/>
+            <w:r>
+              <w:rPr>
+                <w:b/>
+              </w:rPr>
+              <w:t>Global</w:t>
+            </w:r>
+            <w:bookmarkEnd w:id="7"/>
             <w:bookmarkEnd w:id="8"/>
-            <w:bookmarkEnd w:id="9"/>
-            <w:r>
-              <w:rPr>
-                <w:b/>
-              </w:rPr>
+          </w:p>
+        </w:tc>
+        <w:tc>
+          <w:tcPr>
+            <w:tcW w:w="1541" w:type="dxa"/>
+          </w:tcPr>
+          <w:p>
+            <w:pPr>
+              <w:jc w:val="right"/>
+            </w:pPr>
+            <w:r>
+              <w:t>CARNOT</w:t>
+            </w:r>
+          </w:p>
+          <w:p>
+            <w:pPr>
+              <w:jc w:val="right"/>
+            </w:pPr>
+            <w:r>
               <w:t>Global</w:t>
             </w:r>
-            <w:bookmarkEnd w:id="10"/>
-            <w:bookmarkEnd w:id="11"/>
           </w:p>
         </w:tc>
         <w:tc>
@@ -1963,36 +1493,23 @@
           <w:p>
             <w:pPr>
               <w:jc w:val="right"/>
-            </w:pPr>
-            <w:r>
-              <w:t>CARNOT</w:t>
-            </w:r>
-          </w:p>
-          <w:p>
-            <w:pPr>
-              <w:jc w:val="right"/>
-            </w:pPr>
-            <w:r>
-              <w:t>Global</w:t>
-            </w:r>
-          </w:p>
-        </w:tc>
-        <w:tc>
-          <w:tcPr>
-            <w:tcW w:w="1541" w:type="dxa"/>
-          </w:tcPr>
-          <w:p>
-            <w:pPr>
-              <w:jc w:val="right"/>
-              <w:rPr>
-                <w:b/>
-              </w:rPr>
-            </w:pPr>
-            <w:r>
-              <w:rPr>
-                <w:b/>
-              </w:rPr>
-              <w:t xml:space="preserve">Meteonorm </w:t>
+              <w:rPr>
+                <w:b/>
+              </w:rPr>
+            </w:pPr>
+            <w:proofErr w:type="spellStart"/>
+            <w:r>
+              <w:rPr>
+                <w:b/>
+              </w:rPr>
+              <w:t>Meteonorm</w:t>
+            </w:r>
+            <w:proofErr w:type="spellEnd"/>
+            <w:r>
+              <w:rPr>
+                <w:b/>
+              </w:rPr>
+              <w:t xml:space="preserve"> </w:t>
             </w:r>
           </w:p>
           <w:p>
@@ -2685,8 +2202,8 @@
             <w:pPr>
               <w:jc w:val="center"/>
             </w:pPr>
-            <w:bookmarkStart w:id="12" w:name="OLE_LINK3"/>
-            <w:bookmarkStart w:id="13" w:name="OLE_LINK4"/>
+            <w:bookmarkStart w:id="9" w:name="OLE_LINK3"/>
+            <w:bookmarkStart w:id="10" w:name="OLE_LINK4"/>
             <w:r>
               <w:t>-90</w:t>
             </w:r>
@@ -2954,8 +2471,8 @@
           </w:p>
         </w:tc>
       </w:tr>
-      <w:bookmarkEnd w:id="12"/>
-      <w:bookmarkEnd w:id="13"/>
+      <w:bookmarkEnd w:id="9"/>
+      <w:bookmarkEnd w:id="10"/>
       <w:tr>
         <w:tc>
           <w:tcPr>
@@ -3510,168 +3027,55 @@
       </w:tr>
     </w:tbl>
     <w:p/>
+    <w:p/>
     <w:p>
       <w:pPr>
-        <w:spacing w:after="0"/>
-        <w:rPr>
-          <w:rFonts w:eastAsia="SimHei"/>
-          <w:b/>
-          <w:bCs/>
-          <w:color w:val="000000"/>
-          <w:sz w:val="24"/>
-          <w:szCs w:val="24"/>
-        </w:rPr>
-      </w:pPr>
-      <w:r>
-        <w:br w:type="page"/>
-      </w:r>
-    </w:p>
-    <w:p>
-      <w:pPr>
-        <w:pStyle w:val="berschrift2"/>
-      </w:pPr>
-      <w:bookmarkStart w:id="14" w:name="_Toc26114402"/>
-      <w:r>
-        <w:lastRenderedPageBreak/>
-        <w:t>Incidence angles</w:t>
-      </w:r>
-      <w:bookmarkEnd w:id="14"/>
+        <w:pStyle w:val="berschrift1"/>
+      </w:pPr>
+      <w:bookmarkStart w:id="11" w:name="_Toc283229229"/>
+      <w:r>
+        <w:t>Literature</w:t>
+      </w:r>
+      <w:bookmarkEnd w:id="11"/>
     </w:p>
     <w:p/>
     <w:p>
-      <w:r>
-        <w:t xml:space="preserve">Results of </w:t>
-      </w:r>
+      <w:pPr>
+        <w:rPr>
+          <w:lang w:val="en-US"/>
+        </w:rPr>
+      </w:pPr>
       <w:proofErr w:type="spellStart"/>
       <w:r>
-        <w:t>verify_RadiationInclinedSurface</w:t>
+        <w:rPr>
+          <w:lang w:val="en-US"/>
+        </w:rPr>
+        <w:t>Duffie</w:t>
       </w:r>
       <w:proofErr w:type="spellEnd"/>
-    </w:p>
-    <w:p>
-      <w:r>
-        <w:rPr>
-          <w:noProof/>
-        </w:rPr>
-        <w:drawing>
-          <wp:inline distT="0" distB="0" distL="0" distR="0" wp14:anchorId="6C94863B" wp14:editId="18EE850A">
-            <wp:extent cx="5731510" cy="3091119"/>
-            <wp:effectExtent l="0" t="0" r="0" b="0"/>
-            <wp:docPr id="7" name="Grafik 7"/>
-            <wp:cNvGraphicFramePr>
-              <a:graphicFrameLocks xmlns:a="http://schemas.openxmlformats.org/drawingml/2006/main" noChangeAspect="1"/>
-            </wp:cNvGraphicFramePr>
-            <a:graphic xmlns:a="http://schemas.openxmlformats.org/drawingml/2006/main">
-              <a:graphicData uri="http://schemas.openxmlformats.org/drawingml/2006/picture">
-                <pic:pic xmlns:pic="http://schemas.openxmlformats.org/drawingml/2006/picture">
-                  <pic:nvPicPr>
-                    <pic:cNvPr id="0" name="Picture 1"/>
-                    <pic:cNvPicPr>
-                      <a:picLocks noChangeAspect="1" noChangeArrowheads="1"/>
-                    </pic:cNvPicPr>
-                  </pic:nvPicPr>
-                  <pic:blipFill>
-                    <a:blip r:embed="rId17" cstate="print">
-                      <a:extLst>
-                        <a:ext uri="{28A0092B-C50C-407E-A947-70E740481C1C}">
-                          <a14:useLocalDpi xmlns:a14="http://schemas.microsoft.com/office/drawing/2010/main" val="0"/>
-                        </a:ext>
-                      </a:extLst>
-                    </a:blip>
-                    <a:srcRect/>
-                    <a:stretch>
-                      <a:fillRect/>
-                    </a:stretch>
-                  </pic:blipFill>
-                  <pic:spPr bwMode="auto">
-                    <a:xfrm>
-                      <a:off x="0" y="0"/>
-                      <a:ext cx="5731510" cy="3091119"/>
-                    </a:xfrm>
-                    <a:prstGeom prst="rect">
-                      <a:avLst/>
-                    </a:prstGeom>
-                    <a:noFill/>
-                    <a:ln>
-                      <a:noFill/>
-                    </a:ln>
-                  </pic:spPr>
-                </pic:pic>
-              </a:graphicData>
-            </a:graphic>
-          </wp:inline>
-        </w:drawing>
-      </w:r>
-    </w:p>
-    <w:p/>
-    <w:p>
-      <w:pPr>
-        <w:pStyle w:val="berschrift1"/>
-      </w:pPr>
-      <w:bookmarkStart w:id="15" w:name="_Toc26114403"/>
-      <w:r>
-        <w:t>Literature</w:t>
-      </w:r>
-      <w:bookmarkEnd w:id="15"/>
-    </w:p>
-    <w:p/>
-    <w:p>
-      <w:pPr>
+      <w:r>
         <w:rPr>
           <w:lang w:val="en-US"/>
         </w:rPr>
-      </w:pPr>
-      <w:proofErr w:type="spellStart"/>
+        <w:t>, J., Beckman, W.: Solar Engineering o</w:t>
+      </w:r>
       <w:r>
         <w:rPr>
           <w:lang w:val="en-US"/>
         </w:rPr>
-        <w:t>Duffie</w:t>
-      </w:r>
-      <w:proofErr w:type="spellEnd"/>
+        <w:t xml:space="preserve">f thermal processes, John Wiley &amp; Sons Inc, </w:t>
+      </w:r>
       <w:r>
         <w:rPr>
           <w:lang w:val="en-US"/>
         </w:rPr>
-        <w:t>, J., Beckman, W.: Solar Engineering o</w:t>
-      </w:r>
-      <w:r>
-        <w:rPr>
-          <w:lang w:val="en-US"/>
-        </w:rPr>
-        <w:t xml:space="preserve">f thermal processes, John Wiley &amp; Sons Inc, </w:t>
-      </w:r>
-      <w:r>
-        <w:rPr>
-          <w:lang w:val="en-US"/>
-        </w:rPr>
         <w:t>2006</w:t>
-      </w:r>
-    </w:p>
-    <w:p>
-      <w:pPr>
-        <w:rPr>
-          <w:lang w:val="en-US"/>
-        </w:rPr>
-      </w:pPr>
-      <w:r>
-        <w:rPr>
-          <w:lang w:val="en-US"/>
-        </w:rPr>
-        <w:t xml:space="preserve">ISO 9806:2017 </w:t>
-      </w:r>
-      <w:r>
-        <w:rPr>
-          <w:sz w:val="23"/>
-          <w:szCs w:val="23"/>
-        </w:rPr>
-        <w:t>Solar energy – Solar thermal collectors – Test methods (ISO 9806:2017)</w:t>
       </w:r>
     </w:p>
     <w:p/>
     <w:sectPr>
-      <w:headerReference w:type="default" r:id="rId18"/>
-      <w:footerReference w:type="default" r:id="rId19"/>
+      <w:headerReference w:type="default" r:id="rId14"/>
+      <w:footerReference w:type="default" r:id="rId15"/>
       <w:pgSz w:w="11906" w:h="16838" w:code="9"/>
       <w:pgMar w:top="1440" w:right="1440" w:bottom="1440" w:left="1440" w:header="709" w:footer="709" w:gutter="0"/>
       <w:cols w:space="708"/>
@@ -3682,7 +3086,7 @@
 </file>
 
 <file path=word/endnotes.xml><?xml version="1.0" encoding="utf-8"?>
-<w:endnotes xmlns:wpc="http://schemas.microsoft.com/office/word/2010/wordprocessingCanvas" xmlns:cx="http://schemas.microsoft.com/office/drawing/2014/chartex" xmlns:cx1="http://schemas.microsoft.com/office/drawing/2015/9/8/chartex" xmlns:cx2="http://schemas.microsoft.com/office/drawing/2015/10/21/chartex" xmlns:cx3="http://schemas.microsoft.com/office/drawing/2016/5/9/chartex" xmlns:cx4="http://schemas.microsoft.com/office/drawing/2016/5/10/chartex" xmlns:cx5="http://schemas.microsoft.com/office/drawing/2016/5/11/chartex" xmlns:cx6="http://schemas.microsoft.com/office/drawing/2016/5/12/chartex" xmlns:cx7="http://schemas.microsoft.com/office/drawing/2016/5/13/chartex" xmlns:cx8="http://schemas.microsoft.com/office/drawing/2016/5/14/chartex" xmlns:mc="http://schemas.openxmlformats.org/markup-compatibility/2006" xmlns:aink="http://schemas.microsoft.com/office/drawing/2016/ink" xmlns:am3d="http://schemas.microsoft.com/office/drawing/2017/model3d" xmlns:o="urn:schemas-microsoft-com:office:office" xmlns:r="http://schemas.openxmlformats.org/officeDocument/2006/relationships" xmlns:m="http://schemas.openxmlformats.org/officeDocument/2006/math" xmlns:v="urn:schemas-microsoft-com:vml" xmlns:wp14="http://schemas.microsoft.com/office/word/2010/wordprocessingDrawing" xmlns:wp="http://schemas.openxmlformats.org/drawingml/2006/wordprocessingDrawing" xmlns:w10="urn:schemas-microsoft-com:office:word" xmlns:w="http://schemas.openxmlformats.org/wordprocessingml/2006/main" xmlns:w14="http://schemas.microsoft.com/office/word/2010/wordml" xmlns:w15="http://schemas.microsoft.com/office/word/2012/wordml" xmlns:w16cid="http://schemas.microsoft.com/office/word/2016/wordml/cid" xmlns:w16se="http://schemas.microsoft.com/office/word/2015/wordml/symex" xmlns:wpg="http://schemas.microsoft.com/office/word/2010/wordprocessingGroup" xmlns:wpi="http://schemas.microsoft.com/office/word/2010/wordprocessingInk" xmlns:wne="http://schemas.microsoft.com/office/word/2006/wordml" xmlns:wps="http://schemas.microsoft.com/office/word/2010/wordprocessingShape" mc:Ignorable="w14 w15 w16se w16cid wp14">
+<w:endnotes xmlns:ve="http://schemas.openxmlformats.org/markup-compatibility/2006" xmlns:o="urn:schemas-microsoft-com:office:office" xmlns:r="http://schemas.openxmlformats.org/officeDocument/2006/relationships" xmlns:m="http://schemas.openxmlformats.org/officeDocument/2006/math" xmlns:v="urn:schemas-microsoft-com:vml" xmlns:wp="http://schemas.openxmlformats.org/drawingml/2006/wordprocessingDrawing" xmlns:w10="urn:schemas-microsoft-com:office:word" xmlns:w="http://schemas.openxmlformats.org/wordprocessingml/2006/main" xmlns:wne="http://schemas.microsoft.com/office/word/2006/wordml">
   <w:endnote w:type="separator" w:id="-1">
     <w:p>
       <w:pPr>
@@ -3707,7 +3111,7 @@
 </file>
 
 <file path=word/footer1.xml><?xml version="1.0" encoding="utf-8"?>
-<w:ftr xmlns:wpc="http://schemas.microsoft.com/office/word/2010/wordprocessingCanvas" xmlns:cx="http://schemas.microsoft.com/office/drawing/2014/chartex" xmlns:cx1="http://schemas.microsoft.com/office/drawing/2015/9/8/chartex" xmlns:cx2="http://schemas.microsoft.com/office/drawing/2015/10/21/chartex" xmlns:cx3="http://schemas.microsoft.com/office/drawing/2016/5/9/chartex" xmlns:cx4="http://schemas.microsoft.com/office/drawing/2016/5/10/chartex" xmlns:cx5="http://schemas.microsoft.com/office/drawing/2016/5/11/chartex" xmlns:cx6="http://schemas.microsoft.com/office/drawing/2016/5/12/chartex" xmlns:cx7="http://schemas.microsoft.com/office/drawing/2016/5/13/chartex" xmlns:cx8="http://schemas.microsoft.com/office/drawing/2016/5/14/chartex" xmlns:mc="http://schemas.openxmlformats.org/markup-compatibility/2006" xmlns:aink="http://schemas.microsoft.com/office/drawing/2016/ink" xmlns:am3d="http://schemas.microsoft.com/office/drawing/2017/model3d" xmlns:o="urn:schemas-microsoft-com:office:office" xmlns:r="http://schemas.openxmlformats.org/officeDocument/2006/relationships" xmlns:m="http://schemas.openxmlformats.org/officeDocument/2006/math" xmlns:v="urn:schemas-microsoft-com:vml" xmlns:wp14="http://schemas.microsoft.com/office/word/2010/wordprocessingDrawing" xmlns:wp="http://schemas.openxmlformats.org/drawingml/2006/wordprocessingDrawing" xmlns:w10="urn:schemas-microsoft-com:office:word" xmlns:w="http://schemas.openxmlformats.org/wordprocessingml/2006/main" xmlns:w14="http://schemas.microsoft.com/office/word/2010/wordml" xmlns:w15="http://schemas.microsoft.com/office/word/2012/wordml" xmlns:w16cid="http://schemas.microsoft.com/office/word/2016/wordml/cid" xmlns:w16se="http://schemas.microsoft.com/office/word/2015/wordml/symex" xmlns:wpg="http://schemas.microsoft.com/office/word/2010/wordprocessingGroup" xmlns:wpi="http://schemas.microsoft.com/office/word/2010/wordprocessingInk" xmlns:wne="http://schemas.microsoft.com/office/word/2006/wordml" xmlns:wps="http://schemas.microsoft.com/office/word/2010/wordprocessingShape" mc:Ignorable="w14 w15 w16se w16cid wp14">
+<w:ftr xmlns:ve="http://schemas.openxmlformats.org/markup-compatibility/2006" xmlns:o="urn:schemas-microsoft-com:office:office" xmlns:r="http://schemas.openxmlformats.org/officeDocument/2006/relationships" xmlns:m="http://schemas.openxmlformats.org/officeDocument/2006/math" xmlns:v="urn:schemas-microsoft-com:vml" xmlns:wp="http://schemas.openxmlformats.org/drawingml/2006/wordprocessingDrawing" xmlns:w10="urn:schemas-microsoft-com:office:word" xmlns:w="http://schemas.openxmlformats.org/wordprocessingml/2006/main" xmlns:wne="http://schemas.microsoft.com/office/word/2006/wordml">
   <w:tbl>
     <w:tblPr>
       <w:tblW w:w="0" w:type="auto"/>
@@ -3719,7 +3123,7 @@
         <w:insideH w:val="single" w:sz="4" w:space="0" w:color="000000"/>
         <w:insideV w:val="single" w:sz="4" w:space="0" w:color="000000"/>
       </w:tblBorders>
-      <w:tblLook w:val="04A0" w:firstRow="1" w:lastRow="0" w:firstColumn="1" w:lastColumn="0" w:noHBand="0" w:noVBand="1"/>
+      <w:tblLook w:val="04A0"/>
     </w:tblPr>
     <w:tblGrid>
       <w:gridCol w:w="4203"/>
@@ -3778,10 +3182,7 @@
             <w:t>Revision 1</w:t>
           </w:r>
           <w:r>
-            <w:t>.</w:t>
-          </w:r>
-          <w:r>
-            <w:t>1</w:t>
+            <w:t>.0</w:t>
           </w:r>
         </w:p>
       </w:tc>
@@ -3808,36 +3209,14 @@
           <w:pPr>
             <w:pStyle w:val="Fuzeile"/>
           </w:pPr>
-          <w:r>
-            <w:rPr>
-              <w:noProof/>
-            </w:rPr>
-            <w:fldChar w:fldCharType="begin"/>
-          </w:r>
-          <w:r>
-            <w:rPr>
-              <w:noProof/>
-            </w:rPr>
-            <w:instrText xml:space="preserve"> FILENAME   \* MERGEFORMAT </w:instrText>
-          </w:r>
-          <w:r>
-            <w:rPr>
-              <w:noProof/>
-            </w:rPr>
-            <w:fldChar w:fldCharType="separate"/>
-          </w:r>
-          <w:r>
-            <w:rPr>
-              <w:noProof/>
-            </w:rPr>
-            <w:t>Validation_Report_inclined_surface.docx</w:t>
-          </w:r>
-          <w:r>
-            <w:rPr>
-              <w:noProof/>
-            </w:rPr>
-            <w:fldChar w:fldCharType="end"/>
-          </w:r>
+          <w:fldSimple w:instr=" FILENAME   \* MERGEFORMAT ">
+            <w:r>
+              <w:rPr>
+                <w:noProof/>
+              </w:rPr>
+              <w:t>Validation_Report_inclined_surface.docx</w:t>
+            </w:r>
+          </w:fldSimple>
         </w:p>
       </w:tc>
       <w:tc>
@@ -3868,19 +3247,13 @@
             <w:t xml:space="preserve">: </w:t>
           </w:r>
           <w:r>
-            <w:t>1</w:t>
-          </w:r>
-          <w:r>
-            <w:t>9</w:t>
-          </w:r>
-          <w:r>
-            <w:t>/04</w:t>
+            <w:t>11/04</w:t>
           </w:r>
           <w:r>
             <w:t>/1</w:t>
           </w:r>
           <w:r>
-            <w:t>9</w:t>
+            <w:t>2</w:t>
           </w:r>
         </w:p>
       </w:tc>
@@ -3898,69 +3271,25 @@
           <w:r>
             <w:t xml:space="preserve"> </w:t>
           </w:r>
-          <w:r>
-            <w:rPr>
-              <w:noProof/>
-            </w:rPr>
-            <w:fldChar w:fldCharType="begin"/>
-          </w:r>
-          <w:r>
-            <w:rPr>
-              <w:noProof/>
-            </w:rPr>
-            <w:instrText xml:space="preserve"> PAGE   \* MERGEFORMAT </w:instrText>
-          </w:r>
-          <w:r>
-            <w:rPr>
-              <w:noProof/>
-            </w:rPr>
-            <w:fldChar w:fldCharType="separate"/>
-          </w:r>
-          <w:r>
-            <w:rPr>
-              <w:noProof/>
-            </w:rPr>
-            <w:t>5</w:t>
-          </w:r>
-          <w:r>
-            <w:rPr>
-              <w:noProof/>
-            </w:rPr>
-            <w:fldChar w:fldCharType="end"/>
-          </w:r>
+          <w:fldSimple w:instr=" PAGE   \* MERGEFORMAT ">
+            <w:r>
+              <w:rPr>
+                <w:noProof/>
+              </w:rPr>
+              <w:t>5</w:t>
+            </w:r>
+          </w:fldSimple>
           <w:r>
             <w:t xml:space="preserve"> / </w:t>
           </w:r>
-          <w:r>
-            <w:rPr>
-              <w:noProof/>
-            </w:rPr>
-            <w:fldChar w:fldCharType="begin"/>
-          </w:r>
-          <w:r>
-            <w:rPr>
-              <w:noProof/>
-            </w:rPr>
-            <w:instrText xml:space="preserve"> NUMPAGES   \* MERGEFORMAT </w:instrText>
-          </w:r>
-          <w:r>
-            <w:rPr>
-              <w:noProof/>
-            </w:rPr>
-            <w:fldChar w:fldCharType="separate"/>
-          </w:r>
-          <w:r>
-            <w:rPr>
-              <w:noProof/>
-            </w:rPr>
-            <w:t>5</w:t>
-          </w:r>
-          <w:r>
-            <w:rPr>
-              <w:noProof/>
-            </w:rPr>
-            <w:fldChar w:fldCharType="end"/>
-          </w:r>
+          <w:fldSimple w:instr=" NUMPAGES   \* MERGEFORMAT ">
+            <w:r>
+              <w:rPr>
+                <w:noProof/>
+              </w:rPr>
+              <w:t>5</w:t>
+            </w:r>
+          </w:fldSimple>
         </w:p>
       </w:tc>
     </w:tr>
@@ -3974,7 +3303,7 @@
 </file>
 
 <file path=word/footnotes.xml><?xml version="1.0" encoding="utf-8"?>
-<w:footnotes xmlns:wpc="http://schemas.microsoft.com/office/word/2010/wordprocessingCanvas" xmlns:cx="http://schemas.microsoft.com/office/drawing/2014/chartex" xmlns:cx1="http://schemas.microsoft.com/office/drawing/2015/9/8/chartex" xmlns:cx2="http://schemas.microsoft.com/office/drawing/2015/10/21/chartex" xmlns:cx3="http://schemas.microsoft.com/office/drawing/2016/5/9/chartex" xmlns:cx4="http://schemas.microsoft.com/office/drawing/2016/5/10/chartex" xmlns:cx5="http://schemas.microsoft.com/office/drawing/2016/5/11/chartex" xmlns:cx6="http://schemas.microsoft.com/office/drawing/2016/5/12/chartex" xmlns:cx7="http://schemas.microsoft.com/office/drawing/2016/5/13/chartex" xmlns:cx8="http://schemas.microsoft.com/office/drawing/2016/5/14/chartex" xmlns:mc="http://schemas.openxmlformats.org/markup-compatibility/2006" xmlns:aink="http://schemas.microsoft.com/office/drawing/2016/ink" xmlns:am3d="http://schemas.microsoft.com/office/drawing/2017/model3d" xmlns:o="urn:schemas-microsoft-com:office:office" xmlns:r="http://schemas.openxmlformats.org/officeDocument/2006/relationships" xmlns:m="http://schemas.openxmlformats.org/officeDocument/2006/math" xmlns:v="urn:schemas-microsoft-com:vml" xmlns:wp14="http://schemas.microsoft.com/office/word/2010/wordprocessingDrawing" xmlns:wp="http://schemas.openxmlformats.org/drawingml/2006/wordprocessingDrawing" xmlns:w10="urn:schemas-microsoft-com:office:word" xmlns:w="http://schemas.openxmlformats.org/wordprocessingml/2006/main" xmlns:w14="http://schemas.microsoft.com/office/word/2010/wordml" xmlns:w15="http://schemas.microsoft.com/office/word/2012/wordml" xmlns:w16cid="http://schemas.microsoft.com/office/word/2016/wordml/cid" xmlns:w16se="http://schemas.microsoft.com/office/word/2015/wordml/symex" xmlns:wpg="http://schemas.microsoft.com/office/word/2010/wordprocessingGroup" xmlns:wpi="http://schemas.microsoft.com/office/word/2010/wordprocessingInk" xmlns:wne="http://schemas.microsoft.com/office/word/2006/wordml" xmlns:wps="http://schemas.microsoft.com/office/word/2010/wordprocessingShape" mc:Ignorable="w14 w15 w16se w16cid wp14">
+<w:footnotes xmlns:ve="http://schemas.openxmlformats.org/markup-compatibility/2006" xmlns:o="urn:schemas-microsoft-com:office:office" xmlns:r="http://schemas.openxmlformats.org/officeDocument/2006/relationships" xmlns:m="http://schemas.openxmlformats.org/officeDocument/2006/math" xmlns:v="urn:schemas-microsoft-com:vml" xmlns:wp="http://schemas.openxmlformats.org/drawingml/2006/wordprocessingDrawing" xmlns:w10="urn:schemas-microsoft-com:office:word" xmlns:w="http://schemas.openxmlformats.org/wordprocessingml/2006/main" xmlns:wne="http://schemas.microsoft.com/office/word/2006/wordml">
   <w:footnote w:type="separator" w:id="-1">
     <w:p>
       <w:pPr>
@@ -3999,7 +3328,7 @@
 </file>
 
 <file path=word/header1.xml><?xml version="1.0" encoding="utf-8"?>
-<w:hdr xmlns:wpc="http://schemas.microsoft.com/office/word/2010/wordprocessingCanvas" xmlns:cx="http://schemas.microsoft.com/office/drawing/2014/chartex" xmlns:cx1="http://schemas.microsoft.com/office/drawing/2015/9/8/chartex" xmlns:cx2="http://schemas.microsoft.com/office/drawing/2015/10/21/chartex" xmlns:cx3="http://schemas.microsoft.com/office/drawing/2016/5/9/chartex" xmlns:cx4="http://schemas.microsoft.com/office/drawing/2016/5/10/chartex" xmlns:cx5="http://schemas.microsoft.com/office/drawing/2016/5/11/chartex" xmlns:cx6="http://schemas.microsoft.com/office/drawing/2016/5/12/chartex" xmlns:cx7="http://schemas.microsoft.com/office/drawing/2016/5/13/chartex" xmlns:cx8="http://schemas.microsoft.com/office/drawing/2016/5/14/chartex" xmlns:mc="http://schemas.openxmlformats.org/markup-compatibility/2006" xmlns:aink="http://schemas.microsoft.com/office/drawing/2016/ink" xmlns:am3d="http://schemas.microsoft.com/office/drawing/2017/model3d" xmlns:o="urn:schemas-microsoft-com:office:office" xmlns:r="http://schemas.openxmlformats.org/officeDocument/2006/relationships" xmlns:m="http://schemas.openxmlformats.org/officeDocument/2006/math" xmlns:v="urn:schemas-microsoft-com:vml" xmlns:wp14="http://schemas.microsoft.com/office/word/2010/wordprocessingDrawing" xmlns:wp="http://schemas.openxmlformats.org/drawingml/2006/wordprocessingDrawing" xmlns:w10="urn:schemas-microsoft-com:office:word" xmlns:w="http://schemas.openxmlformats.org/wordprocessingml/2006/main" xmlns:w14="http://schemas.microsoft.com/office/word/2010/wordml" xmlns:w15="http://schemas.microsoft.com/office/word/2012/wordml" xmlns:w16cid="http://schemas.microsoft.com/office/word/2016/wordml/cid" xmlns:w16se="http://schemas.microsoft.com/office/word/2015/wordml/symex" xmlns:wpg="http://schemas.microsoft.com/office/word/2010/wordprocessingGroup" xmlns:wpi="http://schemas.microsoft.com/office/word/2010/wordprocessingInk" xmlns:wne="http://schemas.microsoft.com/office/word/2006/wordml" xmlns:wps="http://schemas.microsoft.com/office/word/2010/wordprocessingShape" mc:Ignorable="w14 w15 w16se w16cid wp14">
+<w:hdr xmlns:ve="http://schemas.openxmlformats.org/markup-compatibility/2006" xmlns:o="urn:schemas-microsoft-com:office:office" xmlns:r="http://schemas.openxmlformats.org/officeDocument/2006/relationships" xmlns:m="http://schemas.openxmlformats.org/officeDocument/2006/math" xmlns:v="urn:schemas-microsoft-com:vml" xmlns:wp="http://schemas.openxmlformats.org/drawingml/2006/wordprocessingDrawing" xmlns:w10="urn:schemas-microsoft-com:office:word" xmlns:w="http://schemas.openxmlformats.org/wordprocessingml/2006/main" xmlns:wne="http://schemas.microsoft.com/office/word/2006/wordml">
   <w:p>
     <w:pPr>
       <w:pStyle w:val="StandardWeb"/>
@@ -4033,8 +3362,8 @@
 </file>
 
 <file path=word/numbering.xml><?xml version="1.0" encoding="utf-8"?>
-<w:numbering xmlns:wpc="http://schemas.microsoft.com/office/word/2010/wordprocessingCanvas" xmlns:cx="http://schemas.microsoft.com/office/drawing/2014/chartex" xmlns:cx1="http://schemas.microsoft.com/office/drawing/2015/9/8/chartex" xmlns:cx2="http://schemas.microsoft.com/office/drawing/2015/10/21/chartex" xmlns:cx3="http://schemas.microsoft.com/office/drawing/2016/5/9/chartex" xmlns:cx4="http://schemas.microsoft.com/office/drawing/2016/5/10/chartex" xmlns:cx5="http://schemas.microsoft.com/office/drawing/2016/5/11/chartex" xmlns:cx6="http://schemas.microsoft.com/office/drawing/2016/5/12/chartex" xmlns:cx7="http://schemas.microsoft.com/office/drawing/2016/5/13/chartex" xmlns:cx8="http://schemas.microsoft.com/office/drawing/2016/5/14/chartex" xmlns:mc="http://schemas.openxmlformats.org/markup-compatibility/2006" xmlns:aink="http://schemas.microsoft.com/office/drawing/2016/ink" xmlns:am3d="http://schemas.microsoft.com/office/drawing/2017/model3d" xmlns:o="urn:schemas-microsoft-com:office:office" xmlns:r="http://schemas.openxmlformats.org/officeDocument/2006/relationships" xmlns:m="http://schemas.openxmlformats.org/officeDocument/2006/math" xmlns:v="urn:schemas-microsoft-com:vml" xmlns:wp14="http://schemas.microsoft.com/office/word/2010/wordprocessingDrawing" xmlns:wp="http://schemas.openxmlformats.org/drawingml/2006/wordprocessingDrawing" xmlns:w10="urn:schemas-microsoft-com:office:word" xmlns:w="http://schemas.openxmlformats.org/wordprocessingml/2006/main" xmlns:w14="http://schemas.microsoft.com/office/word/2010/wordml" xmlns:w15="http://schemas.microsoft.com/office/word/2012/wordml" xmlns:w16cid="http://schemas.microsoft.com/office/word/2016/wordml/cid" xmlns:w16se="http://schemas.microsoft.com/office/word/2015/wordml/symex" xmlns:wpg="http://schemas.microsoft.com/office/word/2010/wordprocessingGroup" xmlns:wpi="http://schemas.microsoft.com/office/word/2010/wordprocessingInk" xmlns:wne="http://schemas.microsoft.com/office/word/2006/wordml" xmlns:wps="http://schemas.microsoft.com/office/word/2010/wordprocessingShape" mc:Ignorable="w14 w15 w16se w16cid wp14">
-  <w:abstractNum w:abstractNumId="0" w15:restartNumberingAfterBreak="0">
+<w:numbering xmlns:ve="http://schemas.openxmlformats.org/markup-compatibility/2006" xmlns:o="urn:schemas-microsoft-com:office:office" xmlns:r="http://schemas.openxmlformats.org/officeDocument/2006/relationships" xmlns:m="http://schemas.openxmlformats.org/officeDocument/2006/math" xmlns:v="urn:schemas-microsoft-com:vml" xmlns:wp="http://schemas.openxmlformats.org/drawingml/2006/wordprocessingDrawing" xmlns:w10="urn:schemas-microsoft-com:office:word" xmlns:w="http://schemas.openxmlformats.org/wordprocessingml/2006/main" xmlns:wne="http://schemas.microsoft.com/office/word/2006/wordml">
+  <w:abstractNum w:abstractNumId="0">
     <w:nsid w:val="112D31CD"/>
     <w:multiLevelType w:val="hybridMultilevel"/>
     <w:tmpl w:val="19064EBA"/>
@@ -4120,7 +3449,7 @@
       </w:pPr>
     </w:lvl>
   </w:abstractNum>
-  <w:abstractNum w:abstractNumId="1" w15:restartNumberingAfterBreak="0">
+  <w:abstractNum w:abstractNumId="1">
     <w:nsid w:val="2BA9329A"/>
     <w:multiLevelType w:val="multilevel"/>
     <w:tmpl w:val="719E3BCA"/>
@@ -4218,7 +3547,7 @@
       </w:pPr>
     </w:lvl>
   </w:abstractNum>
-  <w:abstractNum w:abstractNumId="2" w15:restartNumberingAfterBreak="0">
+  <w:abstractNum w:abstractNumId="2">
     <w:nsid w:val="39077AD8"/>
     <w:multiLevelType w:val="hybridMultilevel"/>
     <w:tmpl w:val="ED5EC064"/>
@@ -4304,7 +3633,7 @@
       </w:pPr>
     </w:lvl>
   </w:abstractNum>
-  <w:abstractNum w:abstractNumId="3" w15:restartNumberingAfterBreak="0">
+  <w:abstractNum w:abstractNumId="3">
     <w:nsid w:val="4BA24CBC"/>
     <w:multiLevelType w:val="hybridMultilevel"/>
     <w:tmpl w:val="228C9A24"/>
@@ -4390,7 +3719,7 @@
       </w:pPr>
     </w:lvl>
   </w:abstractNum>
-  <w:abstractNum w:abstractNumId="4" w15:restartNumberingAfterBreak="0">
+  <w:abstractNum w:abstractNumId="4">
     <w:nsid w:val="5EDC74AF"/>
     <w:multiLevelType w:val="hybridMultilevel"/>
     <w:tmpl w:val="F9F27372"/>
@@ -4498,7 +3827,7 @@
 </file>
 
 <file path=word/styles.xml><?xml version="1.0" encoding="utf-8"?>
-<w:styles xmlns:mc="http://schemas.openxmlformats.org/markup-compatibility/2006" xmlns:r="http://schemas.openxmlformats.org/officeDocument/2006/relationships" xmlns:w="http://schemas.openxmlformats.org/wordprocessingml/2006/main" xmlns:w14="http://schemas.microsoft.com/office/word/2010/wordml" xmlns:w15="http://schemas.microsoft.com/office/word/2012/wordml" xmlns:w16cid="http://schemas.microsoft.com/office/word/2016/wordml/cid" xmlns:w16se="http://schemas.microsoft.com/office/word/2015/wordml/symex" mc:Ignorable="w14 w15 w16se w16cid">
+<w:styles xmlns:r="http://schemas.openxmlformats.org/officeDocument/2006/relationships" xmlns:w="http://schemas.openxmlformats.org/wordprocessingml/2006/main">
   <w:docDefaults>
     <w:rPrDefault>
       <w:rPr>
@@ -4508,382 +3837,144 @@
     </w:rPrDefault>
     <w:pPrDefault/>
   </w:docDefaults>
-  <w:latentStyles w:defLockedState="0" w:defUIPriority="99" w:defSemiHidden="0" w:defUnhideWhenUsed="0" w:defQFormat="0" w:count="375">
-    <w:lsdException w:name="Normal" w:uiPriority="0" w:qFormat="1"/>
-    <w:lsdException w:name="heading 1" w:uiPriority="9" w:qFormat="1"/>
-    <w:lsdException w:name="heading 2" w:semiHidden="1" w:uiPriority="9" w:unhideWhenUsed="1" w:qFormat="1"/>
-    <w:lsdException w:name="heading 3" w:semiHidden="1" w:uiPriority="9" w:unhideWhenUsed="1" w:qFormat="1"/>
-    <w:lsdException w:name="heading 4" w:semiHidden="1" w:uiPriority="9" w:unhideWhenUsed="1" w:qFormat="1"/>
-    <w:lsdException w:name="heading 5" w:semiHidden="1" w:uiPriority="9" w:unhideWhenUsed="1" w:qFormat="1"/>
-    <w:lsdException w:name="heading 6" w:semiHidden="1" w:uiPriority="9" w:unhideWhenUsed="1" w:qFormat="1"/>
-    <w:lsdException w:name="heading 7" w:semiHidden="1" w:uiPriority="9" w:unhideWhenUsed="1" w:qFormat="1"/>
-    <w:lsdException w:name="heading 8" w:semiHidden="1" w:uiPriority="9" w:unhideWhenUsed="1" w:qFormat="1"/>
-    <w:lsdException w:name="heading 9" w:semiHidden="1" w:uiPriority="9" w:unhideWhenUsed="1"/>
-    <w:lsdException w:name="index 1" w:semiHidden="1" w:unhideWhenUsed="1"/>
-    <w:lsdException w:name="index 2" w:semiHidden="1" w:unhideWhenUsed="1"/>
-    <w:lsdException w:name="index 3" w:semiHidden="1" w:unhideWhenUsed="1"/>
-    <w:lsdException w:name="index 4" w:semiHidden="1" w:unhideWhenUsed="1"/>
-    <w:lsdException w:name="index 5" w:semiHidden="1" w:unhideWhenUsed="1"/>
-    <w:lsdException w:name="index 6" w:semiHidden="1" w:unhideWhenUsed="1"/>
-    <w:lsdException w:name="index 7" w:semiHidden="1" w:unhideWhenUsed="1"/>
-    <w:lsdException w:name="index 8" w:semiHidden="1" w:unhideWhenUsed="1"/>
-    <w:lsdException w:name="index 9" w:semiHidden="1" w:unhideWhenUsed="1"/>
-    <w:lsdException w:name="toc 1" w:semiHidden="1" w:uiPriority="39" w:unhideWhenUsed="1"/>
-    <w:lsdException w:name="toc 2" w:semiHidden="1" w:uiPriority="39" w:unhideWhenUsed="1"/>
-    <w:lsdException w:name="toc 3" w:semiHidden="1" w:uiPriority="39" w:unhideWhenUsed="1"/>
-    <w:lsdException w:name="toc 4" w:semiHidden="1" w:uiPriority="39" w:unhideWhenUsed="1"/>
-    <w:lsdException w:name="toc 5" w:semiHidden="1" w:uiPriority="39" w:unhideWhenUsed="1"/>
-    <w:lsdException w:name="toc 6" w:semiHidden="1" w:uiPriority="39" w:unhideWhenUsed="1"/>
-    <w:lsdException w:name="toc 7" w:semiHidden="1" w:uiPriority="39" w:unhideWhenUsed="1"/>
-    <w:lsdException w:name="toc 8" w:semiHidden="1" w:uiPriority="39" w:unhideWhenUsed="1"/>
-    <w:lsdException w:name="toc 9" w:semiHidden="1" w:uiPriority="39" w:unhideWhenUsed="1"/>
-    <w:lsdException w:name="Normal Indent" w:semiHidden="1" w:unhideWhenUsed="1"/>
-    <w:lsdException w:name="footnote text" w:semiHidden="1" w:unhideWhenUsed="1"/>
-    <w:lsdException w:name="annotation text" w:semiHidden="1" w:unhideWhenUsed="1"/>
-    <w:lsdException w:name="header" w:semiHidden="1" w:unhideWhenUsed="1"/>
-    <w:lsdException w:name="footer" w:semiHidden="1" w:unhideWhenUsed="1"/>
-    <w:lsdException w:name="index heading" w:semiHidden="1" w:unhideWhenUsed="1"/>
-    <w:lsdException w:name="caption" w:semiHidden="1" w:uiPriority="35" w:unhideWhenUsed="1" w:qFormat="1"/>
-    <w:lsdException w:name="table of figures" w:semiHidden="1" w:unhideWhenUsed="1"/>
-    <w:lsdException w:name="envelope address" w:semiHidden="1" w:unhideWhenUsed="1"/>
-    <w:lsdException w:name="envelope return" w:semiHidden="1" w:unhideWhenUsed="1"/>
-    <w:lsdException w:name="footnote reference" w:semiHidden="1" w:unhideWhenUsed="1"/>
-    <w:lsdException w:name="annotation reference" w:semiHidden="1" w:unhideWhenUsed="1"/>
-    <w:lsdException w:name="line number" w:semiHidden="1" w:unhideWhenUsed="1"/>
-    <w:lsdException w:name="page number" w:semiHidden="1" w:unhideWhenUsed="1"/>
-    <w:lsdException w:name="endnote reference" w:semiHidden="1" w:unhideWhenUsed="1"/>
-    <w:lsdException w:name="endnote text" w:semiHidden="1" w:unhideWhenUsed="1"/>
-    <w:lsdException w:name="table of authorities" w:semiHidden="1" w:unhideWhenUsed="1"/>
-    <w:lsdException w:name="macro" w:semiHidden="1" w:unhideWhenUsed="1"/>
-    <w:lsdException w:name="toa heading" w:semiHidden="1" w:unhideWhenUsed="1"/>
-    <w:lsdException w:name="List" w:semiHidden="1" w:unhideWhenUsed="1"/>
-    <w:lsdException w:name="List Bullet" w:semiHidden="1" w:unhideWhenUsed="1"/>
-    <w:lsdException w:name="List Number" w:semiHidden="1" w:unhideWhenUsed="1"/>
-    <w:lsdException w:name="List 2" w:semiHidden="1" w:unhideWhenUsed="1"/>
-    <w:lsdException w:name="List 3" w:semiHidden="1" w:unhideWhenUsed="1"/>
-    <w:lsdException w:name="List 4" w:semiHidden="1" w:unhideWhenUsed="1"/>
-    <w:lsdException w:name="List 5" w:semiHidden="1" w:unhideWhenUsed="1"/>
-    <w:lsdException w:name="List Bullet 2" w:semiHidden="1" w:unhideWhenUsed="1"/>
-    <w:lsdException w:name="List Bullet 3" w:semiHidden="1" w:unhideWhenUsed="1"/>
-    <w:lsdException w:name="List Bullet 4" w:semiHidden="1" w:unhideWhenUsed="1"/>
-    <w:lsdException w:name="List Bullet 5" w:semiHidden="1" w:unhideWhenUsed="1"/>
-    <w:lsdException w:name="List Number 2" w:semiHidden="1" w:unhideWhenUsed="1"/>
-    <w:lsdException w:name="List Number 3" w:semiHidden="1" w:unhideWhenUsed="1"/>
-    <w:lsdException w:name="List Number 4" w:semiHidden="1" w:unhideWhenUsed="1"/>
-    <w:lsdException w:name="List Number 5" w:semiHidden="1" w:unhideWhenUsed="1"/>
-    <w:lsdException w:name="Title" w:uiPriority="10" w:qFormat="1"/>
-    <w:lsdException w:name="Closing" w:semiHidden="1" w:unhideWhenUsed="1"/>
-    <w:lsdException w:name="Signature" w:semiHidden="1" w:unhideWhenUsed="1"/>
-    <w:lsdException w:name="Default Paragraph Font" w:semiHidden="1" w:uiPriority="1" w:unhideWhenUsed="1"/>
-    <w:lsdException w:name="Body Text" w:semiHidden="1" w:unhideWhenUsed="1"/>
-    <w:lsdException w:name="Body Text Indent" w:semiHidden="1" w:unhideWhenUsed="1"/>
-    <w:lsdException w:name="List Continue" w:semiHidden="1" w:unhideWhenUsed="1"/>
-    <w:lsdException w:name="List Continue 2" w:semiHidden="1" w:unhideWhenUsed="1"/>
-    <w:lsdException w:name="List Continue 3" w:semiHidden="1" w:unhideWhenUsed="1"/>
-    <w:lsdException w:name="List Continue 4" w:semiHidden="1" w:unhideWhenUsed="1"/>
-    <w:lsdException w:name="List Continue 5" w:semiHidden="1" w:unhideWhenUsed="1"/>
-    <w:lsdException w:name="Message Header" w:semiHidden="1" w:unhideWhenUsed="1"/>
-    <w:lsdException w:name="Subtitle" w:uiPriority="11" w:qFormat="1"/>
-    <w:lsdException w:name="Salutation" w:semiHidden="1" w:unhideWhenUsed="1"/>
-    <w:lsdException w:name="Date" w:semiHidden="1" w:unhideWhenUsed="1"/>
-    <w:lsdException w:name="Body Text First Indent" w:semiHidden="1" w:unhideWhenUsed="1"/>
-    <w:lsdException w:name="Body Text First Indent 2" w:semiHidden="1" w:unhideWhenUsed="1"/>
-    <w:lsdException w:name="Note Heading" w:semiHidden="1" w:unhideWhenUsed="1"/>
-    <w:lsdException w:name="Body Text 2" w:semiHidden="1" w:unhideWhenUsed="1"/>
-    <w:lsdException w:name="Body Text 3" w:semiHidden="1" w:unhideWhenUsed="1"/>
-    <w:lsdException w:name="Body Text Indent 2" w:semiHidden="1" w:unhideWhenUsed="1"/>
-    <w:lsdException w:name="Body Text Indent 3" w:semiHidden="1" w:unhideWhenUsed="1"/>
-    <w:lsdException w:name="Block Text" w:semiHidden="1" w:unhideWhenUsed="1"/>
-    <w:lsdException w:name="Hyperlink" w:semiHidden="1" w:unhideWhenUsed="1"/>
-    <w:lsdException w:name="FollowedHyperlink" w:semiHidden="1" w:unhideWhenUsed="1"/>
-    <w:lsdException w:name="Strong" w:uiPriority="22" w:qFormat="1"/>
-    <w:lsdException w:name="Emphasis" w:uiPriority="20" w:qFormat="1"/>
-    <w:lsdException w:name="Document Map" w:semiHidden="1" w:unhideWhenUsed="1"/>
-    <w:lsdException w:name="Plain Text" w:semiHidden="1" w:unhideWhenUsed="1"/>
-    <w:lsdException w:name="E-mail Signature" w:semiHidden="1" w:unhideWhenUsed="1"/>
-    <w:lsdException w:name="HTML Top of Form" w:semiHidden="1" w:unhideWhenUsed="1"/>
-    <w:lsdException w:name="HTML Bottom of Form" w:semiHidden="1" w:unhideWhenUsed="1"/>
-    <w:lsdException w:name="Normal (Web)" w:semiHidden="1" w:unhideWhenUsed="1"/>
-    <w:lsdException w:name="HTML Acronym" w:semiHidden="1" w:unhideWhenUsed="1"/>
-    <w:lsdException w:name="HTML Address" w:semiHidden="1" w:unhideWhenUsed="1"/>
-    <w:lsdException w:name="HTML Cite" w:semiHidden="1" w:unhideWhenUsed="1"/>
-    <w:lsdException w:name="HTML Code" w:semiHidden="1" w:unhideWhenUsed="1"/>
-    <w:lsdException w:name="HTML Definition" w:semiHidden="1" w:unhideWhenUsed="1"/>
-    <w:lsdException w:name="HTML Keyboard" w:semiHidden="1" w:unhideWhenUsed="1"/>
-    <w:lsdException w:name="HTML Preformatted" w:semiHidden="1" w:unhideWhenUsed="1"/>
-    <w:lsdException w:name="HTML Sample" w:semiHidden="1" w:unhideWhenUsed="1"/>
-    <w:lsdException w:name="HTML Typewriter" w:semiHidden="1" w:unhideWhenUsed="1"/>
-    <w:lsdException w:name="HTML Variable" w:semiHidden="1" w:unhideWhenUsed="1"/>
-    <w:lsdException w:name="Normal Table" w:semiHidden="1" w:unhideWhenUsed="1"/>
-    <w:lsdException w:name="annotation subject" w:semiHidden="1" w:unhideWhenUsed="1"/>
-    <w:lsdException w:name="No List" w:semiHidden="1" w:unhideWhenUsed="1"/>
-    <w:lsdException w:name="Outline List 1" w:semiHidden="1" w:unhideWhenUsed="1"/>
-    <w:lsdException w:name="Outline List 2" w:semiHidden="1" w:unhideWhenUsed="1"/>
-    <w:lsdException w:name="Outline List 3" w:semiHidden="1" w:unhideWhenUsed="1"/>
-    <w:lsdException w:name="Table Simple 1" w:semiHidden="1" w:unhideWhenUsed="1"/>
-    <w:lsdException w:name="Table Simple 2" w:semiHidden="1" w:unhideWhenUsed="1"/>
-    <w:lsdException w:name="Table Simple 3" w:semiHidden="1" w:unhideWhenUsed="1"/>
-    <w:lsdException w:name="Table Classic 1" w:semiHidden="1" w:unhideWhenUsed="1"/>
-    <w:lsdException w:name="Table Classic 2" w:semiHidden="1" w:unhideWhenUsed="1"/>
-    <w:lsdException w:name="Table Classic 3" w:semiHidden="1" w:unhideWhenUsed="1"/>
-    <w:lsdException w:name="Table Classic 4" w:semiHidden="1" w:unhideWhenUsed="1"/>
-    <w:lsdException w:name="Table Colorful 1" w:semiHidden="1" w:unhideWhenUsed="1"/>
-    <w:lsdException w:name="Table Colorful 2" w:semiHidden="1" w:unhideWhenUsed="1"/>
-    <w:lsdException w:name="Table Colorful 3" w:semiHidden="1" w:unhideWhenUsed="1"/>
-    <w:lsdException w:name="Table Columns 1" w:semiHidden="1" w:unhideWhenUsed="1"/>
-    <w:lsdException w:name="Table Columns 2" w:semiHidden="1" w:unhideWhenUsed="1"/>
-    <w:lsdException w:name="Table Columns 3" w:semiHidden="1" w:unhideWhenUsed="1"/>
-    <w:lsdException w:name="Table Columns 4" w:semiHidden="1" w:unhideWhenUsed="1"/>
-    <w:lsdException w:name="Table Columns 5" w:semiHidden="1" w:unhideWhenUsed="1"/>
-    <w:lsdException w:name="Table Grid 1" w:semiHidden="1" w:unhideWhenUsed="1"/>
-    <w:lsdException w:name="Table Grid 2" w:semiHidden="1" w:unhideWhenUsed="1"/>
-    <w:lsdException w:name="Table Grid 3" w:semiHidden="1" w:unhideWhenUsed="1"/>
-    <w:lsdException w:name="Table Grid 4" w:semiHidden="1" w:unhideWhenUsed="1"/>
-    <w:lsdException w:name="Table Grid 5" w:semiHidden="1" w:unhideWhenUsed="1"/>
-    <w:lsdException w:name="Table Grid 6" w:semiHidden="1" w:unhideWhenUsed="1"/>
-    <w:lsdException w:name="Table Grid 7" w:semiHidden="1" w:unhideWhenUsed="1"/>
-    <w:lsdException w:name="Table Grid 8" w:semiHidden="1" w:unhideWhenUsed="1"/>
-    <w:lsdException w:name="Table List 1" w:semiHidden="1" w:unhideWhenUsed="1"/>
-    <w:lsdException w:name="Table List 2" w:semiHidden="1" w:unhideWhenUsed="1"/>
-    <w:lsdException w:name="Table List 3" w:semiHidden="1" w:unhideWhenUsed="1"/>
-    <w:lsdException w:name="Table List 4" w:semiHidden="1" w:unhideWhenUsed="1"/>
-    <w:lsdException w:name="Table List 5" w:semiHidden="1" w:unhideWhenUsed="1"/>
-    <w:lsdException w:name="Table List 6" w:semiHidden="1" w:unhideWhenUsed="1"/>
-    <w:lsdException w:name="Table List 7" w:semiHidden="1" w:unhideWhenUsed="1"/>
-    <w:lsdException w:name="Table List 8" w:semiHidden="1" w:unhideWhenUsed="1"/>
-    <w:lsdException w:name="Table 3D effects 1" w:semiHidden="1" w:unhideWhenUsed="1"/>
-    <w:lsdException w:name="Table 3D effects 2" w:semiHidden="1" w:unhideWhenUsed="1"/>
-    <w:lsdException w:name="Table 3D effects 3" w:semiHidden="1" w:unhideWhenUsed="1"/>
-    <w:lsdException w:name="Table Contemporary" w:semiHidden="1" w:unhideWhenUsed="1"/>
-    <w:lsdException w:name="Table Elegant" w:semiHidden="1" w:unhideWhenUsed="1"/>
-    <w:lsdException w:name="Table Professional" w:semiHidden="1" w:unhideWhenUsed="1"/>
-    <w:lsdException w:name="Table Subtle 1" w:semiHidden="1" w:unhideWhenUsed="1"/>
-    <w:lsdException w:name="Table Subtle 2" w:semiHidden="1" w:unhideWhenUsed="1"/>
-    <w:lsdException w:name="Table Web 1" w:semiHidden="1" w:unhideWhenUsed="1"/>
-    <w:lsdException w:name="Table Web 2" w:semiHidden="1" w:unhideWhenUsed="1"/>
-    <w:lsdException w:name="Table Web 3" w:semiHidden="1" w:unhideWhenUsed="1"/>
-    <w:lsdException w:name="Balloon Text" w:semiHidden="1" w:unhideWhenUsed="1"/>
-    <w:lsdException w:name="Table Grid" w:uiPriority="59"/>
-    <w:lsdException w:name="Table Theme" w:semiHidden="1" w:unhideWhenUsed="1"/>
-    <w:lsdException w:name="Placeholder Text" w:semiHidden="1"/>
-    <w:lsdException w:name="No Spacing" w:uiPriority="1"/>
-    <w:lsdException w:name="Light Shading" w:uiPriority="60"/>
-    <w:lsdException w:name="Light List" w:uiPriority="61"/>
-    <w:lsdException w:name="Light Grid" w:uiPriority="62"/>
-    <w:lsdException w:name="Medium Shading 1" w:uiPriority="63"/>
-    <w:lsdException w:name="Medium Shading 2" w:uiPriority="64"/>
-    <w:lsdException w:name="Medium List 1" w:uiPriority="65"/>
-    <w:lsdException w:name="Medium List 2" w:uiPriority="66"/>
-    <w:lsdException w:name="Medium Grid 1" w:uiPriority="67"/>
-    <w:lsdException w:name="Medium Grid 2" w:uiPriority="68"/>
-    <w:lsdException w:name="Medium Grid 3" w:uiPriority="69"/>
-    <w:lsdException w:name="Dark List" w:uiPriority="70"/>
-    <w:lsdException w:name="Colorful Shading" w:uiPriority="71"/>
-    <w:lsdException w:name="Colorful List" w:uiPriority="72"/>
-    <w:lsdException w:name="Colorful Grid" w:uiPriority="73"/>
-    <w:lsdException w:name="Light Shading Accent 1" w:uiPriority="60"/>
-    <w:lsdException w:name="Light List Accent 1" w:uiPriority="61"/>
-    <w:lsdException w:name="Light Grid Accent 1" w:uiPriority="62"/>
-    <w:lsdException w:name="Medium Shading 1 Accent 1" w:uiPriority="63"/>
-    <w:lsdException w:name="Medium Shading 2 Accent 1" w:uiPriority="64"/>
-    <w:lsdException w:name="Medium List 1 Accent 1" w:uiPriority="65"/>
-    <w:lsdException w:name="Revision" w:semiHidden="1"/>
-    <w:lsdException w:name="List Paragraph" w:uiPriority="34"/>
-    <w:lsdException w:name="Quote" w:uiPriority="29" w:qFormat="1"/>
-    <w:lsdException w:name="Intense Quote" w:uiPriority="30" w:qFormat="1"/>
-    <w:lsdException w:name="Medium List 2 Accent 1" w:uiPriority="66"/>
-    <w:lsdException w:name="Medium Grid 1 Accent 1" w:uiPriority="67"/>
-    <w:lsdException w:name="Medium Grid 2 Accent 1" w:uiPriority="68"/>
-    <w:lsdException w:name="Medium Grid 3 Accent 1" w:uiPriority="69"/>
-    <w:lsdException w:name="Dark List Accent 1" w:uiPriority="70"/>
-    <w:lsdException w:name="Colorful Shading Accent 1" w:uiPriority="71"/>
-    <w:lsdException w:name="Colorful List Accent 1" w:uiPriority="72"/>
-    <w:lsdException w:name="Colorful Grid Accent 1" w:uiPriority="73"/>
-    <w:lsdException w:name="Light Shading Accent 2" w:uiPriority="60"/>
-    <w:lsdException w:name="Light List Accent 2" w:uiPriority="61"/>
-    <w:lsdException w:name="Light Grid Accent 2" w:uiPriority="62"/>
-    <w:lsdException w:name="Medium Shading 1 Accent 2" w:uiPriority="63"/>
-    <w:lsdException w:name="Medium Shading 2 Accent 2" w:uiPriority="64"/>
-    <w:lsdException w:name="Medium List 1 Accent 2" w:uiPriority="65"/>
-    <w:lsdException w:name="Medium List 2 Accent 2" w:uiPriority="66"/>
-    <w:lsdException w:name="Medium Grid 1 Accent 2" w:uiPriority="67"/>
-    <w:lsdException w:name="Medium Grid 2 Accent 2" w:uiPriority="68"/>
-    <w:lsdException w:name="Medium Grid 3 Accent 2" w:uiPriority="69"/>
-    <w:lsdException w:name="Dark List Accent 2" w:uiPriority="70"/>
-    <w:lsdException w:name="Colorful Shading Accent 2" w:uiPriority="71"/>
-    <w:lsdException w:name="Colorful List Accent 2" w:uiPriority="72"/>
-    <w:lsdException w:name="Colorful Grid Accent 2" w:uiPriority="73"/>
-    <w:lsdException w:name="Light Shading Accent 3" w:uiPriority="60"/>
-    <w:lsdException w:name="Light List Accent 3" w:uiPriority="61"/>
-    <w:lsdException w:name="Light Grid Accent 3" w:uiPriority="62"/>
-    <w:lsdException w:name="Medium Shading 1 Accent 3" w:uiPriority="63"/>
-    <w:lsdException w:name="Medium Shading 2 Accent 3" w:uiPriority="64"/>
-    <w:lsdException w:name="Medium List 1 Accent 3" w:uiPriority="65"/>
-    <w:lsdException w:name="Medium List 2 Accent 3" w:uiPriority="66"/>
-    <w:lsdException w:name="Medium Grid 1 Accent 3" w:uiPriority="67"/>
-    <w:lsdException w:name="Medium Grid 2 Accent 3" w:uiPriority="68"/>
-    <w:lsdException w:name="Medium Grid 3 Accent 3" w:uiPriority="69"/>
-    <w:lsdException w:name="Dark List Accent 3" w:uiPriority="70"/>
-    <w:lsdException w:name="Colorful Shading Accent 3" w:uiPriority="71"/>
-    <w:lsdException w:name="Colorful List Accent 3" w:uiPriority="72"/>
-    <w:lsdException w:name="Colorful Grid Accent 3" w:uiPriority="73"/>
-    <w:lsdException w:name="Light Shading Accent 4" w:uiPriority="60"/>
-    <w:lsdException w:name="Light List Accent 4" w:uiPriority="61"/>
-    <w:lsdException w:name="Light Grid Accent 4" w:uiPriority="62"/>
-    <w:lsdException w:name="Medium Shading 1 Accent 4" w:uiPriority="63"/>
-    <w:lsdException w:name="Medium Shading 2 Accent 4" w:uiPriority="64"/>
-    <w:lsdException w:name="Medium List 1 Accent 4" w:uiPriority="65"/>
-    <w:lsdException w:name="Medium List 2 Accent 4" w:uiPriority="66"/>
-    <w:lsdException w:name="Medium Grid 1 Accent 4" w:uiPriority="67"/>
-    <w:lsdException w:name="Medium Grid 2 Accent 4" w:uiPriority="68"/>
-    <w:lsdException w:name="Medium Grid 3 Accent 4" w:uiPriority="69"/>
-    <w:lsdException w:name="Dark List Accent 4" w:uiPriority="70"/>
-    <w:lsdException w:name="Colorful Shading Accent 4" w:uiPriority="71"/>
-    <w:lsdException w:name="Colorful List Accent 4" w:uiPriority="72"/>
-    <w:lsdException w:name="Colorful Grid Accent 4" w:uiPriority="73"/>
-    <w:lsdException w:name="Light Shading Accent 5" w:uiPriority="60"/>
-    <w:lsdException w:name="Light List Accent 5" w:uiPriority="61"/>
-    <w:lsdException w:name="Light Grid Accent 5" w:uiPriority="62"/>
-    <w:lsdException w:name="Medium Shading 1 Accent 5" w:uiPriority="63"/>
-    <w:lsdException w:name="Medium Shading 2 Accent 5" w:uiPriority="64"/>
-    <w:lsdException w:name="Medium List 1 Accent 5" w:uiPriority="65"/>
-    <w:lsdException w:name="Medium List 2 Accent 5" w:uiPriority="66"/>
-    <w:lsdException w:name="Medium Grid 1 Accent 5" w:uiPriority="67"/>
-    <w:lsdException w:name="Medium Grid 2 Accent 5" w:uiPriority="68"/>
-    <w:lsdException w:name="Medium Grid 3 Accent 5" w:uiPriority="69"/>
-    <w:lsdException w:name="Dark List Accent 5" w:uiPriority="70"/>
-    <w:lsdException w:name="Colorful Shading Accent 5" w:uiPriority="71"/>
-    <w:lsdException w:name="Colorful List Accent 5" w:uiPriority="72"/>
-    <w:lsdException w:name="Colorful Grid Accent 5" w:uiPriority="73"/>
-    <w:lsdException w:name="Light Shading Accent 6" w:uiPriority="60"/>
-    <w:lsdException w:name="Light List Accent 6" w:uiPriority="61"/>
-    <w:lsdException w:name="Light Grid Accent 6" w:uiPriority="62"/>
-    <w:lsdException w:name="Medium Shading 1 Accent 6" w:uiPriority="63"/>
-    <w:lsdException w:name="Medium Shading 2 Accent 6" w:uiPriority="64"/>
-    <w:lsdException w:name="Medium List 1 Accent 6" w:uiPriority="65"/>
-    <w:lsdException w:name="Medium List 2 Accent 6" w:uiPriority="66"/>
-    <w:lsdException w:name="Medium Grid 1 Accent 6" w:uiPriority="67"/>
-    <w:lsdException w:name="Medium Grid 2 Accent 6" w:uiPriority="68"/>
-    <w:lsdException w:name="Medium Grid 3 Accent 6" w:uiPriority="69"/>
-    <w:lsdException w:name="Dark List Accent 6" w:uiPriority="70"/>
-    <w:lsdException w:name="Colorful Shading Accent 6" w:uiPriority="71"/>
-    <w:lsdException w:name="Colorful List Accent 6" w:uiPriority="72"/>
-    <w:lsdException w:name="Colorful Grid Accent 6" w:uiPriority="73"/>
-    <w:lsdException w:name="Subtle Emphasis" w:uiPriority="19"/>
-    <w:lsdException w:name="Intense Emphasis" w:uiPriority="21" w:qFormat="1"/>
-    <w:lsdException w:name="Subtle Reference" w:uiPriority="31"/>
-    <w:lsdException w:name="Intense Reference" w:uiPriority="32"/>
-    <w:lsdException w:name="Book Title" w:uiPriority="33"/>
-    <w:lsdException w:name="Bibliography" w:semiHidden="1" w:uiPriority="37" w:unhideWhenUsed="1"/>
-    <w:lsdException w:name="TOC Heading" w:semiHidden="1" w:uiPriority="39" w:unhideWhenUsed="1" w:qFormat="1"/>
-    <w:lsdException w:name="Plain Table 1" w:uiPriority="41"/>
-    <w:lsdException w:name="Plain Table 2" w:uiPriority="42"/>
-    <w:lsdException w:name="Plain Table 3" w:uiPriority="43"/>
-    <w:lsdException w:name="Plain Table 4" w:uiPriority="44"/>
-    <w:lsdException w:name="Plain Table 5" w:uiPriority="45"/>
-    <w:lsdException w:name="Grid Table Light" w:uiPriority="40"/>
-    <w:lsdException w:name="Grid Table 1 Light" w:uiPriority="46"/>
-    <w:lsdException w:name="Grid Table 2" w:uiPriority="47"/>
-    <w:lsdException w:name="Grid Table 3" w:uiPriority="48"/>
-    <w:lsdException w:name="Grid Table 4" w:uiPriority="49"/>
-    <w:lsdException w:name="Grid Table 5 Dark" w:uiPriority="50"/>
-    <w:lsdException w:name="Grid Table 6 Colorful" w:uiPriority="51"/>
-    <w:lsdException w:name="Grid Table 7 Colorful" w:uiPriority="52"/>
-    <w:lsdException w:name="Grid Table 1 Light Accent 1" w:uiPriority="46"/>
-    <w:lsdException w:name="Grid Table 2 Accent 1" w:uiPriority="47"/>
-    <w:lsdException w:name="Grid Table 3 Accent 1" w:uiPriority="48"/>
-    <w:lsdException w:name="Grid Table 4 Accent 1" w:uiPriority="49"/>
-    <w:lsdException w:name="Grid Table 5 Dark Accent 1" w:uiPriority="50"/>
-    <w:lsdException w:name="Grid Table 6 Colorful Accent 1" w:uiPriority="51"/>
-    <w:lsdException w:name="Grid Table 7 Colorful Accent 1" w:uiPriority="52"/>
-    <w:lsdException w:name="Grid Table 1 Light Accent 2" w:uiPriority="46"/>
-    <w:lsdException w:name="Grid Table 2 Accent 2" w:uiPriority="47"/>
-    <w:lsdException w:name="Grid Table 3 Accent 2" w:uiPriority="48"/>
-    <w:lsdException w:name="Grid Table 4 Accent 2" w:uiPriority="49"/>
-    <w:lsdException w:name="Grid Table 5 Dark Accent 2" w:uiPriority="50"/>
-    <w:lsdException w:name="Grid Table 6 Colorful Accent 2" w:uiPriority="51"/>
-    <w:lsdException w:name="Grid Table 7 Colorful Accent 2" w:uiPriority="52"/>
-    <w:lsdException w:name="Grid Table 1 Light Accent 3" w:uiPriority="46"/>
-    <w:lsdException w:name="Grid Table 2 Accent 3" w:uiPriority="47"/>
-    <w:lsdException w:name="Grid Table 3 Accent 3" w:uiPriority="48"/>
-    <w:lsdException w:name="Grid Table 4 Accent 3" w:uiPriority="49"/>
-    <w:lsdException w:name="Grid Table 5 Dark Accent 3" w:uiPriority="50"/>
-    <w:lsdException w:name="Grid Table 6 Colorful Accent 3" w:uiPriority="51"/>
-    <w:lsdException w:name="Grid Table 7 Colorful Accent 3" w:uiPriority="52"/>
-    <w:lsdException w:name="Grid Table 1 Light Accent 4" w:uiPriority="46"/>
-    <w:lsdException w:name="Grid Table 2 Accent 4" w:uiPriority="47"/>
-    <w:lsdException w:name="Grid Table 3 Accent 4" w:uiPriority="48"/>
-    <w:lsdException w:name="Grid Table 4 Accent 4" w:uiPriority="49"/>
-    <w:lsdException w:name="Grid Table 5 Dark Accent 4" w:uiPriority="50"/>
-    <w:lsdException w:name="Grid Table 6 Colorful Accent 4" w:uiPriority="51"/>
-    <w:lsdException w:name="Grid Table 7 Colorful Accent 4" w:uiPriority="52"/>
-    <w:lsdException w:name="Grid Table 1 Light Accent 5" w:uiPriority="46"/>
-    <w:lsdException w:name="Grid Table 2 Accent 5" w:uiPriority="47"/>
-    <w:lsdException w:name="Grid Table 3 Accent 5" w:uiPriority="48"/>
-    <w:lsdException w:name="Grid Table 4 Accent 5" w:uiPriority="49"/>
-    <w:lsdException w:name="Grid Table 5 Dark Accent 5" w:uiPriority="50"/>
-    <w:lsdException w:name="Grid Table 6 Colorful Accent 5" w:uiPriority="51"/>
-    <w:lsdException w:name="Grid Table 7 Colorful Accent 5" w:uiPriority="52"/>
-    <w:lsdException w:name="Grid Table 1 Light Accent 6" w:uiPriority="46"/>
-    <w:lsdException w:name="Grid Table 2 Accent 6" w:uiPriority="47"/>
-    <w:lsdException w:name="Grid Table 3 Accent 6" w:uiPriority="48"/>
-    <w:lsdException w:name="Grid Table 4 Accent 6" w:uiPriority="49"/>
-    <w:lsdException w:name="Grid Table 5 Dark Accent 6" w:uiPriority="50"/>
-    <w:lsdException w:name="Grid Table 6 Colorful Accent 6" w:uiPriority="51"/>
-    <w:lsdException w:name="Grid Table 7 Colorful Accent 6" w:uiPriority="52"/>
-    <w:lsdException w:name="List Table 1 Light" w:uiPriority="46"/>
-    <w:lsdException w:name="List Table 2" w:uiPriority="47"/>
-    <w:lsdException w:name="List Table 3" w:uiPriority="48"/>
-    <w:lsdException w:name="List Table 4" w:uiPriority="49"/>
-    <w:lsdException w:name="List Table 5 Dark" w:uiPriority="50"/>
-    <w:lsdException w:name="List Table 6 Colorful" w:uiPriority="51"/>
-    <w:lsdException w:name="List Table 7 Colorful" w:uiPriority="52"/>
-    <w:lsdException w:name="List Table 1 Light Accent 1" w:uiPriority="46"/>
-    <w:lsdException w:name="List Table 2 Accent 1" w:uiPriority="47"/>
-    <w:lsdException w:name="List Table 3 Accent 1" w:uiPriority="48"/>
-    <w:lsdException w:name="List Table 4 Accent 1" w:uiPriority="49"/>
-    <w:lsdException w:name="List Table 5 Dark Accent 1" w:uiPriority="50"/>
-    <w:lsdException w:name="List Table 6 Colorful Accent 1" w:uiPriority="51"/>
-    <w:lsdException w:name="List Table 7 Colorful Accent 1" w:uiPriority="52"/>
-    <w:lsdException w:name="List Table 1 Light Accent 2" w:uiPriority="46"/>
-    <w:lsdException w:name="List Table 2 Accent 2" w:uiPriority="47"/>
-    <w:lsdException w:name="List Table 3 Accent 2" w:uiPriority="48"/>
-    <w:lsdException w:name="List Table 4 Accent 2" w:uiPriority="49"/>
-    <w:lsdException w:name="List Table 5 Dark Accent 2" w:uiPriority="50"/>
-    <w:lsdException w:name="List Table 6 Colorful Accent 2" w:uiPriority="51"/>
-    <w:lsdException w:name="List Table 7 Colorful Accent 2" w:uiPriority="52"/>
-    <w:lsdException w:name="List Table 1 Light Accent 3" w:uiPriority="46"/>
-    <w:lsdException w:name="List Table 2 Accent 3" w:uiPriority="47"/>
-    <w:lsdException w:name="List Table 3 Accent 3" w:uiPriority="48"/>
-    <w:lsdException w:name="List Table 4 Accent 3" w:uiPriority="49"/>
-    <w:lsdException w:name="List Table 5 Dark Accent 3" w:uiPriority="50"/>
-    <w:lsdException w:name="List Table 6 Colorful Accent 3" w:uiPriority="51"/>
-    <w:lsdException w:name="List Table 7 Colorful Accent 3" w:uiPriority="52"/>
-    <w:lsdException w:name="List Table 1 Light Accent 4" w:uiPriority="46"/>
-    <w:lsdException w:name="List Table 2 Accent 4" w:uiPriority="47"/>
-    <w:lsdException w:name="List Table 3 Accent 4" w:uiPriority="48"/>
-    <w:lsdException w:name="List Table 4 Accent 4" w:uiPriority="49"/>
-    <w:lsdException w:name="List Table 5 Dark Accent 4" w:uiPriority="50"/>
-    <w:lsdException w:name="List Table 6 Colorful Accent 4" w:uiPriority="51"/>
-    <w:lsdException w:name="List Table 7 Colorful Accent 4" w:uiPriority="52"/>
-    <w:lsdException w:name="List Table 1 Light Accent 5" w:uiPriority="46"/>
-    <w:lsdException w:name="List Table 2 Accent 5" w:uiPriority="47"/>
-    <w:lsdException w:name="List Table 3 Accent 5" w:uiPriority="48"/>
-    <w:lsdException w:name="List Table 4 Accent 5" w:uiPriority="49"/>
-    <w:lsdException w:name="List Table 5 Dark Accent 5" w:uiPriority="50"/>
-    <w:lsdException w:name="List Table 6 Colorful Accent 5" w:uiPriority="51"/>
-    <w:lsdException w:name="List Table 7 Colorful Accent 5" w:uiPriority="52"/>
-    <w:lsdException w:name="List Table 1 Light Accent 6" w:uiPriority="46"/>
-    <w:lsdException w:name="List Table 2 Accent 6" w:uiPriority="47"/>
-    <w:lsdException w:name="List Table 3 Accent 6" w:uiPriority="48"/>
-    <w:lsdException w:name="List Table 4 Accent 6" w:uiPriority="49"/>
-    <w:lsdException w:name="List Table 5 Dark Accent 6" w:uiPriority="50"/>
-    <w:lsdException w:name="List Table 6 Colorful Accent 6" w:uiPriority="51"/>
-    <w:lsdException w:name="List Table 7 Colorful Accent 6" w:uiPriority="52"/>
-    <w:lsdException w:name="Mention" w:semiHidden="1" w:unhideWhenUsed="1"/>
-    <w:lsdException w:name="Smart Hyperlink" w:semiHidden="1" w:unhideWhenUsed="1"/>
-    <w:lsdException w:name="Hashtag" w:semiHidden="1" w:unhideWhenUsed="1"/>
-    <w:lsdException w:name="Unresolved Mention" w:semiHidden="1" w:unhideWhenUsed="1"/>
+  <w:latentStyles w:defLockedState="0" w:defUIPriority="99" w:defSemiHidden="1" w:defUnhideWhenUsed="1" w:defQFormat="0" w:count="267">
+    <w:lsdException w:name="Normal" w:semiHidden="0" w:uiPriority="0" w:unhideWhenUsed="0" w:qFormat="1"/>
+    <w:lsdException w:name="heading 1" w:semiHidden="0" w:uiPriority="9" w:unhideWhenUsed="0" w:qFormat="1"/>
+    <w:lsdException w:name="heading 2" w:uiPriority="9" w:qFormat="1"/>
+    <w:lsdException w:name="heading 3" w:uiPriority="9" w:qFormat="1"/>
+    <w:lsdException w:name="heading 4" w:uiPriority="9" w:qFormat="1"/>
+    <w:lsdException w:name="heading 5" w:uiPriority="9" w:qFormat="1"/>
+    <w:lsdException w:name="heading 6" w:uiPriority="9" w:qFormat="1"/>
+    <w:lsdException w:name="heading 7" w:uiPriority="9" w:qFormat="1"/>
+    <w:lsdException w:name="heading 8" w:uiPriority="9" w:qFormat="1"/>
+    <w:lsdException w:name="heading 9" w:uiPriority="9"/>
+    <w:lsdException w:name="toc 1" w:uiPriority="39"/>
+    <w:lsdException w:name="toc 2" w:uiPriority="39"/>
+    <w:lsdException w:name="toc 3" w:uiPriority="39"/>
+    <w:lsdException w:name="toc 4" w:uiPriority="39"/>
+    <w:lsdException w:name="toc 5" w:uiPriority="39"/>
+    <w:lsdException w:name="toc 6" w:uiPriority="39"/>
+    <w:lsdException w:name="toc 7" w:uiPriority="39"/>
+    <w:lsdException w:name="toc 8" w:uiPriority="39"/>
+    <w:lsdException w:name="toc 9" w:uiPriority="39"/>
+    <w:lsdException w:name="caption" w:uiPriority="35" w:qFormat="1"/>
+    <w:lsdException w:name="Title" w:semiHidden="0" w:uiPriority="10" w:unhideWhenUsed="0" w:qFormat="1"/>
+    <w:lsdException w:name="Default Paragraph Font" w:uiPriority="1"/>
+    <w:lsdException w:name="Subtitle" w:semiHidden="0" w:uiPriority="11" w:unhideWhenUsed="0" w:qFormat="1"/>
+    <w:lsdException w:name="Strong" w:semiHidden="0" w:uiPriority="22" w:unhideWhenUsed="0" w:qFormat="1"/>
+    <w:lsdException w:name="Emphasis" w:semiHidden="0" w:uiPriority="20" w:unhideWhenUsed="0" w:qFormat="1"/>
+    <w:lsdException w:name="Table Grid" w:semiHidden="0" w:uiPriority="59" w:unhideWhenUsed="0"/>
+    <w:lsdException w:name="Placeholder Text" w:unhideWhenUsed="0"/>
+    <w:lsdException w:name="No Spacing" w:semiHidden="0" w:uiPriority="1" w:unhideWhenUsed="0"/>
+    <w:lsdException w:name="Light Shading" w:semiHidden="0" w:uiPriority="60" w:unhideWhenUsed="0"/>
+    <w:lsdException w:name="Light List" w:semiHidden="0" w:uiPriority="61" w:unhideWhenUsed="0"/>
+    <w:lsdException w:name="Light Grid" w:semiHidden="0" w:uiPriority="62" w:unhideWhenUsed="0"/>
+    <w:lsdException w:name="Medium Shading 1" w:semiHidden="0" w:uiPriority="63" w:unhideWhenUsed="0"/>
+    <w:lsdException w:name="Medium Shading 2" w:semiHidden="0" w:uiPriority="64" w:unhideWhenUsed="0"/>
+    <w:lsdException w:name="Medium List 1" w:semiHidden="0" w:uiPriority="65" w:unhideWhenUsed="0"/>
+    <w:lsdException w:name="Medium List 2" w:semiHidden="0" w:uiPriority="66" w:unhideWhenUsed="0"/>
+    <w:lsdException w:name="Medium Grid 1" w:semiHidden="0" w:uiPriority="67" w:unhideWhenUsed="0"/>
+    <w:lsdException w:name="Medium Grid 2" w:semiHidden="0" w:uiPriority="68" w:unhideWhenUsed="0"/>
+    <w:lsdException w:name="Medium Grid 3" w:semiHidden="0" w:uiPriority="69" w:unhideWhenUsed="0"/>
+    <w:lsdException w:name="Dark List" w:semiHidden="0" w:uiPriority="70" w:unhideWhenUsed="0"/>
+    <w:lsdException w:name="Colorful Shading" w:semiHidden="0" w:uiPriority="71" w:unhideWhenUsed="0"/>
+    <w:lsdException w:name="Colorful List" w:semiHidden="0" w:uiPriority="72" w:unhideWhenUsed="0"/>
+    <w:lsdException w:name="Colorful Grid" w:semiHidden="0" w:uiPriority="73" w:unhideWhenUsed="0"/>
+    <w:lsdException w:name="Light Shading Accent 1" w:semiHidden="0" w:uiPriority="60" w:unhideWhenUsed="0"/>
+    <w:lsdException w:name="Light List Accent 1" w:semiHidden="0" w:uiPriority="61" w:unhideWhenUsed="0"/>
+    <w:lsdException w:name="Light Grid Accent 1" w:semiHidden="0" w:uiPriority="62" w:unhideWhenUsed="0"/>
+    <w:lsdException w:name="Medium Shading 1 Accent 1" w:semiHidden="0" w:uiPriority="63" w:unhideWhenUsed="0"/>
+    <w:lsdException w:name="Medium Shading 2 Accent 1" w:semiHidden="0" w:uiPriority="64" w:unhideWhenUsed="0"/>
+    <w:lsdException w:name="Medium List 1 Accent 1" w:semiHidden="0" w:uiPriority="65" w:unhideWhenUsed="0"/>
+    <w:lsdException w:name="Revision" w:unhideWhenUsed="0"/>
+    <w:lsdException w:name="List Paragraph" w:semiHidden="0" w:uiPriority="34" w:unhideWhenUsed="0"/>
+    <w:lsdException w:name="Quote" w:semiHidden="0" w:uiPriority="29" w:unhideWhenUsed="0" w:qFormat="1"/>
+    <w:lsdException w:name="Intense Quote" w:semiHidden="0" w:uiPriority="30" w:unhideWhenUsed="0" w:qFormat="1"/>
+    <w:lsdException w:name="Medium List 2 Accent 1" w:semiHidden="0" w:uiPriority="66" w:unhideWhenUsed="0"/>
+    <w:lsdException w:name="Medium Grid 1 Accent 1" w:semiHidden="0" w:uiPriority="67" w:unhideWhenUsed="0"/>
+    <w:lsdException w:name="Medium Grid 2 Accent 1" w:semiHidden="0" w:uiPriority="68" w:unhideWhenUsed="0"/>
+    <w:lsdException w:name="Medium Grid 3 Accent 1" w:semiHidden="0" w:uiPriority="69" w:unhideWhenUsed="0"/>
+    <w:lsdException w:name="Dark List Accent 1" w:semiHidden="0" w:uiPriority="70" w:unhideWhenUsed="0"/>
+    <w:lsdException w:name="Colorful Shading Accent 1" w:semiHidden="0" w:uiPriority="71" w:unhideWhenUsed="0"/>
+    <w:lsdException w:name="Colorful List Accent 1" w:semiHidden="0" w:uiPriority="72" w:unhideWhenUsed="0"/>
+    <w:lsdException w:name="Colorful Grid Accent 1" w:semiHidden="0" w:uiPriority="73" w:unhideWhenUsed="0"/>
+    <w:lsdException w:name="Light Shading Accent 2" w:semiHidden="0" w:uiPriority="60" w:unhideWhenUsed="0"/>
+    <w:lsdException w:name="Light List Accent 2" w:semiHidden="0" w:uiPriority="61" w:unhideWhenUsed="0"/>
+    <w:lsdException w:name="Light Grid Accent 2" w:semiHidden="0" w:uiPriority="62" w:unhideWhenUsed="0"/>
+    <w:lsdException w:name="Medium Shading 1 Accent 2" w:semiHidden="0" w:uiPriority="63" w:unhideWhenUsed="0"/>
+    <w:lsdException w:name="Medium Shading 2 Accent 2" w:semiHidden="0" w:uiPriority="64" w:unhideWhenUsed="0"/>
+    <w:lsdException w:name="Medium List 1 Accent 2" w:semiHidden="0" w:uiPriority="65" w:unhideWhenUsed="0"/>
+    <w:lsdException w:name="Medium List 2 Accent 2" w:semiHidden="0" w:uiPriority="66" w:unhideWhenUsed="0"/>
+    <w:lsdException w:name="Medium Grid 1 Accent 2" w:semiHidden="0" w:uiPriority="67" w:unhideWhenUsed="0"/>
+    <w:lsdException w:name="Medium Grid 2 Accent 2" w:semiHidden="0" w:uiPriority="68" w:unhideWhenUsed="0"/>
+    <w:lsdException w:name="Medium Grid 3 Accent 2" w:semiHidden="0" w:uiPriority="69" w:unhideWhenUsed="0"/>
+    <w:lsdException w:name="Dark List Accent 2" w:semiHidden="0" w:uiPriority="70" w:unhideWhenUsed="0"/>
+    <w:lsdException w:name="Colorful Shading Accent 2" w:semiHidden="0" w:uiPriority="71" w:unhideWhenUsed="0"/>
+    <w:lsdException w:name="Colorful List Accent 2" w:semiHidden="0" w:uiPriority="72" w:unhideWhenUsed="0"/>
+    <w:lsdException w:name="Colorful Grid Accent 2" w:semiHidden="0" w:uiPriority="73" w:unhideWhenUsed="0"/>
+    <w:lsdException w:name="Light Shading Accent 3" w:semiHidden="0" w:uiPriority="60" w:unhideWhenUsed="0"/>
+    <w:lsdException w:name="Light List Accent 3" w:semiHidden="0" w:uiPriority="61" w:unhideWhenUsed="0"/>
+    <w:lsdException w:name="Light Grid Accent 3" w:semiHidden="0" w:uiPriority="62" w:unhideWhenUsed="0"/>
+    <w:lsdException w:name="Medium Shading 1 Accent 3" w:semiHidden="0" w:uiPriority="63" w:unhideWhenUsed="0"/>
+    <w:lsdException w:name="Medium Shading 2 Accent 3" w:semiHidden="0" w:uiPriority="64" w:unhideWhenUsed="0"/>
+    <w:lsdException w:name="Medium List 1 Accent 3" w:semiHidden="0" w:uiPriority="65" w:unhideWhenUsed="0"/>
+    <w:lsdException w:name="Medium List 2 Accent 3" w:semiHidden="0" w:uiPriority="66" w:unhideWhenUsed="0"/>
+    <w:lsdException w:name="Medium Grid 1 Accent 3" w:semiHidden="0" w:uiPriority="67" w:unhideWhenUsed="0"/>
+    <w:lsdException w:name="Medium Grid 2 Accent 3" w:semiHidden="0" w:uiPriority="68" w:unhideWhenUsed="0"/>
+    <w:lsdException w:name="Medium Grid 3 Accent 3" w:semiHidden="0" w:uiPriority="69" w:unhideWhenUsed="0"/>
+    <w:lsdException w:name="Dark List Accent 3" w:semiHidden="0" w:uiPriority="70" w:unhideWhenUsed="0"/>
+    <w:lsdException w:name="Colorful Shading Accent 3" w:semiHidden="0" w:uiPriority="71" w:unhideWhenUsed="0"/>
+    <w:lsdException w:name="Colorful List Accent 3" w:semiHidden="0" w:uiPriority="72" w:unhideWhenUsed="0"/>
+    <w:lsdException w:name="Colorful Grid Accent 3" w:semiHidden="0" w:uiPriority="73" w:unhideWhenUsed="0"/>
+    <w:lsdException w:name="Light Shading Accent 4" w:semiHidden="0" w:uiPriority="60" w:unhideWhenUsed="0"/>
+    <w:lsdException w:name="Light List Accent 4" w:semiHidden="0" w:uiPriority="61" w:unhideWhenUsed="0"/>
+    <w:lsdException w:name="Light Grid Accent 4" w:semiHidden="0" w:uiPriority="62" w:unhideWhenUsed="0"/>
+    <w:lsdException w:name="Medium Shading 1 Accent 4" w:semiHidden="0" w:uiPriority="63" w:unhideWhenUsed="0"/>
+    <w:lsdException w:name="Medium Shading 2 Accent 4" w:semiHidden="0" w:uiPriority="64" w:unhideWhenUsed="0"/>
+    <w:lsdException w:name="Medium List 1 Accent 4" w:semiHidden="0" w:uiPriority="65" w:unhideWhenUsed="0"/>
+    <w:lsdException w:name="Medium List 2 Accent 4" w:semiHidden="0" w:uiPriority="66" w:unhideWhenUsed="0"/>
+    <w:lsdException w:name="Medium Grid 1 Accent 4" w:semiHidden="0" w:uiPriority="67" w:unhideWhenUsed="0"/>
+    <w:lsdException w:name="Medium Grid 2 Accent 4" w:semiHidden="0" w:uiPriority="68" w:unhideWhenUsed="0"/>
+    <w:lsdException w:name="Medium Grid 3 Accent 4" w:semiHidden="0" w:uiPriority="69" w:unhideWhenUsed="0"/>
+    <w:lsdException w:name="Dark List Accent 4" w:semiHidden="0" w:uiPriority="70" w:unhideWhenUsed="0"/>
+    <w:lsdException w:name="Colorful Shading Accent 4" w:semiHidden="0" w:uiPriority="71" w:unhideWhenUsed="0"/>
+    <w:lsdException w:name="Colorful List Accent 4" w:semiHidden="0" w:uiPriority="72" w:unhideWhenUsed="0"/>
+    <w:lsdException w:name="Colorful Grid Accent 4" w:semiHidden="0" w:uiPriority="73" w:unhideWhenUsed="0"/>
+    <w:lsdException w:name="Light Shading Accent 5" w:semiHidden="0" w:uiPriority="60" w:unhideWhenUsed="0"/>
+    <w:lsdException w:name="Light List Accent 5" w:semiHidden="0" w:uiPriority="61" w:unhideWhenUsed="0"/>
+    <w:lsdException w:name="Light Grid Accent 5" w:semiHidden="0" w:uiPriority="62" w:unhideWhenUsed="0"/>
+    <w:lsdException w:name="Medium Shading 1 Accent 5" w:semiHidden="0" w:uiPriority="63" w:unhideWhenUsed="0"/>
+    <w:lsdException w:name="Medium Shading 2 Accent 5" w:semiHidden="0" w:uiPriority="64" w:unhideWhenUsed="0"/>
+    <w:lsdException w:name="Medium List 1 Accent 5" w:semiHidden="0" w:uiPriority="65" w:unhideWhenUsed="0"/>
+    <w:lsdException w:name="Medium List 2 Accent 5" w:semiHidden="0" w:uiPriority="66" w:unhideWhenUsed="0"/>
+    <w:lsdException w:name="Medium Grid 1 Accent 5" w:semiHidden="0" w:uiPriority="67" w:unhideWhenUsed="0"/>
+    <w:lsdException w:name="Medium Grid 2 Accent 5" w:semiHidden="0" w:uiPriority="68" w:unhideWhenUsed="0"/>
+    <w:lsdException w:name="Medium Grid 3 Accent 5" w:semiHidden="0" w:uiPriority="69" w:unhideWhenUsed="0"/>
+    <w:lsdException w:name="Dark List Accent 5" w:semiHidden="0" w:uiPriority="70" w:unhideWhenUsed="0"/>
+    <w:lsdException w:name="Colorful Shading Accent 5" w:semiHidden="0" w:uiPriority="71" w:unhideWhenUsed="0"/>
+    <w:lsdException w:name="Colorful List Accent 5" w:semiHidden="0" w:uiPriority="72" w:unhideWhenUsed="0"/>
+    <w:lsdException w:name="Colorful Grid Accent 5" w:semiHidden="0" w:uiPriority="73" w:unhideWhenUsed="0"/>
+    <w:lsdException w:name="Light Shading Accent 6" w:semiHidden="0" w:uiPriority="60" w:unhideWhenUsed="0"/>
+    <w:lsdException w:name="Light List Accent 6" w:semiHidden="0" w:uiPriority="61" w:unhideWhenUsed="0"/>
+    <w:lsdException w:name="Light Grid Accent 6" w:semiHidden="0" w:uiPriority="62" w:unhideWhenUsed="0"/>
+    <w:lsdException w:name="Medium Shading 1 Accent 6" w:semiHidden="0" w:uiPriority="63" w:unhideWhenUsed="0"/>
+    <w:lsdException w:name="Medium Shading 2 Accent 6" w:semiHidden="0" w:uiPriority="64" w:unhideWhenUsed="0"/>
+    <w:lsdException w:name="Medium List 1 Accent 6" w:semiHidden="0" w:uiPriority="65" w:unhideWhenUsed="0"/>
+    <w:lsdException w:name="Medium List 2 Accent 6" w:semiHidden="0" w:uiPriority="66" w:unhideWhenUsed="0"/>
+    <w:lsdException w:name="Medium Grid 1 Accent 6" w:semiHidden="0" w:uiPriority="67" w:unhideWhenUsed="0"/>
+    <w:lsdException w:name="Medium Grid 2 Accent 6" w:semiHidden="0" w:uiPriority="68" w:unhideWhenUsed="0"/>
+    <w:lsdException w:name="Medium Grid 3 Accent 6" w:semiHidden="0" w:uiPriority="69" w:unhideWhenUsed="0"/>
+    <w:lsdException w:name="Dark List Accent 6" w:semiHidden="0" w:uiPriority="70" w:unhideWhenUsed="0"/>
+    <w:lsdException w:name="Colorful Shading Accent 6" w:semiHidden="0" w:uiPriority="71" w:unhideWhenUsed="0"/>
+    <w:lsdException w:name="Colorful List Accent 6" w:semiHidden="0" w:uiPriority="72" w:unhideWhenUsed="0"/>
+    <w:lsdException w:name="Colorful Grid Accent 6" w:semiHidden="0" w:uiPriority="73" w:unhideWhenUsed="0"/>
+    <w:lsdException w:name="Subtle Emphasis" w:semiHidden="0" w:uiPriority="19" w:unhideWhenUsed="0"/>
+    <w:lsdException w:name="Intense Emphasis" w:semiHidden="0" w:uiPriority="21" w:unhideWhenUsed="0" w:qFormat="1"/>
+    <w:lsdException w:name="Subtle Reference" w:semiHidden="0" w:uiPriority="31" w:unhideWhenUsed="0"/>
+    <w:lsdException w:name="Intense Reference" w:semiHidden="0" w:uiPriority="32" w:unhideWhenUsed="0"/>
+    <w:lsdException w:name="Book Title" w:semiHidden="0" w:uiPriority="33" w:unhideWhenUsed="0"/>
+    <w:lsdException w:name="Bibliography" w:uiPriority="37"/>
+    <w:lsdException w:name="TOC Heading" w:uiPriority="39" w:qFormat="1"/>
   </w:latentStyles>
   <w:style w:type="paragraph" w:default="1" w:styleId="Standard">
     <w:name w:val="Normal"/>
@@ -5145,6 +4236,7 @@
     <w:uiPriority w:val="99"/>
     <w:semiHidden/>
     <w:unhideWhenUsed/>
+    <w:qFormat/>
     <w:tblPr>
       <w:tblInd w:w="0" w:type="dxa"/>
       <w:tblCellMar>
@@ -5388,11 +4480,11 @@
       <w:u w:val="single"/>
     </w:rPr>
   </w:style>
-  <w:style w:type="paragraph" w:styleId="IntensivesZitat">
+  <w:style w:type="paragraph" w:styleId="IntensivesAnfhrungszeichen">
     <w:name w:val="Intense Quote"/>
     <w:basedOn w:val="Standard"/>
     <w:next w:val="Standard"/>
-    <w:link w:val="IntensivesZitatZchn"/>
+    <w:link w:val="IntensivesAnfhrungszeichenZchn"/>
     <w:uiPriority w:val="30"/>
     <w:qFormat/>
     <w:rsid w:val="00915583"/>
@@ -5408,10 +4500,10 @@
       <w:color w:val="000000"/>
     </w:rPr>
   </w:style>
-  <w:style w:type="character" w:customStyle="1" w:styleId="IntensivesZitatZchn">
-    <w:name w:val="Intensives Zitat Zchn"/>
+  <w:style w:type="character" w:customStyle="1" w:styleId="IntensivesAnfhrungszeichenZchn">
+    <w:name w:val="Intensives Anführungszeichen Zchn"/>
     <w:basedOn w:val="Absatz-Standardschriftart"/>
-    <w:link w:val="IntensivesZitat"/>
+    <w:link w:val="IntensivesAnfhrungszeichen"/>
     <w:uiPriority w:val="30"/>
     <w:rsid w:val="00915583"/>
     <w:rPr>
@@ -5649,12 +4741,13 @@
     <w:uiPriority w:val="99"/>
     <w:rsid w:val="00B83509"/>
   </w:style>
-  <w:style w:type="table" w:styleId="Tabellenraster">
+  <w:style w:type="table" w:styleId="Tabellengitternetz">
     <w:name w:val="Table Grid"/>
     <w:basedOn w:val="NormaleTabelle"/>
     <w:uiPriority w:val="59"/>
     <w:rsid w:val="00675B26"/>
     <w:tblPr>
+      <w:tblInd w:w="0" w:type="dxa"/>
       <w:tblBorders>
         <w:top w:val="single" w:sz="4" w:space="0" w:color="000000"/>
         <w:left w:val="single" w:sz="4" w:space="0" w:color="000000"/>
@@ -5663,6 +4756,12 @@
         <w:insideH w:val="single" w:sz="4" w:space="0" w:color="000000"/>
         <w:insideV w:val="single" w:sz="4" w:space="0" w:color="000000"/>
       </w:tblBorders>
+      <w:tblCellMar>
+        <w:top w:w="0" w:type="dxa"/>
+        <w:left w:w="108" w:type="dxa"/>
+        <w:bottom w:w="0" w:type="dxa"/>
+        <w:right w:w="108" w:type="dxa"/>
+      </w:tblCellMar>
     </w:tblPr>
   </w:style>
   <w:style w:type="paragraph" w:styleId="StandardWeb">
@@ -5972,7 +5071,7 @@
 </file>
 
 <file path=customXml/itemProps1.xml><?xml version="1.0" encoding="utf-8"?>
-<ds:datastoreItem xmlns:ds="http://schemas.openxmlformats.org/officeDocument/2006/customXml" ds:itemID="{3A90060C-CC3F-40B9-A59C-9F616B5937D2}">
+<ds:datastoreItem xmlns:ds="http://schemas.openxmlformats.org/officeDocument/2006/customXml" ds:itemID="{4AF562CB-F93E-45B3-991B-17D0A4D887D9}">
   <ds:schemaRefs>
     <ds:schemaRef ds:uri="http://schemas.openxmlformats.org/officeDocument/2006/bibliography"/>
   </ds:schemaRefs>

</xml_diff>